<commit_message>
Add - More Papers ToDo - Gourad and phong Shading in Related Work in Doc
</commit_message>
<xml_diff>
--- a/Docs/Progress_Report_Jainesh_Pathak.docx
+++ b/Docs/Progress_Report_Jainesh_Pathak.docx
@@ -10,10 +10,9 @@
           <w14:ligatures w14:val="standard"/>
         </w:rPr>
         <w:sectPr>
-          <w:headerReference w:type="even" r:id="rId9"/>
-          <w:headerReference w:type="default" r:id="rId10"/>
-          <w:footerReference w:type="even" r:id="rId11"/>
-          <w:footerReference w:type="default" r:id="rId12"/>
+          <w:headerReference w:type="default" r:id="rId9"/>
+          <w:footerReference w:type="even" r:id="rId10"/>
+          <w:footerReference w:type="default" r:id="rId11"/>
           <w:endnotePr>
             <w:numFmt w:val="decimal"/>
           </w:endnotePr>
@@ -62,7 +61,25 @@
           <w:sz w:val="20"/>
           <w14:ligatures w14:val="standard"/>
         </w:rPr>
-        <w:t>July 2023</w:t>
+        <w:t>Ju</w:t>
+      </w:r>
+      <w:r>
+        <w:rPr>
+          <w:rStyle w:val="OrgDiv"/>
+          <w:color w:val="auto"/>
+          <w:sz w:val="20"/>
+          <w14:ligatures w14:val="standard"/>
+        </w:rPr>
+        <w:t>ne</w:t>
+      </w:r>
+      <w:r>
+        <w:rPr>
+          <w:rStyle w:val="OrgDiv"/>
+          <w:color w:val="auto"/>
+          <w:sz w:val="20"/>
+          <w14:ligatures w14:val="standard"/>
+        </w:rPr>
+        <w:t xml:space="preserve"> 2023</w:t>
       </w:r>
       <w:r>
         <w:rPr>
@@ -268,14 +285,119 @@
           <w:lang w:eastAsia="it-IT"/>
           <w14:ligatures w14:val="standard"/>
         </w:rPr>
-        <w:t>PBR, BRDF, Lighting, Lights, Radiance, Billboards</w:t>
+        <w:t>PBR</w:t>
       </w:r>
       <w:r>
         <w:rPr>
           <w:lang w:eastAsia="it-IT"/>
           <w14:ligatures w14:val="standard"/>
         </w:rPr>
-        <w:t>, HDR, Tone Mapping</w:t>
+        <w:t>;</w:t>
+      </w:r>
+      <w:r>
+        <w:rPr>
+          <w:lang w:eastAsia="it-IT"/>
+          <w14:ligatures w14:val="standard"/>
+        </w:rPr>
+        <w:t xml:space="preserve"> BRDF</w:t>
+      </w:r>
+      <w:r>
+        <w:rPr>
+          <w:lang w:eastAsia="it-IT"/>
+          <w14:ligatures w14:val="standard"/>
+        </w:rPr>
+        <w:t>;</w:t>
+      </w:r>
+      <w:r>
+        <w:rPr>
+          <w:lang w:eastAsia="it-IT"/>
+          <w14:ligatures w14:val="standard"/>
+        </w:rPr>
+        <w:t xml:space="preserve"> Lighting</w:t>
+      </w:r>
+      <w:r>
+        <w:rPr>
+          <w:lang w:eastAsia="it-IT"/>
+          <w14:ligatures w14:val="standard"/>
+        </w:rPr>
+        <w:t>;</w:t>
+      </w:r>
+      <w:r>
+        <w:rPr>
+          <w:lang w:eastAsia="it-IT"/>
+          <w14:ligatures w14:val="standard"/>
+        </w:rPr>
+        <w:t xml:space="preserve"> Lights</w:t>
+      </w:r>
+      <w:r>
+        <w:rPr>
+          <w:lang w:eastAsia="it-IT"/>
+          <w14:ligatures w14:val="standard"/>
+        </w:rPr>
+        <w:t>;</w:t>
+      </w:r>
+      <w:r>
+        <w:rPr>
+          <w:lang w:eastAsia="it-IT"/>
+          <w14:ligatures w14:val="standard"/>
+        </w:rPr>
+        <w:t xml:space="preserve"> </w:t>
+      </w:r>
+      <w:r>
+        <w:rPr>
+          <w:lang w:eastAsia="it-IT"/>
+          <w14:ligatures w14:val="standard"/>
+        </w:rPr>
+        <w:t>Irradiance</w:t>
+      </w:r>
+      <w:r>
+        <w:rPr>
+          <w:lang w:eastAsia="it-IT"/>
+          <w14:ligatures w14:val="standard"/>
+        </w:rPr>
+        <w:t>;</w:t>
+      </w:r>
+      <w:r>
+        <w:rPr>
+          <w:lang w:eastAsia="it-IT"/>
+          <w14:ligatures w14:val="standard"/>
+        </w:rPr>
+        <w:t xml:space="preserve"> Billboards</w:t>
+      </w:r>
+      <w:r>
+        <w:rPr>
+          <w:lang w:eastAsia="it-IT"/>
+          <w14:ligatures w14:val="standard"/>
+        </w:rPr>
+        <w:t>;</w:t>
+      </w:r>
+      <w:r>
+        <w:rPr>
+          <w:lang w:eastAsia="it-IT"/>
+          <w14:ligatures w14:val="standard"/>
+        </w:rPr>
+        <w:t xml:space="preserve"> HDR</w:t>
+      </w:r>
+      <w:r>
+        <w:rPr>
+          <w:lang w:eastAsia="it-IT"/>
+          <w14:ligatures w14:val="standard"/>
+        </w:rPr>
+        <w:t>;</w:t>
+      </w:r>
+      <w:r>
+        <w:rPr>
+          <w:lang w:eastAsia="it-IT"/>
+          <w14:ligatures w14:val="standard"/>
+        </w:rPr>
+        <w:t xml:space="preserve"> Tone Mapping</w:t>
+      </w:r>
+      <w:r>
+        <w:rPr>
+          <w:lang w:eastAsia="it-IT"/>
+          <w14:ligatures w14:val="standard"/>
+        </w:rPr>
+        <w:t>; Realism</w:t>
       </w:r>
     </w:p>
     <w:p>
@@ -323,235 +445,113 @@
         <w:rPr>
           <w14:ligatures w14:val="standard"/>
         </w:rPr>
-        <w:t>In computer graphics, lighting plays a huge role of making the player/viewer believe the realism of the virtual worlds.</w:t>
-      </w:r>
-      <w:r>
-        <w:rPr>
-          <w14:ligatures w14:val="standard"/>
-        </w:rPr>
-        <w:t xml:space="preserve"> In</w:t>
-      </w:r>
-      <w:r>
-        <w:rPr>
-          <w14:ligatures w14:val="standard"/>
-        </w:rPr>
-        <w:t xml:space="preserve"> </w:t>
-      </w:r>
-      <w:r>
-        <w:rPr>
-          <w14:ligatures w14:val="standard"/>
-        </w:rPr>
-        <w:t>old arcade style games like Pac-Man, Wolfenstein 3D, lighting was non-existent, and player can see the whole level or map even at huge distance. Even if expensive lighting algorithms existed, the CPUs of that era were not powerful enough to handle those lighting calculations in real time.</w:t>
+        <w:t xml:space="preserve">In computer graphics, lighting plays a </w:t>
+      </w:r>
+      <w:r>
+        <w:rPr>
+          <w14:ligatures w14:val="standard"/>
+        </w:rPr>
+        <w:t>vital</w:t>
+      </w:r>
+      <w:r>
+        <w:rPr>
+          <w14:ligatures w14:val="standard"/>
+        </w:rPr>
+        <w:t xml:space="preserve"> role of making the player/viewer believe the realism of the </w:t>
+      </w:r>
+      <w:r>
+        <w:rPr>
+          <w14:ligatures w14:val="standard"/>
+        </w:rPr>
+        <w:t>digital</w:t>
+      </w:r>
+      <w:r>
+        <w:rPr>
+          <w14:ligatures w14:val="standard"/>
+        </w:rPr>
+        <w:t xml:space="preserve"> worlds. In old arcade style games like Pac-Man, Wolfenstein 3D, lighting was non-existent, and player can see the whole level or map even at huge distance (E.g., A corridor in Wolfenstein 3D). Even if expensive lighting algorithms existed, the CPUs of that era were not powerful enough to handle those lighting calculations in real time.</w:t>
       </w:r>
     </w:p>
     <w:p>
       <w:pPr>
         <w:pStyle w:val="Abstract"/>
         <w:rPr>
-          <w14:ligatures w14:val="standard"/>
-        </w:rPr>
-      </w:pPr>
-      <w:r>
-        <w:rPr>
-          <w14:ligatures w14:val="standard"/>
-        </w:rPr>
-        <w:t xml:space="preserve">One of the greatest games of all time – Doom did show some sort of dynamic lighting although not realistic which is called Sector-based lighting. In Doom game, the world is divided into sectors which are made by connecting line segments to form a polygon. Every sector had different properties like floor, ceiling, texture and </w:t>
-      </w:r>
-      <w:r>
-        <w:rPr>
-          <w14:ligatures w14:val="standard"/>
-        </w:rPr>
-        <w:t>most importantly the light levels. Every sector had a light level ranging from 0-255 with 0 being dark and 255 being very bright.</w:t>
+          <w:szCs w:val="18"/>
+          <w:lang w:eastAsia="it-IT"/>
+          <w14:ligatures w14:val="standard"/>
+        </w:rPr>
+      </w:pPr>
+      <w:r>
+        <w:rPr>
+          <w:b/>
+          <w:bCs/>
+          <w:szCs w:val="18"/>
+          <w:lang w:eastAsia="it-IT"/>
+          <w14:ligatures w14:val="standard"/>
+        </w:rPr>
+        <w:t xml:space="preserve"> </w:t>
+      </w:r>
+      <w:r>
+        <w:rPr>
+          <w:szCs w:val="18"/>
+          <w:lang w:eastAsia="it-IT"/>
+          <w14:ligatures w14:val="standard"/>
+        </w:rPr>
+        <w:t>Later, as CPUs and GPUs become more powerful; “close-to” realistic lighting also became possible.</w:t>
       </w:r>
     </w:p>
     <w:p>
       <w:pPr>
         <w:pStyle w:val="Abstract"/>
         <w:rPr>
-          <w14:ligatures w14:val="standard"/>
-        </w:rPr>
-      </w:pPr>
-      <w:r>
-        <w:rPr>
-          <w14:ligatures w14:val="standard"/>
-        </w:rPr>
-        <w:t>Lighting</w:t>
-      </w:r>
-      <w:r>
-        <w:rPr>
-          <w14:ligatures w14:val="standard"/>
-        </w:rPr>
-        <w:t xml:space="preserve"> attenuation</w:t>
-      </w:r>
-      <w:r>
-        <w:rPr>
-          <w14:ligatures w14:val="standard"/>
-        </w:rPr>
-        <w:t xml:space="preserve"> computations were done such that the light travel from one sector to its ad</w:t>
-      </w:r>
-      <w:r>
-        <w:rPr>
-          <w14:ligatures w14:val="standard"/>
-        </w:rPr>
-        <w:t>jacent sectors and based on the distance of how much it traveled, the light level of current sector will be slowly attenuated.</w:t>
-      </w:r>
-      <w:r>
-        <w:rPr>
-          <w14:ligatures w14:val="standard"/>
-        </w:rPr>
-        <w:t xml:space="preserve"> </w:t>
-      </w:r>
-      <w:r>
-        <w:rPr>
-          <w14:ligatures w14:val="standard"/>
-        </w:rPr>
-        <w:t xml:space="preserve">It did </w:t>
-      </w:r>
-      <w:r>
-        <w:rPr>
-          <w14:ligatures w14:val="standard"/>
-        </w:rPr>
-        <w:t>support</w:t>
-      </w:r>
-      <w:r>
-        <w:rPr>
-          <w14:ligatures w14:val="standard"/>
-        </w:rPr>
-        <w:t xml:space="preserve"> additional light sources like lamp for doing light computation for that sector and its </w:t>
-      </w:r>
-      <w:r>
-        <w:rPr>
-          <w14:ligatures w14:val="standard"/>
-        </w:rPr>
-        <w:t>adjacent</w:t>
-      </w:r>
-      <w:r>
-        <w:rPr>
-          <w14:ligatures w14:val="standard"/>
-        </w:rPr>
-        <w:t>.</w:t>
-      </w:r>
+          <w:szCs w:val="18"/>
+          <w:lang w:eastAsia="it-IT"/>
+          <w14:ligatures w14:val="standard"/>
+        </w:rPr>
+      </w:pPr>
     </w:p>
     <w:p>
       <w:pPr>
         <w:pStyle w:val="Abstract"/>
         <w:rPr>
-          <w14:ligatures w14:val="standard"/>
-        </w:rPr>
-      </w:pPr>
+          <w:b/>
+          <w:bCs/>
+          <w:sz w:val="22"/>
+          <w:lang w:eastAsia="it-IT"/>
+          <w14:ligatures w14:val="standard"/>
+        </w:rPr>
+      </w:pPr>
+      <w:r>
+        <w:rPr>
+          <w:b/>
+          <w:bCs/>
+          <w:sz w:val="22"/>
+          <w:lang w:eastAsia="it-IT"/>
+          <w14:ligatures w14:val="standard"/>
+        </w:rPr>
+        <w:t>RELATED WORK</w:t>
+      </w:r>
     </w:p>
     <w:p>
       <w:pPr>
         <w:pStyle w:val="Abstract"/>
-        <w:rPr>
-          <w14:ligatures w14:val="standard"/>
-        </w:rPr>
-      </w:pPr>
-      <w:r>
-        <w:rPr>
-          <w14:ligatures w14:val="standard"/>
-        </w:rPr>
-        <w:t>For accuracy check of the structured paper</w:t>
-      </w:r>
-      <w:r>
-        <w:rPr>
-          <w14:ligatures w14:val="standard"/>
-        </w:rPr>
-        <w:t>,</w:t>
-      </w:r>
-      <w:r>
-        <w:rPr>
-          <w14:ligatures w14:val="standard"/>
-        </w:rPr>
-        <w:t xml:space="preserve"> user can run </w:t>
-      </w:r>
-      <w:r>
-        <w:rPr>
-          <w14:ligatures w14:val="standard"/>
-        </w:rPr>
-        <w:t xml:space="preserve">the </w:t>
-      </w:r>
-      <w:r>
-        <w:rPr>
-          <w14:ligatures w14:val="standard"/>
-        </w:rPr>
-        <w:t xml:space="preserve">option </w:t>
-      </w:r>
-      <w:r>
-        <w:rPr>
-          <w:b/>
-          <w14:ligatures w14:val="standard"/>
-        </w:rPr>
-        <w:t>Manuscript Validation</w:t>
-      </w:r>
-      <w:r>
-        <w:rPr>
-          <w14:ligatures w14:val="standard"/>
-        </w:rPr>
-        <w:t>. It inform</w:t>
-      </w:r>
-      <w:r>
-        <w:rPr>
-          <w14:ligatures w14:val="standard"/>
-        </w:rPr>
-        <w:t>s the user of</w:t>
-      </w:r>
-      <w:r>
-        <w:rPr>
-          <w14:ligatures w14:val="standard"/>
-        </w:rPr>
-        <w:t xml:space="preserve"> the wrong or missing values </w:t>
-      </w:r>
-      <w:r>
-        <w:rPr>
-          <w14:ligatures w14:val="standard"/>
-        </w:rPr>
-        <w:t>in</w:t>
-      </w:r>
-      <w:r>
-        <w:rPr>
-          <w14:ligatures w14:val="standard"/>
-        </w:rPr>
-        <w:t xml:space="preserve"> the paper. </w:t>
-      </w:r>
-      <w:r>
-        <w:rPr>
-          <w14:ligatures w14:val="standard"/>
-        </w:rPr>
-        <w:t>The u</w:t>
-      </w:r>
-      <w:r>
-        <w:rPr>
-          <w14:ligatures w14:val="standard"/>
-        </w:rPr>
-        <w:t xml:space="preserve">ser must correct the paper as per validation messages and rerun </w:t>
-      </w:r>
-      <w:r>
-        <w:rPr>
-          <w:b/>
-          <w14:ligatures w14:val="standard"/>
-        </w:rPr>
-        <w:t xml:space="preserve">Manuscript </w:t>
-      </w:r>
-      <w:r>
-        <w:rPr>
-          <w:b/>
-          <w14:ligatures w14:val="standard"/>
-        </w:rPr>
-        <w:t>V</w:t>
-      </w:r>
-      <w:r>
-        <w:rPr>
-          <w:b/>
-          <w14:ligatures w14:val="standard"/>
-        </w:rPr>
-        <w:t>alidation</w:t>
-      </w:r>
-      <w:r>
-        <w:rPr>
-          <w14:ligatures w14:val="standard"/>
-        </w:rPr>
-        <w:t>.</w:t>
+        <w:numPr>
+          <w:ilvl w:val="0"/>
+          <w:numId w:val="38"/>
+        </w:numPr>
+        <w:rPr>
+          <w:i/>
+          <w:iCs/>
+          <w14:ligatures w14:val="standard"/>
+        </w:rPr>
+      </w:pPr>
+      <w:r>
+        <w:rPr>
+          <w:i/>
+          <w:iCs/>
+          <w14:ligatures w14:val="standard"/>
+        </w:rPr>
+        <w:t>Lighting in old video games</w:t>
       </w:r>
     </w:p>
     <w:p>
@@ -565,183 +565,251 @@
         <w:rPr>
           <w14:ligatures w14:val="standard"/>
         </w:rPr>
-        <w:t xml:space="preserve">Now, to generate </w:t>
-      </w:r>
-      <w:r>
-        <w:rPr>
-          <w14:ligatures w14:val="standard"/>
-        </w:rPr>
-        <w:t>the</w:t>
-      </w:r>
-      <w:r>
-        <w:rPr>
-          <w14:ligatures w14:val="standard"/>
-        </w:rPr>
-        <w:t xml:space="preserve"> required layout of the paper</w:t>
-      </w:r>
-      <w:r>
-        <w:rPr>
-          <w14:ligatures w14:val="standard"/>
-        </w:rPr>
-        <w:t>,</w:t>
-      </w:r>
-      <w:r>
-        <w:rPr>
-          <w14:ligatures w14:val="standard"/>
-        </w:rPr>
-        <w:t xml:space="preserve"> </w:t>
-      </w:r>
-      <w:r>
-        <w:rPr>
-          <w14:ligatures w14:val="standard"/>
-        </w:rPr>
-        <w:t xml:space="preserve">the </w:t>
-      </w:r>
-      <w:r>
-        <w:rPr>
-          <w14:ligatures w14:val="standard"/>
-        </w:rPr>
-        <w:t>user should select one of the template style</w:t>
-      </w:r>
-      <w:r>
-        <w:rPr>
-          <w14:ligatures w14:val="standard"/>
-        </w:rPr>
-        <w:t>s</w:t>
-      </w:r>
-      <w:r>
-        <w:rPr>
-          <w14:ligatures w14:val="standard"/>
-        </w:rPr>
-        <w:t xml:space="preserve"> under the Define Template Style </w:t>
-      </w:r>
-      <w:r>
-        <w:rPr>
-          <w14:ligatures w14:val="standard"/>
-        </w:rPr>
-        <w:t xml:space="preserve">option </w:t>
-      </w:r>
-      <w:r>
-        <w:rPr>
-          <w14:ligatures w14:val="standard"/>
-        </w:rPr>
-        <w:t>(</w:t>
-      </w:r>
-      <w:r>
-        <w:rPr>
-          <w:u w:val="single"/>
-          <w14:ligatures w14:val="standard"/>
-        </w:rPr>
-        <w:t>choose the re</w:t>
-      </w:r>
-      <w:r>
-        <w:rPr>
-          <w:u w:val="single"/>
-          <w14:ligatures w14:val="standard"/>
-        </w:rPr>
-        <w:t>quired</w:t>
-      </w:r>
-      <w:r>
-        <w:rPr>
-          <w:u w:val="single"/>
-          <w14:ligatures w14:val="standard"/>
-        </w:rPr>
-        <w:t xml:space="preserve"> layout design</w:t>
-      </w:r>
-      <w:r>
-        <w:rPr>
-          <w:u w:val="single"/>
-          <w14:ligatures w14:val="standard"/>
-        </w:rPr>
-        <w:t>,</w:t>
-      </w:r>
-      <w:r>
-        <w:rPr>
-          <w:u w:val="single"/>
-          <w14:ligatures w14:val="standard"/>
-        </w:rPr>
-        <w:t xml:space="preserve"> i.e. choose between Journals and Proceedings</w:t>
-      </w:r>
-      <w:r>
-        <w:rPr>
-          <w14:ligatures w14:val="standard"/>
-        </w:rPr>
-        <w:t>).</w:t>
+        <w:t>One of the greatest games of all time – Doom</w:t>
+      </w:r>
+      <w:r>
+        <w:rPr>
+          <w14:ligatures w14:val="standard"/>
+        </w:rPr>
+        <w:t xml:space="preserve"> and others like Heretic, </w:t>
+      </w:r>
+      <w:proofErr w:type="spellStart"/>
+      <w:r>
+        <w:rPr>
+          <w14:ligatures w14:val="standard"/>
+        </w:rPr>
+        <w:t>Hexen</w:t>
+      </w:r>
+      <w:proofErr w:type="spellEnd"/>
+      <w:r>
+        <w:rPr>
+          <w14:ligatures w14:val="standard"/>
+        </w:rPr>
+        <w:t xml:space="preserve"> did show some sort of dynamic lighting although not realistic which is called Sector-based lighting. In Doom game, the world is divided into sectors which are made by connecting line segments to form a polygon. Every sector had different properties </w:t>
+      </w:r>
+      <w:r>
+        <w:rPr>
+          <w14:ligatures w14:val="standard"/>
+        </w:rPr>
+        <w:t>like floor, ceiling, texture and most importantly the light levels. Every sector had a light level ranging from 0-255 with 0 being dark and 255 being very bright.</w:t>
       </w:r>
     </w:p>
     <w:p>
       <w:pPr>
-        <w:pStyle w:val="FootnoteText"/>
-        <w:framePr w:w="4680" w:h="1441" w:hRule="exact" w:hSpace="187" w:wrap="around" w:vAnchor="page" w:hAnchor="page" w:x="1089" w:y="12601" w:anchorLock="1"/>
-      </w:pPr>
-      <w:r>
-        <w:rPr>
-          <w:vertAlign w:val="superscript"/>
-        </w:rPr>
-        <w:t>∗</w:t>
-      </w:r>
-      <w:r>
-        <w:t>Article Title Footnote needs to be captured as Title Note</w:t>
+        <w:pStyle w:val="Abstract"/>
+        <w:rPr>
+          <w14:ligatures w14:val="standard"/>
+        </w:rPr>
+      </w:pPr>
+      <w:r>
+        <w:rPr>
+          <w14:ligatures w14:val="standard"/>
+        </w:rPr>
+        <w:t>Lighting</w:t>
+      </w:r>
+      <w:r>
+        <w:rPr>
+          <w14:ligatures w14:val="standard"/>
+        </w:rPr>
+        <w:t xml:space="preserve"> attenuation</w:t>
+      </w:r>
+      <w:r>
+        <w:rPr>
+          <w14:ligatures w14:val="standard"/>
+        </w:rPr>
+        <w:t xml:space="preserve"> computations were done such that the light travel from one sector to its ad</w:t>
+      </w:r>
+      <w:r>
+        <w:rPr>
+          <w14:ligatures w14:val="standard"/>
+        </w:rPr>
+        <w:t>jacent sectors and based on the distance of how much it traveled, the light level of current sector will be slowly attenuated.</w:t>
+      </w:r>
+      <w:r>
+        <w:rPr>
+          <w14:ligatures w14:val="standard"/>
+        </w:rPr>
+        <w:t xml:space="preserve"> </w:t>
+      </w:r>
+      <w:r>
+        <w:rPr>
+          <w14:ligatures w14:val="standard"/>
+        </w:rPr>
+        <w:t xml:space="preserve">It did </w:t>
+      </w:r>
+      <w:r>
+        <w:rPr>
+          <w14:ligatures w14:val="standard"/>
+        </w:rPr>
+        <w:t>support</w:t>
+      </w:r>
+      <w:r>
+        <w:rPr>
+          <w14:ligatures w14:val="standard"/>
+        </w:rPr>
+        <w:t xml:space="preserve"> additional light sources like lamp for doing light computation for that sector and its </w:t>
+      </w:r>
+      <w:r>
+        <w:rPr>
+          <w14:ligatures w14:val="standard"/>
+        </w:rPr>
+        <w:t>adjacent</w:t>
+      </w:r>
+      <w:r>
+        <w:rPr>
+          <w14:ligatures w14:val="standard"/>
+        </w:rPr>
+        <w:t xml:space="preserve"> ones</w:t>
+      </w:r>
+      <w:r>
+        <w:rPr>
+          <w14:ligatures w14:val="standard"/>
+        </w:rPr>
+        <w:t>.</w:t>
       </w:r>
     </w:p>
     <w:p>
       <w:pPr>
-        <w:pStyle w:val="FootnoteText"/>
-        <w:framePr w:w="4680" w:h="1441" w:hRule="exact" w:hSpace="187" w:wrap="around" w:vAnchor="page" w:hAnchor="page" w:x="1089" w:y="12601" w:anchorLock="1"/>
-      </w:pPr>
-      <w:r>
-        <w:rPr>
-          <w:vertAlign w:val="superscript"/>
-        </w:rPr>
-        <w:t>†</w:t>
-      </w:r>
-      <w:r>
-        <w:t>Author Footnote to be captured as Author Note</w:t>
+        <w:pStyle w:val="Abstract"/>
+        <w:numPr>
+          <w:ilvl w:val="1"/>
+          <w:numId w:val="38"/>
+        </w:numPr>
+        <w:rPr>
+          <w:i/>
+          <w:iCs/>
+          <w14:ligatures w14:val="standard"/>
+        </w:rPr>
+      </w:pPr>
+      <w:r>
+        <w:rPr>
+          <w:i/>
+          <w:iCs/>
+          <w14:ligatures w14:val="standard"/>
+        </w:rPr>
+        <w:t>Light Diminishing</w:t>
       </w:r>
     </w:p>
     <w:p>
       <w:pPr>
-        <w:pStyle w:val="PermissionBlock"/>
-        <w:framePr w:w="4680" w:h="1441" w:hRule="exact" w:hSpace="187" w:wrap="around" w:vAnchor="page" w:hAnchor="page" w:x="1089" w:y="12601" w:anchorLock="1"/>
-      </w:pPr>
-      <w:r>
-        <w:t>Permission to make digital or hard copies of part or all of this work for personal or classroom use is granted without fee provided that copies are not made or distributed for profit or commercial advantage and that copies bear this notice and the full citation on the first page. Copyrights for third-party components of this work must be honored. For all other uses, contact the owner/author(s).</w:t>
+        <w:pStyle w:val="Abstract"/>
+        <w:rPr>
+          <w14:ligatures w14:val="standard"/>
+        </w:rPr>
+      </w:pPr>
+      <w:r>
+        <w:rPr>
+          <w14:ligatures w14:val="standard"/>
+        </w:rPr>
+        <w:t xml:space="preserve">Another fine addition to lighting Doom introduced in “Light </w:t>
+      </w:r>
+      <w:r>
+        <w:rPr>
+          <w14:ligatures w14:val="standard"/>
+        </w:rPr>
+        <w:t>Diminishing</w:t>
+      </w:r>
+      <w:r>
+        <w:rPr>
+          <w14:ligatures w14:val="standard"/>
+        </w:rPr>
+        <w:t xml:space="preserve">”. Where </w:t>
+      </w:r>
+      <w:r>
+        <w:rPr>
+          <w14:ligatures w14:val="standard"/>
+        </w:rPr>
+        <w:t>the brightness of the area from the player’s point of view slowly decreases as the distance from the player increases. This did not create any realism as well, but it did create impressive scary atmosphere for the game. This same mechanism was also used to simulate fogs.</w:t>
+      </w:r>
+      <w:r>
+        <w:rPr>
+          <w14:ligatures w14:val="standard"/>
+        </w:rPr>
+        <w:t xml:space="preserve"> [1]</w:t>
       </w:r>
     </w:p>
     <w:p>
       <w:pPr>
-        <w:pStyle w:val="VersoLRH"/>
-        <w:framePr w:w="4680" w:h="1441" w:hRule="exact" w:hSpace="187" w:wrap="around" w:vAnchor="page" w:hAnchor="page" w:x="1089" w:y="12601" w:anchorLock="1"/>
+        <w:pStyle w:val="Abstract"/>
+        <w:numPr>
+          <w:ilvl w:val="1"/>
+          <w:numId w:val="38"/>
+        </w:numPr>
+        <w:rPr>
+          <w14:ligatures w14:val="standard"/>
+        </w:rPr>
+      </w:pPr>
+      <w:r>
         <w:rPr>
           <w:i/>
-        </w:rPr>
-      </w:pPr>
-      <w:r>
-        <w:rPr>
-          <w:i/>
-        </w:rPr>
-        <w:t>WOODSTOCK’18, June, 2018, El Paso, Texas USA</w:t>
+          <w:iCs/>
+          <w14:ligatures w14:val="standard"/>
+        </w:rPr>
+        <w:t>Colormap implementation</w:t>
       </w:r>
     </w:p>
     <w:p>
       <w:pPr>
-        <w:pStyle w:val="PermissionBlock"/>
-        <w:framePr w:w="4680" w:h="1441" w:hRule="exact" w:hSpace="187" w:wrap="around" w:vAnchor="page" w:hAnchor="page" w:x="1089" w:y="12601" w:anchorLock="1"/>
-      </w:pPr>
-      <w:r>
-        <w:t>© 2018 Copyright held by the owner/author(s). 978-1-4503-0000-0/18/06...$15.00</w:t>
+        <w:pStyle w:val="Abstract"/>
+        <w:rPr>
+          <w14:ligatures w14:val="standard"/>
+        </w:rPr>
+      </w:pPr>
+      <w:r>
+        <w:rPr>
+          <w14:ligatures w14:val="standard"/>
+        </w:rPr>
+        <w:t xml:space="preserve">Before explaining Colormap, </w:t>
+      </w:r>
+      <w:r>
+        <w:rPr>
+          <w14:ligatures w14:val="standard"/>
+        </w:rPr>
+        <w:t>I</w:t>
+      </w:r>
+      <w:r>
+        <w:rPr>
+          <w14:ligatures w14:val="standard"/>
+        </w:rPr>
+        <w:t xml:space="preserve"> need to</w:t>
+      </w:r>
+      <w:r>
+        <w:rPr>
+          <w14:ligatures w14:val="standard"/>
+        </w:rPr>
+        <w:t xml:space="preserve"> first </w:t>
+      </w:r>
+      <w:r>
+        <w:rPr>
+          <w14:ligatures w14:val="standard"/>
+        </w:rPr>
+        <w:t>explain</w:t>
+      </w:r>
+      <w:r>
+        <w:rPr>
+          <w14:ligatures w14:val="standard"/>
+        </w:rPr>
+        <w:t xml:space="preserve"> what color quantization is.</w:t>
       </w:r>
     </w:p>
     <w:p>
       <w:pPr>
-        <w:framePr w:w="4680" w:h="1441" w:hRule="exact" w:hSpace="187" w:wrap="around" w:vAnchor="page" w:hAnchor="page" w:x="1089" w:y="12601" w:anchorLock="1"/>
-        <w:rPr>
+        <w:pStyle w:val="Abstract"/>
+        <w:numPr>
+          <w:ilvl w:val="2"/>
+          <w:numId w:val="38"/>
+        </w:numPr>
+        <w:rPr>
+          <w14:ligatures w14:val="standard"/>
+        </w:rPr>
+      </w:pPr>
+      <w:r>
+        <w:rPr>
+          <w:i/>
           <w:iCs/>
           <w14:ligatures w14:val="standard"/>
         </w:rPr>
-      </w:pPr>
-      <w:r>
-        <w:t>https://doi.org/10.1145/1234567890</w:t>
+        <w:t>Color quantization</w:t>
       </w:r>
     </w:p>
     <w:p>
@@ -755,592 +823,1242 @@
         <w:rPr>
           <w14:ligatures w14:val="standard"/>
         </w:rPr>
-        <w:t>S</w:t>
-      </w:r>
-      <w:r>
-        <w:rPr>
-          <w14:ligatures w14:val="standard"/>
-        </w:rPr>
-        <w:t xml:space="preserve">ome specific values are required to create a standard layout </w:t>
-      </w:r>
-      <w:r>
-        <w:rPr>
-          <w14:ligatures w14:val="standard"/>
-        </w:rPr>
-        <w:t>by choosing a</w:t>
-      </w:r>
-      <w:r>
-        <w:rPr>
-          <w14:ligatures w14:val="standard"/>
-        </w:rPr>
-        <w:t xml:space="preserve"> template for the journals or proceedings. So once </w:t>
-      </w:r>
-      <w:r>
-        <w:rPr>
-          <w14:ligatures w14:val="standard"/>
-        </w:rPr>
-        <w:t xml:space="preserve">the </w:t>
-      </w:r>
-      <w:r>
-        <w:rPr>
-          <w14:ligatures w14:val="standard"/>
-        </w:rPr>
-        <w:t>user choose</w:t>
-      </w:r>
-      <w:r>
-        <w:rPr>
-          <w14:ligatures w14:val="standard"/>
-        </w:rPr>
-        <w:t>s</w:t>
-      </w:r>
-      <w:r>
-        <w:rPr>
-          <w14:ligatures w14:val="standard"/>
-        </w:rPr>
-        <w:t xml:space="preserve"> </w:t>
-      </w:r>
-      <w:r>
-        <w:rPr>
-          <w14:ligatures w14:val="standard"/>
-        </w:rPr>
-        <w:t>one of the template layout style</w:t>
-      </w:r>
-      <w:r>
-        <w:rPr>
-          <w14:ligatures w14:val="standard"/>
-        </w:rPr>
-        <w:t>s</w:t>
-      </w:r>
-      <w:r>
-        <w:rPr>
-          <w14:ligatures w14:val="standard"/>
-        </w:rPr>
-        <w:t>,</w:t>
-      </w:r>
-      <w:r>
-        <w:rPr>
-          <w14:ligatures w14:val="standard"/>
-        </w:rPr>
-        <w:t xml:space="preserve"> the respective Journal </w:t>
-      </w:r>
-      <w:r>
-        <w:rPr>
-          <w14:ligatures w14:val="standard"/>
-        </w:rPr>
-        <w:t>or</w:t>
-      </w:r>
-      <w:r>
-        <w:rPr>
-          <w14:ligatures w14:val="standard"/>
-        </w:rPr>
-        <w:t xml:space="preserve"> Conference details dialog box</w:t>
-      </w:r>
-      <w:r>
-        <w:rPr>
-          <w14:ligatures w14:val="standard"/>
-        </w:rPr>
-        <w:t xml:space="preserve"> (i.e. </w:t>
-      </w:r>
-      <w:r>
-        <w:rPr>
-          <w:b/>
-          <w14:ligatures w14:val="standard"/>
-        </w:rPr>
-        <w:t xml:space="preserve">journal/conference </w:t>
-      </w:r>
-      <w:r>
-        <w:rPr>
-          <w:b/>
-          <w14:ligatures w14:val="standard"/>
-        </w:rPr>
-        <w:t>acronym</w:t>
-      </w:r>
-      <w:r>
-        <w:rPr>
-          <w:b/>
-          <w14:ligatures w14:val="standard"/>
-        </w:rPr>
-        <w:t xml:space="preserve">, </w:t>
-      </w:r>
-      <w:r>
-        <w:rPr>
-          <w:b/>
-          <w14:ligatures w14:val="standard"/>
-        </w:rPr>
-        <w:t>DOI</w:t>
-      </w:r>
-      <w:r>
-        <w:rPr>
-          <w:b/>
-          <w14:ligatures w14:val="standard"/>
-        </w:rPr>
-        <w:t xml:space="preserve">, </w:t>
-      </w:r>
-      <w:r>
-        <w:rPr>
-          <w:b/>
-          <w14:ligatures w14:val="standard"/>
-        </w:rPr>
-        <w:t>ISBN</w:t>
-      </w:r>
-      <w:r>
-        <w:rPr>
-          <w:b/>
-          <w14:ligatures w14:val="standard"/>
-        </w:rPr>
-        <w:t>,</w:t>
-      </w:r>
-      <w:r>
-        <w:rPr>
-          <w:b/>
-          <w14:ligatures w14:val="standard"/>
-        </w:rPr>
-        <w:t xml:space="preserve"> copyright</w:t>
-      </w:r>
-      <w:r>
-        <w:rPr>
-          <w:b/>
-          <w14:ligatures w14:val="standard"/>
-        </w:rPr>
-        <w:t>,</w:t>
-      </w:r>
-      <w:r>
-        <w:rPr>
-          <w:b/>
-          <w14:ligatures w14:val="standard"/>
-        </w:rPr>
-        <w:t xml:space="preserve"> </w:t>
-      </w:r>
-      <w:r>
-        <w:rPr>
-          <w:b/>
-          <w14:ligatures w14:val="standard"/>
-        </w:rPr>
-        <w:t>year</w:t>
-      </w:r>
-      <w:r>
-        <w:rPr>
-          <w:b/>
-          <w14:ligatures w14:val="standard"/>
-        </w:rPr>
-        <w:t>,</w:t>
-      </w:r>
-      <w:r>
-        <w:rPr>
-          <w:b/>
-          <w14:ligatures w14:val="standard"/>
-        </w:rPr>
-        <w:t xml:space="preserve"> </w:t>
-      </w:r>
-      <w:r>
-        <w:rPr>
-          <w:b/>
-          <w14:ligatures w14:val="standard"/>
-        </w:rPr>
-        <w:t>etc.</w:t>
-      </w:r>
-      <w:r>
-        <w:rPr>
-          <w14:ligatures w14:val="standard"/>
-        </w:rPr>
-        <w:t>)</w:t>
-      </w:r>
-      <w:r>
-        <w:rPr>
-          <w14:ligatures w14:val="standard"/>
-        </w:rPr>
-        <w:t xml:space="preserve"> </w:t>
-      </w:r>
-      <w:r>
-        <w:rPr>
-          <w14:ligatures w14:val="standard"/>
-        </w:rPr>
-        <w:t>will appear as a</w:t>
-      </w:r>
-      <w:r>
-        <w:rPr>
-          <w14:ligatures w14:val="standard"/>
-        </w:rPr>
-        <w:t xml:space="preserve"> prompt during </w:t>
-      </w:r>
-      <w:r>
-        <w:rPr>
-          <w14:ligatures w14:val="standard"/>
-        </w:rPr>
-        <w:t xml:space="preserve">the </w:t>
-      </w:r>
-      <w:r>
-        <w:rPr>
-          <w14:ligatures w14:val="standard"/>
-        </w:rPr>
-        <w:t xml:space="preserve">Define </w:t>
-      </w:r>
-      <w:r>
-        <w:rPr>
-          <w14:ligatures w14:val="standard"/>
-        </w:rPr>
-        <w:t>Template Style</w:t>
-      </w:r>
-      <w:r>
-        <w:rPr>
-          <w14:ligatures w14:val="standard"/>
-        </w:rPr>
-        <w:t xml:space="preserve"> functionality</w:t>
-      </w:r>
-      <w:r>
-        <w:rPr>
-          <w14:ligatures w14:val="standard"/>
-        </w:rPr>
-        <w:t xml:space="preserve">. </w:t>
-      </w:r>
-      <w:r>
-        <w:rPr>
-          <w14:ligatures w14:val="standard"/>
-        </w:rPr>
-        <w:t>The user should fill these values</w:t>
-      </w:r>
-      <w:r>
-        <w:rPr>
-          <w14:ligatures w14:val="standard"/>
-        </w:rPr>
-        <w:t>,</w:t>
-      </w:r>
-      <w:r>
-        <w:rPr>
-          <w14:ligatures w14:val="standard"/>
-        </w:rPr>
-        <w:t xml:space="preserve"> </w:t>
-      </w:r>
-      <w:r>
-        <w:rPr>
-          <w14:ligatures w14:val="standard"/>
-        </w:rPr>
-        <w:t>after</w:t>
-      </w:r>
-      <w:r>
-        <w:rPr>
-          <w14:ligatures w14:val="standard"/>
-        </w:rPr>
-        <w:t xml:space="preserve"> </w:t>
-      </w:r>
-      <w:r>
-        <w:rPr>
-          <w14:ligatures w14:val="standard"/>
-        </w:rPr>
-        <w:t>which the</w:t>
-      </w:r>
-      <w:r>
-        <w:rPr>
-          <w14:ligatures w14:val="standard"/>
-        </w:rPr>
-        <w:t xml:space="preserve"> template creates </w:t>
-      </w:r>
-      <w:r>
-        <w:rPr>
-          <w14:ligatures w14:val="standard"/>
-        </w:rPr>
-        <w:t>the</w:t>
-      </w:r>
-      <w:r>
-        <w:rPr>
-          <w14:ligatures w14:val="standard"/>
-        </w:rPr>
-        <w:t xml:space="preserve"> desired layout of the paper. </w:t>
-      </w:r>
-      <w:r>
-        <w:rPr>
-          <w14:ligatures w14:val="standard"/>
-        </w:rPr>
-        <w:t>The u</w:t>
-      </w:r>
-      <w:r>
-        <w:rPr>
-          <w14:ligatures w14:val="standard"/>
-        </w:rPr>
-        <w:t>ser can now</w:t>
-      </w:r>
-      <w:r>
-        <w:rPr>
-          <w14:ligatures w14:val="standard"/>
-        </w:rPr>
-        <w:t xml:space="preserve"> create </w:t>
-      </w:r>
-      <w:r>
-        <w:rPr>
-          <w14:ligatures w14:val="standard"/>
-        </w:rPr>
-        <w:t xml:space="preserve">a </w:t>
-      </w:r>
-      <w:r>
-        <w:rPr>
-          <w14:ligatures w14:val="standard"/>
-        </w:rPr>
-        <w:t xml:space="preserve">PDF of </w:t>
-      </w:r>
-      <w:r>
-        <w:rPr>
-          <w14:ligatures w14:val="standard"/>
-        </w:rPr>
-        <w:t>his/her</w:t>
-      </w:r>
-      <w:r>
-        <w:rPr>
-          <w14:ligatures w14:val="standard"/>
-        </w:rPr>
-        <w:t xml:space="preserve"> manuscript using </w:t>
-      </w:r>
-      <w:r>
-        <w:rPr>
-          <w14:ligatures w14:val="standard"/>
-        </w:rPr>
-        <w:t xml:space="preserve">the </w:t>
-      </w:r>
-      <w:r>
-        <w:rPr>
-          <w14:ligatures w14:val="standard"/>
-        </w:rPr>
-        <w:t>“</w:t>
-      </w:r>
-      <w:r>
-        <w:rPr>
-          <w:i/>
-          <w14:ligatures w14:val="standard"/>
-        </w:rPr>
-        <w:t>Save as PDF</w:t>
-      </w:r>
-      <w:r>
-        <w:rPr>
-          <w14:ligatures w14:val="standard"/>
-        </w:rPr>
-        <w:t>” option.</w:t>
+        <w:t>Quantization in general is an image compression technique which is used to narrow down certain range of values to a single value. This also helps in reducing the file size. Moreover, color quantization works by reducing colors of the image such that the compressed is visually like its original.</w:t>
       </w:r>
     </w:p>
     <w:p>
       <w:pPr>
         <w:pStyle w:val="Abstract"/>
         <w:rPr>
-          <w:lang w:val="en-GB" w:eastAsia="ja-JP"/>
-          <w14:ligatures w14:val="standard"/>
-        </w:rPr>
-      </w:pPr>
-      <w:r>
-        <w:rPr>
-          <w:rFonts w:eastAsia="Verdana"/>
-          <w14:ligatures w14:val="standard"/>
-        </w:rPr>
-        <w:t>If</w:t>
-      </w:r>
-      <w:r>
-        <w:rPr>
-          <w14:ligatures w14:val="standard"/>
-        </w:rPr>
-        <w:t xml:space="preserve"> </w:t>
-      </w:r>
-      <w:r>
-        <w:rPr>
-          <w14:ligatures w14:val="standard"/>
-        </w:rPr>
-        <w:t xml:space="preserve">the </w:t>
-      </w:r>
-      <w:r>
-        <w:rPr>
-          <w14:ligatures w14:val="standard"/>
-        </w:rPr>
-        <w:t>user</w:t>
-      </w:r>
-      <w:r>
-        <w:rPr>
-          <w14:ligatures w14:val="standard"/>
-        </w:rPr>
-        <w:t xml:space="preserve"> </w:t>
-      </w:r>
-      <w:r>
-        <w:rPr>
-          <w14:ligatures w14:val="standard"/>
-        </w:rPr>
-        <w:t>is</w:t>
-      </w:r>
-      <w:r>
-        <w:rPr>
-          <w14:ligatures w14:val="standard"/>
-        </w:rPr>
-        <w:t xml:space="preserve"> adding any new data, </w:t>
-      </w:r>
-      <w:r>
-        <w:rPr>
-          <w14:ligatures w14:val="standard"/>
-        </w:rPr>
-        <w:t>they should</w:t>
-      </w:r>
-      <w:r>
-        <w:rPr>
-          <w14:ligatures w14:val="standard"/>
-        </w:rPr>
-        <w:t xml:space="preserve"> make sure to style it as per the instructions provided in previous sections. Carry out the steps for Cross-linking, Fundref data, adding Document History (specific to</w:t>
-      </w:r>
-      <w:r>
-        <w:rPr>
-          <w14:ligatures w14:val="standard"/>
-        </w:rPr>
-        <w:t xml:space="preserve"> jour</w:t>
-      </w:r>
-      <w:r>
-        <w:rPr>
-          <w14:ligatures w14:val="standard"/>
-        </w:rPr>
-        <w:t>nal submission)</w:t>
-      </w:r>
-      <w:r>
-        <w:rPr>
-          <w14:ligatures w14:val="standard"/>
-        </w:rPr>
-        <w:t>,</w:t>
-      </w:r>
-      <w:r>
-        <w:rPr>
-          <w14:ligatures w14:val="standard"/>
-        </w:rPr>
-        <w:t xml:space="preserve"> and finally</w:t>
-      </w:r>
-      <w:r>
-        <w:rPr>
-          <w14:ligatures w14:val="standard"/>
-        </w:rPr>
-        <w:t>,</w:t>
-      </w:r>
-      <w:r>
-        <w:rPr>
-          <w14:ligatures w14:val="standard"/>
-        </w:rPr>
-        <w:t xml:space="preserve"> Manuscript validation and placing the respective metadata (</w:t>
-      </w:r>
-      <w:proofErr w:type="spellStart"/>
-      <w:r>
-        <w:rPr>
-          <w14:ligatures w14:val="standard"/>
-        </w:rPr>
-        <w:t>Bibstrip</w:t>
-      </w:r>
-      <w:proofErr w:type="spellEnd"/>
-      <w:r>
-        <w:rPr>
-          <w14:ligatures w14:val="standard"/>
-        </w:rPr>
-        <w:t>/copyright text)</w:t>
-      </w:r>
-      <w:r>
-        <w:rPr>
-          <w:rStyle w:val="FootnoteReference"/>
-          <w14:ligatures w14:val="standard"/>
-        </w:rPr>
-        <w:footnoteReference w:id="2"/>
-      </w:r>
-      <w:r>
-        <w:rPr>
-          <w14:ligatures w14:val="standard"/>
-        </w:rPr>
-        <w:t xml:space="preserve"> while applying the required template.</w:t>
+          <w14:ligatures w14:val="standard"/>
+        </w:rPr>
+      </w:pPr>
+      <w:r>
+        <w:rPr>
+          <w14:ligatures w14:val="standard"/>
+        </w:rPr>
+        <w:t>In the</w:t>
+      </w:r>
+      <w:r>
+        <w:rPr>
+          <w14:ligatures w14:val="standard"/>
+        </w:rPr>
+        <w:t xml:space="preserve"> PC port of</w:t>
+      </w:r>
+      <w:r>
+        <w:rPr>
+          <w14:ligatures w14:val="standard"/>
+        </w:rPr>
+        <w:t xml:space="preserve"> original doom engine, it made use a Colormap which is a</w:t>
+      </w:r>
+      <w:r>
+        <w:rPr>
+          <w14:ligatures w14:val="standard"/>
+        </w:rPr>
+        <w:t xml:space="preserve"> color quantized</w:t>
+      </w:r>
+      <w:r>
+        <w:rPr>
+          <w14:ligatures w14:val="standard"/>
+        </w:rPr>
+        <w:t xml:space="preserve"> gradient texture which starts from a different color starting at top and slowly fades to black color as moving down.</w:t>
+      </w:r>
+      <w:r>
+        <w:rPr>
+          <w14:ligatures w14:val="standard"/>
+        </w:rPr>
+        <w:t xml:space="preserve"> It is a precomputed lookup table which was used to fit in the game’s 256-color palette. The first 32 levels in the colormap </w:t>
+      </w:r>
+      <w:r>
+        <w:rPr>
+          <w14:ligatures w14:val="standard"/>
+        </w:rPr>
+        <w:t>were</w:t>
+      </w:r>
+      <w:r>
+        <w:rPr>
+          <w14:ligatures w14:val="standard"/>
+        </w:rPr>
+        <w:t xml:space="preserve"> purely dedicated for implementing lighting</w:t>
+      </w:r>
+      <w:r>
+        <w:rPr>
+          <w14:ligatures w14:val="standard"/>
+        </w:rPr>
+        <w:t>. See Figure 1 for example.</w:t>
       </w:r>
     </w:p>
     <w:p>
       <w:pPr>
-        <w:pStyle w:val="CCSHead"/>
-        <w:rPr>
-          <w:lang w:eastAsia="it-IT"/>
-          <w14:ligatures w14:val="standard"/>
-        </w:rPr>
-      </w:pPr>
-      <w:r>
-        <w:rPr>
-          <w:lang w:eastAsia="it-IT"/>
-          <w14:ligatures w14:val="standard"/>
-        </w:rPr>
-        <w:t>CCS CONCEPTS</w:t>
+        <w:pStyle w:val="Abstract"/>
+        <w:rPr>
+          <w14:ligatures w14:val="standard"/>
+        </w:rPr>
+      </w:pPr>
+      <w:r>
+        <w:rPr>
+          <w:noProof/>
+        </w:rPr>
+        <w:drawing>
+          <wp:inline distT="0" distB="0" distL="0" distR="0" wp14:anchorId="309567A8" wp14:editId="1F1969B9">
+            <wp:extent cx="3048000" cy="767080"/>
+            <wp:effectExtent l="0" t="0" r="0" b="0"/>
+            <wp:docPr id="1" name="Picture 1"/>
+            <wp:cNvGraphicFramePr>
+              <a:graphicFrameLocks xmlns:a="http://schemas.openxmlformats.org/drawingml/2006/main" noChangeAspect="1"/>
+            </wp:cNvGraphicFramePr>
+            <a:graphic xmlns:a="http://schemas.openxmlformats.org/drawingml/2006/main">
+              <a:graphicData uri="http://schemas.openxmlformats.org/drawingml/2006/picture">
+                <pic:pic xmlns:pic="http://schemas.openxmlformats.org/drawingml/2006/picture">
+                  <pic:nvPicPr>
+                    <pic:cNvPr id="0" name="Picture 3"/>
+                    <pic:cNvPicPr>
+                      <a:picLocks noChangeAspect="1" noChangeArrowheads="1"/>
+                    </pic:cNvPicPr>
+                  </pic:nvPicPr>
+                  <pic:blipFill>
+                    <a:blip r:embed="rId12">
+                      <a:extLst>
+                        <a:ext uri="{28A0092B-C50C-407E-A947-70E740481C1C}">
+                          <a14:useLocalDpi xmlns:a14="http://schemas.microsoft.com/office/drawing/2010/main" val="0"/>
+                        </a:ext>
+                      </a:extLst>
+                    </a:blip>
+                    <a:srcRect/>
+                    <a:stretch>
+                      <a:fillRect/>
+                    </a:stretch>
+                  </pic:blipFill>
+                  <pic:spPr bwMode="auto">
+                    <a:xfrm>
+                      <a:off x="0" y="0"/>
+                      <a:ext cx="3048000" cy="767080"/>
+                    </a:xfrm>
+                    <a:prstGeom prst="rect">
+                      <a:avLst/>
+                    </a:prstGeom>
+                    <a:noFill/>
+                    <a:ln>
+                      <a:noFill/>
+                    </a:ln>
+                  </pic:spPr>
+                </pic:pic>
+              </a:graphicData>
+            </a:graphic>
+          </wp:inline>
+        </w:drawing>
       </w:r>
     </w:p>
     <w:p>
       <w:pPr>
-        <w:pStyle w:val="CCSDescription"/>
-        <w:rPr>
-          <w:rFonts w:cs="Linux Libertine"/>
-          <w14:ligatures w14:val="standard"/>
-        </w:rPr>
-      </w:pPr>
-      <w:r>
-        <w:rPr>
-          <w14:ligatures w14:val="standard"/>
-        </w:rPr>
-        <w:t>• </w:t>
-      </w:r>
-      <w:r>
-        <w:rPr>
-          <w:lang w:eastAsia="it-IT"/>
-          <w14:ligatures w14:val="standard"/>
-        </w:rPr>
-        <w:t>Insert CCS text</w:t>
-      </w:r>
-      <w:r>
-        <w:rPr>
-          <w14:ligatures w14:val="standard"/>
-        </w:rPr>
-        <w:t> </w:t>
-      </w:r>
-      <w:r>
-        <w:rPr>
-          <w14:ligatures w14:val="standard"/>
-        </w:rPr>
-        <w:t>here</w:t>
-      </w:r>
-      <w:r>
-        <w:rPr>
-          <w14:ligatures w14:val="standard"/>
-        </w:rPr>
-        <w:t xml:space="preserve"> • </w:t>
-      </w:r>
-      <w:r>
-        <w:rPr>
-          <w:lang w:eastAsia="it-IT"/>
-          <w14:ligatures w14:val="standard"/>
-        </w:rPr>
-        <w:t>Insert CCS text</w:t>
-      </w:r>
-      <w:r>
-        <w:rPr>
-          <w14:ligatures w14:val="standard"/>
-        </w:rPr>
-        <w:t> here</w:t>
-      </w:r>
-      <w:r>
-        <w:rPr>
-          <w14:ligatures w14:val="standard"/>
-        </w:rPr>
-        <w:t>   • </w:t>
-      </w:r>
-      <w:r>
-        <w:rPr>
-          <w:lang w:eastAsia="it-IT"/>
-          <w14:ligatures w14:val="standard"/>
-        </w:rPr>
-        <w:t>Insert CCS text</w:t>
-      </w:r>
-      <w:r>
-        <w:rPr>
-          <w14:ligatures w14:val="standard"/>
-        </w:rPr>
-        <w:t> here</w:t>
+        <w:pStyle w:val="Abstract"/>
+        <w:jc w:val="center"/>
+        <w:rPr>
+          <w:b/>
+          <w:bCs/>
+          <w14:ligatures w14:val="standard"/>
+        </w:rPr>
+      </w:pPr>
+      <w:r>
+        <w:rPr>
+          <w:b/>
+          <w:bCs/>
+          <w14:ligatures w14:val="standard"/>
+        </w:rPr>
+        <w:t>Figure 1: Top – Pure gradient. Bottom – Doom’s quantized colormap light levels</w:t>
       </w:r>
     </w:p>
     <w:p>
       <w:pPr>
-        <w:pStyle w:val="KeyWords"/>
-        <w:rPr>
-          <w:lang w:eastAsia="it-IT"/>
-          <w14:ligatures w14:val="standard"/>
-        </w:rPr>
-      </w:pPr>
+        <w:pStyle w:val="Abstract"/>
+        <w:rPr>
+          <w14:ligatures w14:val="standard"/>
+        </w:rPr>
+      </w:pPr>
+      <w:r>
+        <w:rPr>
+          <w14:ligatures w14:val="standard"/>
+        </w:rPr>
+        <w:lastRenderedPageBreak/>
+        <w:t>Overall,</w:t>
+      </w:r>
+      <w:r>
+        <w:rPr>
+          <w14:ligatures w14:val="standard"/>
+        </w:rPr>
+        <w:t xml:space="preserve"> the lighting calculations in Doom was simple and not realistic</w:t>
+      </w:r>
+      <w:r>
+        <w:rPr>
+          <w14:ligatures w14:val="standard"/>
+        </w:rPr>
+        <w:t xml:space="preserve">, but it did </w:t>
+      </w:r>
+      <w:r>
+        <w:rPr>
+          <w14:ligatures w14:val="standard"/>
+        </w:rPr>
+        <w:t>bring</w:t>
+      </w:r>
+      <w:r>
+        <w:rPr>
+          <w14:ligatures w14:val="standard"/>
+        </w:rPr>
+        <w:t xml:space="preserve"> immersive gameplay which made the maps </w:t>
+      </w:r>
+      <w:r>
+        <w:rPr>
+          <w14:ligatures w14:val="standard"/>
+        </w:rPr>
+        <w:t xml:space="preserve">look and feel </w:t>
+      </w:r>
+      <w:r>
+        <w:rPr>
+          <w14:ligatures w14:val="standard"/>
+        </w:rPr>
+        <w:t>believable.</w:t>
+      </w:r>
     </w:p>
     <w:p>
       <w:pPr>
+        <w:pStyle w:val="Abstract"/>
+        <w:numPr>
+          <w:ilvl w:val="0"/>
+          <w:numId w:val="38"/>
+        </w:numPr>
+        <w:rPr>
+          <w:i/>
+          <w:iCs/>
+          <w14:ligatures w14:val="standard"/>
+        </w:rPr>
+      </w:pPr>
+      <w:r>
+        <w:rPr>
+          <w:i/>
+          <w:iCs/>
+          <w14:ligatures w14:val="standard"/>
+        </w:rPr>
+        <w:t>Lighting in mid video games</w:t>
+      </w:r>
+    </w:p>
+    <w:p>
+      <w:pPr>
+        <w:pStyle w:val="Abstract"/>
+        <w:rPr>
+          <w14:ligatures w14:val="standard"/>
+        </w:rPr>
+      </w:pPr>
+      <w:r>
+        <w:rPr>
+          <w14:ligatures w14:val="standard"/>
+        </w:rPr>
+        <w:t xml:space="preserve">Games from Doom 3, Unreal Tournament onwards started introducing dynamic lighting and shadow casting. Different light sources were introduced like Point Light, Directional Light and </w:t>
+      </w:r>
+      <w:r>
+        <w:rPr>
+          <w14:ligatures w14:val="standard"/>
+        </w:rPr>
+        <w:t>Spotlight</w:t>
+      </w:r>
+      <w:r>
+        <w:rPr>
+          <w14:ligatures w14:val="standard"/>
+        </w:rPr>
+        <w:t>.</w:t>
+      </w:r>
+    </w:p>
+    <w:p>
+      <w:pPr>
+        <w:pStyle w:val="Abstract"/>
+        <w:rPr>
+          <w14:ligatures w14:val="standard"/>
+        </w:rPr>
+      </w:pPr>
+      <w:r>
+        <w:rPr>
+          <w14:ligatures w14:val="standard"/>
+        </w:rPr>
+        <w:t>To quickly summarize these different light sources:</w:t>
+      </w:r>
+    </w:p>
+    <w:p>
+      <w:pPr>
+        <w:pStyle w:val="Abstract"/>
+        <w:numPr>
+          <w:ilvl w:val="1"/>
+          <w:numId w:val="38"/>
+        </w:numPr>
+        <w:rPr>
+          <w:i/>
+          <w:iCs/>
+          <w14:ligatures w14:val="standard"/>
+        </w:rPr>
+      </w:pPr>
+      <w:r>
+        <w:rPr>
+          <w:i/>
+          <w:iCs/>
+          <w14:ligatures w14:val="standard"/>
+        </w:rPr>
+        <w:t>Point Light:</w:t>
+      </w:r>
+    </w:p>
+    <w:p>
+      <w:pPr>
+        <w:pStyle w:val="Abstract"/>
+        <w:rPr>
+          <w14:ligatures w14:val="standard"/>
+        </w:rPr>
+      </w:pPr>
+      <w:r>
+        <w:rPr>
+          <w14:ligatures w14:val="standard"/>
+        </w:rPr>
+        <w:t>This type of light source emits lights in all directions. In technical details it contains the position in 3D world, color, intensity value and range.</w:t>
+      </w:r>
+    </w:p>
+    <w:p>
+      <w:pPr>
+        <w:pStyle w:val="Abstract"/>
+        <w:numPr>
+          <w:ilvl w:val="1"/>
+          <w:numId w:val="38"/>
+        </w:numPr>
+        <w:rPr>
+          <w:i/>
+          <w:iCs/>
+          <w14:ligatures w14:val="standard"/>
+        </w:rPr>
+      </w:pPr>
+      <w:r>
+        <w:rPr>
+          <w:i/>
+          <w:iCs/>
+          <w14:ligatures w14:val="standard"/>
+        </w:rPr>
+        <w:t>Directional Light:</w:t>
+      </w:r>
+    </w:p>
+    <w:p>
+      <w:pPr>
+        <w:pStyle w:val="Abstract"/>
+        <w:rPr>
+          <w14:ligatures w14:val="standard"/>
+        </w:rPr>
+      </w:pPr>
+      <w:r>
+        <w:rPr>
+          <w14:ligatures w14:val="standard"/>
+        </w:rPr>
+        <w:t>This light emits light in the single direction, and it has no attenuation and light travel infinitely in the game world. Just like a sun, however the sun in real life is one big point light in the solar system.</w:t>
+      </w:r>
+    </w:p>
+    <w:p>
+      <w:pPr>
+        <w:pStyle w:val="Abstract"/>
+        <w:numPr>
+          <w:ilvl w:val="1"/>
+          <w:numId w:val="38"/>
+        </w:numPr>
+        <w:rPr>
+          <w:i/>
+          <w:iCs/>
+          <w14:ligatures w14:val="standard"/>
+        </w:rPr>
+      </w:pPr>
+      <w:r>
+        <w:rPr>
+          <w:i/>
+          <w:iCs/>
+          <w14:ligatures w14:val="standard"/>
+        </w:rPr>
+        <w:t>Spotlight:</w:t>
+      </w:r>
+    </w:p>
+    <w:p>
+      <w:pPr>
+        <w:pStyle w:val="Abstract"/>
+        <w:rPr>
+          <w14:ligatures w14:val="standard"/>
+        </w:rPr>
+      </w:pPr>
+      <w:r>
+        <w:rPr>
+          <w14:ligatures w14:val="standard"/>
+        </w:rPr>
+        <w:t xml:space="preserve">This type of light emits light just like directional </w:t>
+      </w:r>
+      <w:r>
+        <w:rPr>
+          <w14:ligatures w14:val="standard"/>
+        </w:rPr>
+        <w:t>light,</w:t>
+      </w:r>
+      <w:r>
+        <w:rPr>
+          <w14:ligatures w14:val="standard"/>
+        </w:rPr>
+        <w:t xml:space="preserve"> and it falls in a certain radius</w:t>
+      </w:r>
+      <w:r>
+        <w:rPr>
+          <w14:ligatures w14:val="standard"/>
+        </w:rPr>
+        <w:t>. Surfaces outside the radius are not lit at all.</w:t>
+      </w:r>
+      <w:r>
+        <w:rPr>
+          <w14:ligatures w14:val="standard"/>
+        </w:rPr>
+        <w:t xml:space="preserve"> </w:t>
+      </w:r>
+      <w:r>
+        <w:rPr>
+          <w14:ligatures w14:val="standard"/>
+        </w:rPr>
+        <w:t>A good example of spotlight is flashlight which are common to use in horror games.</w:t>
+      </w:r>
+    </w:p>
+    <w:p>
+      <w:pPr>
+        <w:pStyle w:val="Abstract"/>
+        <w:rPr>
+          <w14:ligatures w14:val="standard"/>
+        </w:rPr>
+      </w:pPr>
+    </w:p>
+    <w:p>
+      <w:pPr>
+        <w:pStyle w:val="Abstract"/>
+        <w:rPr>
+          <w14:ligatures w14:val="standard"/>
+        </w:rPr>
+      </w:pPr>
+      <w:r>
+        <w:rPr>
+          <w14:ligatures w14:val="standard"/>
+        </w:rPr>
+        <w:t>For accuracy check of the structured paper</w:t>
+      </w:r>
+      <w:r>
+        <w:rPr>
+          <w14:ligatures w14:val="standard"/>
+        </w:rPr>
+        <w:t>,</w:t>
+      </w:r>
+      <w:r>
+        <w:rPr>
+          <w14:ligatures w14:val="standard"/>
+        </w:rPr>
+        <w:t xml:space="preserve"> user can run </w:t>
+      </w:r>
+      <w:r>
+        <w:rPr>
+          <w14:ligatures w14:val="standard"/>
+        </w:rPr>
+        <w:t xml:space="preserve">the </w:t>
+      </w:r>
+      <w:r>
+        <w:rPr>
+          <w14:ligatures w14:val="standard"/>
+        </w:rPr>
+        <w:t xml:space="preserve">option </w:t>
+      </w:r>
+      <w:r>
+        <w:rPr>
+          <w:b/>
+          <w14:ligatures w14:val="standard"/>
+        </w:rPr>
+        <w:t>Manuscript Validation</w:t>
+      </w:r>
+      <w:r>
+        <w:rPr>
+          <w14:ligatures w14:val="standard"/>
+        </w:rPr>
+        <w:t>. It inform</w:t>
+      </w:r>
+      <w:r>
+        <w:rPr>
+          <w14:ligatures w14:val="standard"/>
+        </w:rPr>
+        <w:t>s the user of</w:t>
+      </w:r>
+      <w:r>
+        <w:rPr>
+          <w14:ligatures w14:val="standard"/>
+        </w:rPr>
+        <w:t xml:space="preserve"> the wrong or missing values </w:t>
+      </w:r>
+      <w:r>
+        <w:rPr>
+          <w14:ligatures w14:val="standard"/>
+        </w:rPr>
+        <w:t>in</w:t>
+      </w:r>
+      <w:r>
+        <w:rPr>
+          <w14:ligatures w14:val="standard"/>
+        </w:rPr>
+        <w:t xml:space="preserve"> the paper. </w:t>
+      </w:r>
+      <w:r>
+        <w:rPr>
+          <w14:ligatures w14:val="standard"/>
+        </w:rPr>
+        <w:t>The u</w:t>
+      </w:r>
+      <w:r>
+        <w:rPr>
+          <w14:ligatures w14:val="standard"/>
+        </w:rPr>
+        <w:t xml:space="preserve">ser must correct the paper as per validation messages and rerun </w:t>
+      </w:r>
+      <w:r>
+        <w:rPr>
+          <w:b/>
+          <w14:ligatures w14:val="standard"/>
+        </w:rPr>
+        <w:t xml:space="preserve">Manuscript </w:t>
+      </w:r>
+      <w:r>
+        <w:rPr>
+          <w:b/>
+          <w14:ligatures w14:val="standard"/>
+        </w:rPr>
+        <w:t>V</w:t>
+      </w:r>
+      <w:r>
+        <w:rPr>
+          <w:b/>
+          <w14:ligatures w14:val="standard"/>
+        </w:rPr>
+        <w:t>alidation</w:t>
+      </w:r>
+      <w:r>
+        <w:rPr>
+          <w14:ligatures w14:val="standard"/>
+        </w:rPr>
+        <w:t>.</w:t>
+      </w:r>
+    </w:p>
+    <w:p>
+      <w:pPr>
+        <w:pStyle w:val="Abstract"/>
+        <w:rPr>
+          <w14:ligatures w14:val="standard"/>
+        </w:rPr>
+      </w:pPr>
+      <w:r>
+        <w:rPr>
+          <w14:ligatures w14:val="standard"/>
+        </w:rPr>
+        <w:t xml:space="preserve">Now, to generate </w:t>
+      </w:r>
+      <w:r>
+        <w:rPr>
+          <w14:ligatures w14:val="standard"/>
+        </w:rPr>
+        <w:t>the</w:t>
+      </w:r>
+      <w:r>
+        <w:rPr>
+          <w14:ligatures w14:val="standard"/>
+        </w:rPr>
+        <w:t xml:space="preserve"> required layout of the paper</w:t>
+      </w:r>
+      <w:r>
+        <w:rPr>
+          <w14:ligatures w14:val="standard"/>
+        </w:rPr>
+        <w:t>,</w:t>
+      </w:r>
+      <w:r>
+        <w:rPr>
+          <w14:ligatures w14:val="standard"/>
+        </w:rPr>
+        <w:t xml:space="preserve"> </w:t>
+      </w:r>
+      <w:r>
+        <w:rPr>
+          <w14:ligatures w14:val="standard"/>
+        </w:rPr>
+        <w:t xml:space="preserve">the </w:t>
+      </w:r>
+      <w:r>
+        <w:rPr>
+          <w14:ligatures w14:val="standard"/>
+        </w:rPr>
+        <w:t>user should select one of the template style</w:t>
+      </w:r>
+      <w:r>
+        <w:rPr>
+          <w14:ligatures w14:val="standard"/>
+        </w:rPr>
+        <w:t>s</w:t>
+      </w:r>
+      <w:r>
+        <w:rPr>
+          <w14:ligatures w14:val="standard"/>
+        </w:rPr>
+        <w:t xml:space="preserve"> under the Define Template Style </w:t>
+      </w:r>
+      <w:r>
+        <w:rPr>
+          <w14:ligatures w14:val="standard"/>
+        </w:rPr>
+        <w:t xml:space="preserve">option </w:t>
+      </w:r>
+      <w:r>
+        <w:rPr>
+          <w14:ligatures w14:val="standard"/>
+        </w:rPr>
+        <w:t>(</w:t>
+      </w:r>
+      <w:r>
+        <w:rPr>
+          <w:u w:val="single"/>
+          <w14:ligatures w14:val="standard"/>
+        </w:rPr>
+        <w:t>choose the re</w:t>
+      </w:r>
+      <w:r>
+        <w:rPr>
+          <w:u w:val="single"/>
+          <w14:ligatures w14:val="standard"/>
+        </w:rPr>
+        <w:t>quired</w:t>
+      </w:r>
+      <w:r>
+        <w:rPr>
+          <w:u w:val="single"/>
+          <w14:ligatures w14:val="standard"/>
+        </w:rPr>
+        <w:t xml:space="preserve"> layout design</w:t>
+      </w:r>
+      <w:r>
+        <w:rPr>
+          <w:u w:val="single"/>
+          <w14:ligatures w14:val="standard"/>
+        </w:rPr>
+        <w:t>,</w:t>
+      </w:r>
+      <w:r>
+        <w:rPr>
+          <w:u w:val="single"/>
+          <w14:ligatures w14:val="standard"/>
+        </w:rPr>
+        <w:t xml:space="preserve"> i.e. choose between Journals and Proceedings</w:t>
+      </w:r>
+      <w:r>
+        <w:rPr>
+          <w14:ligatures w14:val="standard"/>
+        </w:rPr>
+        <w:t>).</w:t>
+      </w:r>
+    </w:p>
+    <w:p>
+      <w:pPr>
+        <w:pStyle w:val="Abstract"/>
+        <w:rPr>
+          <w14:ligatures w14:val="standard"/>
+        </w:rPr>
+      </w:pPr>
+      <w:r>
+        <w:rPr>
+          <w14:ligatures w14:val="standard"/>
+        </w:rPr>
+        <w:t>S</w:t>
+      </w:r>
+      <w:r>
+        <w:rPr>
+          <w14:ligatures w14:val="standard"/>
+        </w:rPr>
+        <w:t xml:space="preserve">ome specific values are required to create a standard layout </w:t>
+      </w:r>
+      <w:r>
+        <w:rPr>
+          <w14:ligatures w14:val="standard"/>
+        </w:rPr>
+        <w:t>by choosing a</w:t>
+      </w:r>
+      <w:r>
+        <w:rPr>
+          <w14:ligatures w14:val="standard"/>
+        </w:rPr>
+        <w:t xml:space="preserve"> template for the journals or proceedings. So once </w:t>
+      </w:r>
+      <w:r>
+        <w:rPr>
+          <w14:ligatures w14:val="standard"/>
+        </w:rPr>
+        <w:t xml:space="preserve">the </w:t>
+      </w:r>
+      <w:r>
+        <w:rPr>
+          <w14:ligatures w14:val="standard"/>
+        </w:rPr>
+        <w:t>user choose</w:t>
+      </w:r>
+      <w:r>
+        <w:rPr>
+          <w14:ligatures w14:val="standard"/>
+        </w:rPr>
+        <w:t>s</w:t>
+      </w:r>
+      <w:r>
+        <w:rPr>
+          <w14:ligatures w14:val="standard"/>
+        </w:rPr>
+        <w:t xml:space="preserve"> </w:t>
+      </w:r>
+      <w:r>
+        <w:rPr>
+          <w14:ligatures w14:val="standard"/>
+        </w:rPr>
+        <w:t>one of the template layout style</w:t>
+      </w:r>
+      <w:r>
+        <w:rPr>
+          <w14:ligatures w14:val="standard"/>
+        </w:rPr>
+        <w:t>s</w:t>
+      </w:r>
+      <w:r>
+        <w:rPr>
+          <w14:ligatures w14:val="standard"/>
+        </w:rPr>
+        <w:t>,</w:t>
+      </w:r>
+      <w:r>
+        <w:rPr>
+          <w14:ligatures w14:val="standard"/>
+        </w:rPr>
+        <w:t xml:space="preserve"> the respective Journal </w:t>
+      </w:r>
+      <w:r>
+        <w:rPr>
+          <w14:ligatures w14:val="standard"/>
+        </w:rPr>
+        <w:t>or</w:t>
+      </w:r>
+      <w:r>
+        <w:rPr>
+          <w14:ligatures w14:val="standard"/>
+        </w:rPr>
+        <w:t xml:space="preserve"> Conference details dialog box</w:t>
+      </w:r>
+      <w:r>
+        <w:rPr>
+          <w14:ligatures w14:val="standard"/>
+        </w:rPr>
+        <w:t xml:space="preserve"> (i.e. </w:t>
+      </w:r>
+      <w:r>
+        <w:rPr>
+          <w:b/>
+          <w14:ligatures w14:val="standard"/>
+        </w:rPr>
+        <w:t xml:space="preserve">journal/conference </w:t>
+      </w:r>
+      <w:r>
+        <w:rPr>
+          <w:b/>
+          <w14:ligatures w14:val="standard"/>
+        </w:rPr>
+        <w:t>acronym</w:t>
+      </w:r>
+      <w:r>
+        <w:rPr>
+          <w:b/>
+          <w14:ligatures w14:val="standard"/>
+        </w:rPr>
+        <w:t xml:space="preserve">, </w:t>
+      </w:r>
+      <w:r>
+        <w:rPr>
+          <w:b/>
+          <w14:ligatures w14:val="standard"/>
+        </w:rPr>
+        <w:t>DOI</w:t>
+      </w:r>
+      <w:r>
+        <w:rPr>
+          <w:b/>
+          <w14:ligatures w14:val="standard"/>
+        </w:rPr>
+        <w:t xml:space="preserve">, </w:t>
+      </w:r>
+      <w:r>
+        <w:rPr>
+          <w:b/>
+          <w14:ligatures w14:val="standard"/>
+        </w:rPr>
+        <w:t>ISBN</w:t>
+      </w:r>
+      <w:r>
+        <w:rPr>
+          <w:b/>
+          <w14:ligatures w14:val="standard"/>
+        </w:rPr>
+        <w:t>,</w:t>
+      </w:r>
+      <w:r>
+        <w:rPr>
+          <w:b/>
+          <w14:ligatures w14:val="standard"/>
+        </w:rPr>
+        <w:t xml:space="preserve"> copyright</w:t>
+      </w:r>
+      <w:r>
+        <w:rPr>
+          <w:b/>
+          <w14:ligatures w14:val="standard"/>
+        </w:rPr>
+        <w:t>,</w:t>
+      </w:r>
+      <w:r>
+        <w:rPr>
+          <w:b/>
+          <w14:ligatures w14:val="standard"/>
+        </w:rPr>
+        <w:t xml:space="preserve"> </w:t>
+      </w:r>
+      <w:r>
+        <w:rPr>
+          <w:b/>
+          <w14:ligatures w14:val="standard"/>
+        </w:rPr>
+        <w:t>year</w:t>
+      </w:r>
+      <w:r>
+        <w:rPr>
+          <w:b/>
+          <w14:ligatures w14:val="standard"/>
+        </w:rPr>
+        <w:t>,</w:t>
+      </w:r>
+      <w:r>
+        <w:rPr>
+          <w:b/>
+          <w14:ligatures w14:val="standard"/>
+        </w:rPr>
+        <w:t xml:space="preserve"> </w:t>
+      </w:r>
+      <w:r>
+        <w:rPr>
+          <w:b/>
+          <w14:ligatures w14:val="standard"/>
+        </w:rPr>
+        <w:t>etc.</w:t>
+      </w:r>
+      <w:r>
+        <w:rPr>
+          <w14:ligatures w14:val="standard"/>
+        </w:rPr>
+        <w:t>)</w:t>
+      </w:r>
+      <w:r>
+        <w:rPr>
+          <w14:ligatures w14:val="standard"/>
+        </w:rPr>
+        <w:t xml:space="preserve"> </w:t>
+      </w:r>
+      <w:r>
+        <w:rPr>
+          <w14:ligatures w14:val="standard"/>
+        </w:rPr>
+        <w:t>will appear as a</w:t>
+      </w:r>
+      <w:r>
+        <w:rPr>
+          <w14:ligatures w14:val="standard"/>
+        </w:rPr>
+        <w:t xml:space="preserve"> prompt during </w:t>
+      </w:r>
+      <w:r>
+        <w:rPr>
+          <w14:ligatures w14:val="standard"/>
+        </w:rPr>
+        <w:t xml:space="preserve">the </w:t>
+      </w:r>
+      <w:r>
+        <w:rPr>
+          <w14:ligatures w14:val="standard"/>
+        </w:rPr>
+        <w:t xml:space="preserve">Define </w:t>
+      </w:r>
+      <w:r>
+        <w:rPr>
+          <w14:ligatures w14:val="standard"/>
+        </w:rPr>
+        <w:t>Template Style</w:t>
+      </w:r>
+      <w:r>
+        <w:rPr>
+          <w14:ligatures w14:val="standard"/>
+        </w:rPr>
+        <w:t xml:space="preserve"> functionality</w:t>
+      </w:r>
+      <w:r>
+        <w:rPr>
+          <w14:ligatures w14:val="standard"/>
+        </w:rPr>
+        <w:t xml:space="preserve">. </w:t>
+      </w:r>
+      <w:r>
+        <w:rPr>
+          <w14:ligatures w14:val="standard"/>
+        </w:rPr>
+        <w:t>The user should fill these values</w:t>
+      </w:r>
+      <w:r>
+        <w:rPr>
+          <w14:ligatures w14:val="standard"/>
+        </w:rPr>
+        <w:t>,</w:t>
+      </w:r>
+      <w:r>
+        <w:rPr>
+          <w14:ligatures w14:val="standard"/>
+        </w:rPr>
+        <w:t xml:space="preserve"> </w:t>
+      </w:r>
+      <w:r>
+        <w:rPr>
+          <w14:ligatures w14:val="standard"/>
+        </w:rPr>
+        <w:t>after</w:t>
+      </w:r>
+      <w:r>
+        <w:rPr>
+          <w14:ligatures w14:val="standard"/>
+        </w:rPr>
+        <w:t xml:space="preserve"> </w:t>
+      </w:r>
+      <w:r>
+        <w:rPr>
+          <w14:ligatures w14:val="standard"/>
+        </w:rPr>
+        <w:t>which the</w:t>
+      </w:r>
+      <w:r>
+        <w:rPr>
+          <w14:ligatures w14:val="standard"/>
+        </w:rPr>
+        <w:t xml:space="preserve"> template creates </w:t>
+      </w:r>
+      <w:r>
+        <w:rPr>
+          <w14:ligatures w14:val="standard"/>
+        </w:rPr>
+        <w:t>the</w:t>
+      </w:r>
+      <w:r>
+        <w:rPr>
+          <w14:ligatures w14:val="standard"/>
+        </w:rPr>
+        <w:t xml:space="preserve"> desired layout of the paper. </w:t>
+      </w:r>
+      <w:r>
+        <w:rPr>
+          <w14:ligatures w14:val="standard"/>
+        </w:rPr>
+        <w:t>The u</w:t>
+      </w:r>
+      <w:r>
+        <w:rPr>
+          <w14:ligatures w14:val="standard"/>
+        </w:rPr>
+        <w:t>ser can now</w:t>
+      </w:r>
+      <w:r>
+        <w:rPr>
+          <w14:ligatures w14:val="standard"/>
+        </w:rPr>
+        <w:t xml:space="preserve"> create </w:t>
+      </w:r>
+      <w:r>
+        <w:rPr>
+          <w14:ligatures w14:val="standard"/>
+        </w:rPr>
+        <w:t xml:space="preserve">a </w:t>
+      </w:r>
+      <w:r>
+        <w:rPr>
+          <w14:ligatures w14:val="standard"/>
+        </w:rPr>
+        <w:t xml:space="preserve">PDF of </w:t>
+      </w:r>
+      <w:r>
+        <w:rPr>
+          <w14:ligatures w14:val="standard"/>
+        </w:rPr>
+        <w:t>his/her</w:t>
+      </w:r>
+      <w:r>
+        <w:rPr>
+          <w14:ligatures w14:val="standard"/>
+        </w:rPr>
+        <w:t xml:space="preserve"> manuscript using </w:t>
+      </w:r>
+      <w:r>
+        <w:rPr>
+          <w14:ligatures w14:val="standard"/>
+        </w:rPr>
+        <w:t xml:space="preserve">the </w:t>
+      </w:r>
+      <w:r>
+        <w:rPr>
+          <w14:ligatures w14:val="standard"/>
+        </w:rPr>
+        <w:t>“</w:t>
+      </w:r>
+      <w:r>
+        <w:rPr>
+          <w:i/>
+          <w14:ligatures w14:val="standard"/>
+        </w:rPr>
+        <w:t>Save as PDF</w:t>
+      </w:r>
+      <w:r>
+        <w:rPr>
+          <w14:ligatures w14:val="standard"/>
+        </w:rPr>
+        <w:t>” option.</w:t>
+      </w:r>
+    </w:p>
+    <w:p>
+      <w:pPr>
+        <w:pStyle w:val="Abstract"/>
+        <w:rPr>
+          <w:lang w:val="en-GB" w:eastAsia="ja-JP"/>
+          <w14:ligatures w14:val="standard"/>
+        </w:rPr>
+      </w:pPr>
+      <w:r>
+        <w:rPr>
+          <w:rFonts w:eastAsia="Verdana"/>
+          <w14:ligatures w14:val="standard"/>
+        </w:rPr>
+        <w:t>If</w:t>
+      </w:r>
+      <w:r>
+        <w:rPr>
+          <w14:ligatures w14:val="standard"/>
+        </w:rPr>
+        <w:t xml:space="preserve"> </w:t>
+      </w:r>
+      <w:r>
+        <w:rPr>
+          <w14:ligatures w14:val="standard"/>
+        </w:rPr>
+        <w:t xml:space="preserve">the </w:t>
+      </w:r>
+      <w:r>
+        <w:rPr>
+          <w14:ligatures w14:val="standard"/>
+        </w:rPr>
+        <w:t>user</w:t>
+      </w:r>
+      <w:r>
+        <w:rPr>
+          <w14:ligatures w14:val="standard"/>
+        </w:rPr>
+        <w:t xml:space="preserve"> </w:t>
+      </w:r>
+      <w:r>
+        <w:rPr>
+          <w14:ligatures w14:val="standard"/>
+        </w:rPr>
+        <w:t>is</w:t>
+      </w:r>
+      <w:r>
+        <w:rPr>
+          <w14:ligatures w14:val="standard"/>
+        </w:rPr>
+        <w:t xml:space="preserve"> adding any new data, </w:t>
+      </w:r>
+      <w:r>
+        <w:rPr>
+          <w14:ligatures w14:val="standard"/>
+        </w:rPr>
+        <w:t>they should</w:t>
+      </w:r>
+      <w:r>
+        <w:rPr>
+          <w14:ligatures w14:val="standard"/>
+        </w:rPr>
+        <w:t xml:space="preserve"> make sure to style it as per the instructions provided in previous sections. Carry out the steps for Cross-linking, Fundref data, adding Document History (specific to</w:t>
+      </w:r>
+      <w:r>
+        <w:rPr>
+          <w14:ligatures w14:val="standard"/>
+        </w:rPr>
+        <w:t xml:space="preserve"> jour</w:t>
+      </w:r>
+      <w:r>
+        <w:rPr>
+          <w14:ligatures w14:val="standard"/>
+        </w:rPr>
+        <w:t>nal submission)</w:t>
+      </w:r>
+      <w:r>
+        <w:rPr>
+          <w14:ligatures w14:val="standard"/>
+        </w:rPr>
+        <w:t>,</w:t>
+      </w:r>
+      <w:r>
+        <w:rPr>
+          <w14:ligatures w14:val="standard"/>
+        </w:rPr>
+        <w:t xml:space="preserve"> and finally</w:t>
+      </w:r>
+      <w:r>
+        <w:rPr>
+          <w14:ligatures w14:val="standard"/>
+        </w:rPr>
+        <w:t>,</w:t>
+      </w:r>
+      <w:r>
+        <w:rPr>
+          <w14:ligatures w14:val="standard"/>
+        </w:rPr>
+        <w:t xml:space="preserve"> Manuscript validation </w:t>
+      </w:r>
+      <w:r>
+        <w:rPr>
+          <w14:ligatures w14:val="standard"/>
+        </w:rPr>
+        <w:t>and placing the respective metadata (</w:t>
+      </w:r>
+      <w:proofErr w:type="spellStart"/>
+      <w:r>
+        <w:rPr>
+          <w14:ligatures w14:val="standard"/>
+        </w:rPr>
+        <w:t>Bibstrip</w:t>
+      </w:r>
+      <w:proofErr w:type="spellEnd"/>
+      <w:r>
+        <w:rPr>
+          <w14:ligatures w14:val="standard"/>
+        </w:rPr>
+        <w:t>/copyright text)</w:t>
+      </w:r>
+      <w:r>
+        <w:rPr>
+          <w:rStyle w:val="FootnoteReference"/>
+          <w14:ligatures w14:val="standard"/>
+        </w:rPr>
+        <w:footnoteReference w:id="2"/>
+      </w:r>
+      <w:r>
+        <w:rPr>
+          <w14:ligatures w14:val="standard"/>
+        </w:rPr>
+        <w:t xml:space="preserve"> while applying the required template.</w:t>
+      </w:r>
+    </w:p>
+    <w:p>
+      <w:pPr>
+        <w:pStyle w:val="CCSHead"/>
+        <w:rPr>
+          <w:lang w:eastAsia="it-IT"/>
+          <w14:ligatures w14:val="standard"/>
+        </w:rPr>
+      </w:pPr>
+      <w:r>
+        <w:rPr>
+          <w:lang w:eastAsia="it-IT"/>
+          <w14:ligatures w14:val="standard"/>
+        </w:rPr>
+        <w:t>CCS CONCEPTS</w:t>
+      </w:r>
+    </w:p>
+    <w:p>
+      <w:pPr>
+        <w:pStyle w:val="CCSDescription"/>
+        <w:rPr>
+          <w:rFonts w:cs="Linux Libertine"/>
+          <w14:ligatures w14:val="standard"/>
+        </w:rPr>
+      </w:pPr>
+      <w:r>
+        <w:rPr>
+          <w14:ligatures w14:val="standard"/>
+        </w:rPr>
+        <w:t>• </w:t>
+      </w:r>
+      <w:r>
+        <w:rPr>
+          <w:lang w:eastAsia="it-IT"/>
+          <w14:ligatures w14:val="standard"/>
+        </w:rPr>
+        <w:t>Insert CCS text</w:t>
+      </w:r>
+      <w:r>
+        <w:rPr>
+          <w14:ligatures w14:val="standard"/>
+        </w:rPr>
+        <w:t> </w:t>
+      </w:r>
+      <w:r>
+        <w:rPr>
+          <w14:ligatures w14:val="standard"/>
+        </w:rPr>
+        <w:t>here</w:t>
+      </w:r>
+      <w:r>
+        <w:rPr>
+          <w14:ligatures w14:val="standard"/>
+        </w:rPr>
+        <w:t xml:space="preserve"> • </w:t>
+      </w:r>
+      <w:r>
+        <w:rPr>
+          <w:lang w:eastAsia="it-IT"/>
+          <w14:ligatures w14:val="standard"/>
+        </w:rPr>
+        <w:t>Insert CCS text</w:t>
+      </w:r>
+      <w:r>
+        <w:rPr>
+          <w14:ligatures w14:val="standard"/>
+        </w:rPr>
+        <w:t> here</w:t>
+      </w:r>
+      <w:r>
+        <w:rPr>
+          <w14:ligatures w14:val="standard"/>
+        </w:rPr>
+        <w:t>   • </w:t>
+      </w:r>
+      <w:r>
+        <w:rPr>
+          <w:lang w:eastAsia="it-IT"/>
+          <w14:ligatures w14:val="standard"/>
+        </w:rPr>
+        <w:t>Insert CCS text</w:t>
+      </w:r>
+      <w:r>
+        <w:rPr>
+          <w14:ligatures w14:val="standard"/>
+        </w:rPr>
+        <w:t> here</w:t>
+      </w:r>
+    </w:p>
+    <w:p>
+      <w:pPr>
+        <w:pStyle w:val="KeyWords"/>
+        <w:rPr>
+          <w:lang w:eastAsia="it-IT"/>
+          <w14:ligatures w14:val="standard"/>
+        </w:rPr>
+      </w:pPr>
+    </w:p>
+    <w:p>
+      <w:pPr>
         <w:pStyle w:val="RefFormatHead"/>
         <w:rPr>
           <w14:ligatures w14:val="standard"/>
@@ -1350,7 +2068,6 @@
         <w:rPr>
           <w14:ligatures w14:val="standard"/>
         </w:rPr>
-        <w:lastRenderedPageBreak/>
         <w:t>ACM Reference format:</w:t>
       </w:r>
     </w:p>
@@ -1826,7 +2543,7 @@
           <v:shape id="_x0000_i1025" type="#_x0000_t75" style="width:125.3pt;height:35.05pt" o:ole="">
             <v:imagedata r:id="rId14" o:title=""/>
           </v:shape>
-          <o:OLEObject Type="Embed" ProgID="Equation.DSMT4" ShapeID="_x0000_i1025" DrawAspect="Content" ObjectID="_1748452783" r:id="rId15"/>
+          <o:OLEObject Type="Embed" ProgID="Equation.DSMT4" ShapeID="_x0000_i1025" DrawAspect="Content" ObjectID="_1748709704" r:id="rId15"/>
         </w:object>
       </w:r>
       <w:r>
@@ -2091,7 +2808,7 @@
           <v:shape id="_x0000_i1026" type="#_x0000_t75" style="width:125.3pt;height:35.05pt" o:ole="">
             <v:imagedata r:id="rId14" o:title=""/>
           </v:shape>
-          <o:OLEObject Type="Embed" ProgID="Equation.DSMT4" ShapeID="_x0000_i1026" DrawAspect="Content" ObjectID="_1748452784" r:id="rId16"/>
+          <o:OLEObject Type="Embed" ProgID="Equation.DSMT4" ShapeID="_x0000_i1026" DrawAspect="Content" ObjectID="_1748709705" r:id="rId16"/>
         </w:object>
       </w:r>
     </w:p>
@@ -2301,6 +3018,7 @@
           <w:noProof/>
           <w14:ligatures w14:val="standard"/>
         </w:rPr>
+        <w:lastRenderedPageBreak/>
         <w:drawing>
           <wp:inline distT="0" distB="0" distL="0" distR="0" wp14:anchorId="6A6C0205" wp14:editId="4C967BAB">
             <wp:extent cx="2600325" cy="1752600"/>
@@ -3995,15 +4713,7 @@
           <w:i/>
           <w:iCs/>
         </w:rPr>
-        <w:t xml:space="preserve">Proceedings of the 6th. ACM SIGACT-SIGPLAN Symposium on Principles of Programming Languages </w:t>
-      </w:r>
-      <w:r>
-        <w:rPr>
-          <w:i/>
-          <w:iCs/>
-        </w:rPr>
-        <w:lastRenderedPageBreak/>
-        <w:t>(POPL '79)</w:t>
+        <w:t>Proceedings of the 6th. ACM SIGACT-SIGPLAN Symposium on Principles of Programming Languages (POPL '79)</w:t>
       </w:r>
       <w:r>
         <w:t xml:space="preserve">. ACM Press, New York, NY, 226-236. </w:t>
@@ -4459,101 +5169,12 @@
       <w:pPr>
         <w:pStyle w:val="FootnoteText"/>
       </w:pPr>
-      <w:r>
-        <w:rPr>
-          <w:rStyle w:val="FootnoteReference"/>
-        </w:rPr>
-        <w:footnoteRef/>
-      </w:r>
-      <w:r>
-        <w:t xml:space="preserve"> The existing </w:t>
-      </w:r>
-      <w:proofErr w:type="spellStart"/>
-      <w:r>
-        <w:t>Bibstrip</w:t>
-      </w:r>
-      <w:proofErr w:type="spellEnd"/>
-      <w:r>
-        <w:t xml:space="preserve"> data, copyright text and permission block in the sample file are dummy values, so the user needs to provide the correct values required for the submission in the metadata dialog box.</w:t>
-      </w:r>
     </w:p>
   </w:footnote>
 </w:footnotes>
 </file>
 
 <file path=word/header1.xml><?xml version="1.0" encoding="utf-8"?>
-<w:hdr xmlns:wpc="http://schemas.microsoft.com/office/word/2010/wordprocessingCanvas" xmlns:cx="http://schemas.microsoft.com/office/drawing/2014/chartex" xmlns:cx1="http://schemas.microsoft.com/office/drawing/2015/9/8/chartex" xmlns:cx2="http://schemas.microsoft.com/office/drawing/2015/10/21/chartex" xmlns:cx3="http://schemas.microsoft.com/office/drawing/2016/5/9/chartex" xmlns:cx4="http://schemas.microsoft.com/office/drawing/2016/5/10/chartex" xmlns:cx5="http://schemas.microsoft.com/office/drawing/2016/5/11/chartex" xmlns:cx6="http://schemas.microsoft.com/office/drawing/2016/5/12/chartex" xmlns:cx7="http://schemas.microsoft.com/office/drawing/2016/5/13/chartex" xmlns:cx8="http://schemas.microsoft.com/office/drawing/2016/5/14/chartex" xmlns:mc="http://schemas.openxmlformats.org/markup-compatibility/2006" xmlns:aink="http://schemas.microsoft.com/office/drawing/2016/ink" xmlns:am3d="http://schemas.microsoft.com/office/drawing/2017/model3d" xmlns:o="urn:schemas-microsoft-com:office:office" xmlns:oel="http://schemas.microsoft.com/office/2019/extlst" xmlns:r="http://schemas.openxmlformats.org/officeDocument/2006/relationships" xmlns:m="http://schemas.openxmlformats.org/officeDocument/2006/math" xmlns:v="urn:schemas-microsoft-com:vml" xmlns:wp14="http://schemas.microsoft.com/office/word/2010/wordprocessingDrawing" xmlns:wp="http://schemas.openxmlformats.org/drawingml/2006/wordprocessingDrawing" xmlns:w10="urn:schemas-microsoft-com:office:word" xmlns:w="http://schemas.openxmlformats.org/wordprocessingml/2006/main" xmlns:w14="http://schemas.microsoft.com/office/word/2010/wordml" xmlns:w15="http://schemas.microsoft.com/office/word/2012/wordml" xmlns:w16cex="http://schemas.microsoft.com/office/word/2018/wordml/cex" xmlns:w16cid="http://schemas.microsoft.com/office/word/2016/wordml/cid" xmlns:w16="http://schemas.microsoft.com/office/word/2018/wordml" xmlns:w16sdtdh="http://schemas.microsoft.com/office/word/2020/wordml/sdtdatahash" xmlns:w16se="http://schemas.microsoft.com/office/word/2015/wordml/symex" xmlns:wpg="http://schemas.microsoft.com/office/word/2010/wordprocessingGroup" xmlns:wpi="http://schemas.microsoft.com/office/word/2010/wordprocessingInk" xmlns:wne="http://schemas.microsoft.com/office/word/2006/wordml" xmlns:wps="http://schemas.microsoft.com/office/word/2010/wordprocessingShape" mc:Ignorable="w14 w15 w16se w16cid w16 w16cex w16sdtdh wp14">
-  <w:tbl>
-    <w:tblPr>
-      <w:tblW w:w="5000" w:type="pct"/>
-      <w:tblLook w:val="0000" w:firstRow="0" w:lastRow="0" w:firstColumn="0" w:lastColumn="0" w:noHBand="0" w:noVBand="0"/>
-    </w:tblPr>
-    <w:tblGrid>
-      <w:gridCol w:w="5040"/>
-      <w:gridCol w:w="5040"/>
-    </w:tblGrid>
-    <w:tr>
-      <w:tc>
-        <w:tcPr>
-          <w:tcW w:w="2500" w:type="pct"/>
-          <w:vAlign w:val="center"/>
-        </w:tcPr>
-        <w:p>
-          <w:pPr>
-            <w:pStyle w:val="Header"/>
-            <w:tabs>
-              <w:tab w:val="clear" w:pos="4320"/>
-              <w:tab w:val="clear" w:pos="8640"/>
-            </w:tabs>
-            <w:jc w:val="left"/>
-            <w:rPr>
-              <w:rFonts w:ascii="Linux Biolinum" w:hAnsi="Linux Biolinum" w:cs="Linux Biolinum"/>
-            </w:rPr>
-          </w:pPr>
-          <w:r>
-            <w:rPr>
-              <w:rFonts w:ascii="Linux Biolinum" w:hAnsi="Linux Biolinum" w:cs="Linux Biolinum"/>
-            </w:rPr>
-            <w:t>WOODSTOCK’18, June, 2018, El Paso, Texas USA</w:t>
-          </w:r>
-        </w:p>
-      </w:tc>
-      <w:tc>
-        <w:tcPr>
-          <w:tcW w:w="2500" w:type="pct"/>
-          <w:vAlign w:val="center"/>
-        </w:tcPr>
-        <w:p>
-          <w:pPr>
-            <w:pStyle w:val="Header"/>
-            <w:tabs>
-              <w:tab w:val="clear" w:pos="4320"/>
-              <w:tab w:val="clear" w:pos="8640"/>
-            </w:tabs>
-            <w:jc w:val="right"/>
-            <w:rPr>
-              <w:rFonts w:ascii="Linux Biolinum" w:hAnsi="Linux Biolinum" w:cs="Linux Biolinum"/>
-            </w:rPr>
-          </w:pPr>
-          <w:r>
-            <w:rPr>
-              <w:rFonts w:ascii="Linux Biolinum" w:hAnsi="Linux Biolinum" w:cs="Linux Biolinum"/>
-            </w:rPr>
-            <w:t>F. Surname et al.</w:t>
-          </w:r>
-        </w:p>
-      </w:tc>
-    </w:tr>
-  </w:tbl>
-  <w:p>
-    <w:pPr>
-      <w:pStyle w:val="Header"/>
-    </w:pPr>
-  </w:p>
-</w:hdr>
-</file>
-
-<file path=word/header2.xml><?xml version="1.0" encoding="utf-8"?>
 <w:hdr xmlns:wpc="http://schemas.microsoft.com/office/word/2010/wordprocessingCanvas" xmlns:cx="http://schemas.microsoft.com/office/drawing/2014/chartex" xmlns:cx1="http://schemas.microsoft.com/office/drawing/2015/9/8/chartex" xmlns:cx2="http://schemas.microsoft.com/office/drawing/2015/10/21/chartex" xmlns:cx3="http://schemas.microsoft.com/office/drawing/2016/5/9/chartex" xmlns:cx4="http://schemas.microsoft.com/office/drawing/2016/5/10/chartex" xmlns:cx5="http://schemas.microsoft.com/office/drawing/2016/5/11/chartex" xmlns:cx6="http://schemas.microsoft.com/office/drawing/2016/5/12/chartex" xmlns:cx7="http://schemas.microsoft.com/office/drawing/2016/5/13/chartex" xmlns:cx8="http://schemas.microsoft.com/office/drawing/2016/5/14/chartex" xmlns:mc="http://schemas.openxmlformats.org/markup-compatibility/2006" xmlns:aink="http://schemas.microsoft.com/office/drawing/2016/ink" xmlns:am3d="http://schemas.microsoft.com/office/drawing/2017/model3d" xmlns:o="urn:schemas-microsoft-com:office:office" xmlns:oel="http://schemas.microsoft.com/office/2019/extlst" xmlns:r="http://schemas.openxmlformats.org/officeDocument/2006/relationships" xmlns:m="http://schemas.openxmlformats.org/officeDocument/2006/math" xmlns:v="urn:schemas-microsoft-com:vml" xmlns:wp14="http://schemas.microsoft.com/office/word/2010/wordprocessingDrawing" xmlns:wp="http://schemas.openxmlformats.org/drawingml/2006/wordprocessingDrawing" xmlns:w10="urn:schemas-microsoft-com:office:word" xmlns:w="http://schemas.openxmlformats.org/wordprocessingml/2006/main" xmlns:w14="http://schemas.microsoft.com/office/word/2010/wordml" xmlns:w15="http://schemas.microsoft.com/office/word/2012/wordml" xmlns:w16cex="http://schemas.microsoft.com/office/word/2018/wordml/cex" xmlns:w16cid="http://schemas.microsoft.com/office/word/2016/wordml/cid" xmlns:w16="http://schemas.microsoft.com/office/word/2018/wordml" xmlns:w16sdtdh="http://schemas.microsoft.com/office/word/2020/wordml/sdtdatahash" xmlns:w16se="http://schemas.microsoft.com/office/word/2015/wordml/symex" xmlns:wpg="http://schemas.microsoft.com/office/word/2010/wordprocessingGroup" xmlns:wpi="http://schemas.microsoft.com/office/word/2010/wordprocessingInk" xmlns:wne="http://schemas.microsoft.com/office/word/2006/wordml" xmlns:wps="http://schemas.microsoft.com/office/word/2010/wordprocessingShape" mc:Ignorable="w14 w15 w16se w16cid w16 w16cex w16sdtdh wp14">
   <w:tbl>
     <w:tblPr>
@@ -4940,6 +5561,119 @@
     </w:lvl>
   </w:abstractNum>
   <w:abstractNum w:abstractNumId="11" w15:restartNumberingAfterBreak="0">
+    <w:nsid w:val="10B0557D"/>
+    <w:multiLevelType w:val="multilevel"/>
+    <w:tmpl w:val="B0C65112"/>
+    <w:lvl w:ilvl="0">
+      <w:start w:val="1"/>
+      <w:numFmt w:val="decimal"/>
+      <w:lvlText w:val="%1."/>
+      <w:lvlJc w:val="left"/>
+      <w:pPr>
+        <w:ind w:left="360" w:hanging="360"/>
+      </w:pPr>
+      <w:rPr>
+        <w:rFonts w:hint="default"/>
+      </w:rPr>
+    </w:lvl>
+    <w:lvl w:ilvl="1">
+      <w:start w:val="1"/>
+      <w:numFmt w:val="decimal"/>
+      <w:lvlText w:val="%1.%2."/>
+      <w:lvlJc w:val="left"/>
+      <w:pPr>
+        <w:ind w:left="360" w:hanging="360"/>
+      </w:pPr>
+      <w:rPr>
+        <w:rFonts w:hint="default"/>
+      </w:rPr>
+    </w:lvl>
+    <w:lvl w:ilvl="2">
+      <w:start w:val="1"/>
+      <w:numFmt w:val="decimal"/>
+      <w:lvlText w:val="%1.%2.%3."/>
+      <w:lvlJc w:val="left"/>
+      <w:pPr>
+        <w:ind w:left="720" w:hanging="720"/>
+      </w:pPr>
+      <w:rPr>
+        <w:rFonts w:hint="default"/>
+      </w:rPr>
+    </w:lvl>
+    <w:lvl w:ilvl="3">
+      <w:start w:val="1"/>
+      <w:numFmt w:val="decimal"/>
+      <w:lvlText w:val="%1.%2.%3.%4."/>
+      <w:lvlJc w:val="left"/>
+      <w:pPr>
+        <w:ind w:left="720" w:hanging="720"/>
+      </w:pPr>
+      <w:rPr>
+        <w:rFonts w:hint="default"/>
+      </w:rPr>
+    </w:lvl>
+    <w:lvl w:ilvl="4">
+      <w:start w:val="1"/>
+      <w:numFmt w:val="decimal"/>
+      <w:lvlText w:val="%1.%2.%3.%4.%5."/>
+      <w:lvlJc w:val="left"/>
+      <w:pPr>
+        <w:ind w:left="720" w:hanging="720"/>
+      </w:pPr>
+      <w:rPr>
+        <w:rFonts w:hint="default"/>
+      </w:rPr>
+    </w:lvl>
+    <w:lvl w:ilvl="5">
+      <w:start w:val="1"/>
+      <w:numFmt w:val="decimal"/>
+      <w:lvlText w:val="%1.%2.%3.%4.%5.%6."/>
+      <w:lvlJc w:val="left"/>
+      <w:pPr>
+        <w:ind w:left="1080" w:hanging="1080"/>
+      </w:pPr>
+      <w:rPr>
+        <w:rFonts w:hint="default"/>
+      </w:rPr>
+    </w:lvl>
+    <w:lvl w:ilvl="6">
+      <w:start w:val="1"/>
+      <w:numFmt w:val="decimal"/>
+      <w:lvlText w:val="%1.%2.%3.%4.%5.%6.%7."/>
+      <w:lvlJc w:val="left"/>
+      <w:pPr>
+        <w:ind w:left="1080" w:hanging="1080"/>
+      </w:pPr>
+      <w:rPr>
+        <w:rFonts w:hint="default"/>
+      </w:rPr>
+    </w:lvl>
+    <w:lvl w:ilvl="7">
+      <w:start w:val="1"/>
+      <w:numFmt w:val="decimal"/>
+      <w:lvlText w:val="%1.%2.%3.%4.%5.%6.%7.%8."/>
+      <w:lvlJc w:val="left"/>
+      <w:pPr>
+        <w:ind w:left="1080" w:hanging="1080"/>
+      </w:pPr>
+      <w:rPr>
+        <w:rFonts w:hint="default"/>
+      </w:rPr>
+    </w:lvl>
+    <w:lvl w:ilvl="8">
+      <w:start w:val="1"/>
+      <w:numFmt w:val="decimal"/>
+      <w:lvlText w:val="%1.%2.%3.%4.%5.%6.%7.%8.%9."/>
+      <w:lvlJc w:val="left"/>
+      <w:pPr>
+        <w:ind w:left="1440" w:hanging="1440"/>
+      </w:pPr>
+      <w:rPr>
+        <w:rFonts w:hint="default"/>
+      </w:rPr>
+    </w:lvl>
+  </w:abstractNum>
+  <w:abstractNum w:abstractNumId="12" w15:restartNumberingAfterBreak="0">
     <w:nsid w:val="1FBB11D1"/>
     <w:multiLevelType w:val="hybridMultilevel"/>
     <w:tmpl w:val="422E5A4A"/>
@@ -5025,7 +5759,120 @@
       </w:pPr>
     </w:lvl>
   </w:abstractNum>
-  <w:abstractNum w:abstractNumId="12" w15:restartNumberingAfterBreak="0">
+  <w:abstractNum w:abstractNumId="13" w15:restartNumberingAfterBreak="0">
+    <w:nsid w:val="21E878F0"/>
+    <w:multiLevelType w:val="multilevel"/>
+    <w:tmpl w:val="A15E22F6"/>
+    <w:lvl w:ilvl="0">
+      <w:start w:val="1"/>
+      <w:numFmt w:val="decimal"/>
+      <w:lvlText w:val="%1."/>
+      <w:lvlJc w:val="left"/>
+      <w:pPr>
+        <w:ind w:left="360" w:hanging="360"/>
+      </w:pPr>
+      <w:rPr>
+        <w:rFonts w:hint="default"/>
+      </w:rPr>
+    </w:lvl>
+    <w:lvl w:ilvl="1">
+      <w:start w:val="1"/>
+      <w:numFmt w:val="decimal"/>
+      <w:lvlText w:val="%1.%2."/>
+      <w:lvlJc w:val="left"/>
+      <w:pPr>
+        <w:ind w:left="360" w:hanging="360"/>
+      </w:pPr>
+      <w:rPr>
+        <w:rFonts w:hint="default"/>
+      </w:rPr>
+    </w:lvl>
+    <w:lvl w:ilvl="2">
+      <w:start w:val="1"/>
+      <w:numFmt w:val="decimal"/>
+      <w:lvlText w:val="%1.%2.%3."/>
+      <w:lvlJc w:val="left"/>
+      <w:pPr>
+        <w:ind w:left="720" w:hanging="720"/>
+      </w:pPr>
+      <w:rPr>
+        <w:rFonts w:hint="default"/>
+      </w:rPr>
+    </w:lvl>
+    <w:lvl w:ilvl="3">
+      <w:start w:val="1"/>
+      <w:numFmt w:val="decimal"/>
+      <w:lvlText w:val="%1.%2.%3.%4."/>
+      <w:lvlJc w:val="left"/>
+      <w:pPr>
+        <w:ind w:left="720" w:hanging="720"/>
+      </w:pPr>
+      <w:rPr>
+        <w:rFonts w:hint="default"/>
+      </w:rPr>
+    </w:lvl>
+    <w:lvl w:ilvl="4">
+      <w:start w:val="1"/>
+      <w:numFmt w:val="decimal"/>
+      <w:lvlText w:val="%1.%2.%3.%4.%5."/>
+      <w:lvlJc w:val="left"/>
+      <w:pPr>
+        <w:ind w:left="720" w:hanging="720"/>
+      </w:pPr>
+      <w:rPr>
+        <w:rFonts w:hint="default"/>
+      </w:rPr>
+    </w:lvl>
+    <w:lvl w:ilvl="5">
+      <w:start w:val="1"/>
+      <w:numFmt w:val="decimal"/>
+      <w:lvlText w:val="%1.%2.%3.%4.%5.%6."/>
+      <w:lvlJc w:val="left"/>
+      <w:pPr>
+        <w:ind w:left="1080" w:hanging="1080"/>
+      </w:pPr>
+      <w:rPr>
+        <w:rFonts w:hint="default"/>
+      </w:rPr>
+    </w:lvl>
+    <w:lvl w:ilvl="6">
+      <w:start w:val="1"/>
+      <w:numFmt w:val="decimal"/>
+      <w:lvlText w:val="%1.%2.%3.%4.%5.%6.%7."/>
+      <w:lvlJc w:val="left"/>
+      <w:pPr>
+        <w:ind w:left="1080" w:hanging="1080"/>
+      </w:pPr>
+      <w:rPr>
+        <w:rFonts w:hint="default"/>
+      </w:rPr>
+    </w:lvl>
+    <w:lvl w:ilvl="7">
+      <w:start w:val="1"/>
+      <w:numFmt w:val="decimal"/>
+      <w:lvlText w:val="%1.%2.%3.%4.%5.%6.%7.%8."/>
+      <w:lvlJc w:val="left"/>
+      <w:pPr>
+        <w:ind w:left="1080" w:hanging="1080"/>
+      </w:pPr>
+      <w:rPr>
+        <w:rFonts w:hint="default"/>
+      </w:rPr>
+    </w:lvl>
+    <w:lvl w:ilvl="8">
+      <w:start w:val="1"/>
+      <w:numFmt w:val="decimal"/>
+      <w:lvlText w:val="%1.%2.%3.%4.%5.%6.%7.%8.%9."/>
+      <w:lvlJc w:val="left"/>
+      <w:pPr>
+        <w:ind w:left="1440" w:hanging="1440"/>
+      </w:pPr>
+      <w:rPr>
+        <w:rFonts w:hint="default"/>
+      </w:rPr>
+    </w:lvl>
+  </w:abstractNum>
+  <w:abstractNum w:abstractNumId="14" w15:restartNumberingAfterBreak="0">
     <w:nsid w:val="22A25917"/>
     <w:multiLevelType w:val="hybridMultilevel"/>
     <w:tmpl w:val="422E5A4A"/>
@@ -5111,7 +5958,96 @@
       </w:pPr>
     </w:lvl>
   </w:abstractNum>
-  <w:abstractNum w:abstractNumId="13" w15:restartNumberingAfterBreak="0">
+  <w:abstractNum w:abstractNumId="15" w15:restartNumberingAfterBreak="0">
+    <w:nsid w:val="231F2260"/>
+    <w:multiLevelType w:val="hybridMultilevel"/>
+    <w:tmpl w:val="5D12F930"/>
+    <w:lvl w:ilvl="0" w:tplc="08090015">
+      <w:start w:val="1"/>
+      <w:numFmt w:val="upperLetter"/>
+      <w:lvlText w:val="%1."/>
+      <w:lvlJc w:val="left"/>
+      <w:pPr>
+        <w:ind w:left="720" w:hanging="360"/>
+      </w:pPr>
+      <w:rPr>
+        <w:rFonts w:hint="default"/>
+      </w:rPr>
+    </w:lvl>
+    <w:lvl w:ilvl="1" w:tplc="08090019" w:tentative="1">
+      <w:start w:val="1"/>
+      <w:numFmt w:val="lowerLetter"/>
+      <w:lvlText w:val="%2."/>
+      <w:lvlJc w:val="left"/>
+      <w:pPr>
+        <w:ind w:left="1440" w:hanging="360"/>
+      </w:pPr>
+    </w:lvl>
+    <w:lvl w:ilvl="2" w:tplc="0809001B" w:tentative="1">
+      <w:start w:val="1"/>
+      <w:numFmt w:val="lowerRoman"/>
+      <w:lvlText w:val="%3."/>
+      <w:lvlJc w:val="right"/>
+      <w:pPr>
+        <w:ind w:left="2160" w:hanging="180"/>
+      </w:pPr>
+    </w:lvl>
+    <w:lvl w:ilvl="3" w:tplc="0809000F" w:tentative="1">
+      <w:start w:val="1"/>
+      <w:numFmt w:val="decimal"/>
+      <w:lvlText w:val="%4."/>
+      <w:lvlJc w:val="left"/>
+      <w:pPr>
+        <w:ind w:left="2880" w:hanging="360"/>
+      </w:pPr>
+    </w:lvl>
+    <w:lvl w:ilvl="4" w:tplc="08090019" w:tentative="1">
+      <w:start w:val="1"/>
+      <w:numFmt w:val="lowerLetter"/>
+      <w:lvlText w:val="%5."/>
+      <w:lvlJc w:val="left"/>
+      <w:pPr>
+        <w:ind w:left="3600" w:hanging="360"/>
+      </w:pPr>
+    </w:lvl>
+    <w:lvl w:ilvl="5" w:tplc="0809001B" w:tentative="1">
+      <w:start w:val="1"/>
+      <w:numFmt w:val="lowerRoman"/>
+      <w:lvlText w:val="%6."/>
+      <w:lvlJc w:val="right"/>
+      <w:pPr>
+        <w:ind w:left="4320" w:hanging="180"/>
+      </w:pPr>
+    </w:lvl>
+    <w:lvl w:ilvl="6" w:tplc="0809000F" w:tentative="1">
+      <w:start w:val="1"/>
+      <w:numFmt w:val="decimal"/>
+      <w:lvlText w:val="%7."/>
+      <w:lvlJc w:val="left"/>
+      <w:pPr>
+        <w:ind w:left="5040" w:hanging="360"/>
+      </w:pPr>
+    </w:lvl>
+    <w:lvl w:ilvl="7" w:tplc="08090019" w:tentative="1">
+      <w:start w:val="1"/>
+      <w:numFmt w:val="lowerLetter"/>
+      <w:lvlText w:val="%8."/>
+      <w:lvlJc w:val="left"/>
+      <w:pPr>
+        <w:ind w:left="5760" w:hanging="360"/>
+      </w:pPr>
+    </w:lvl>
+    <w:lvl w:ilvl="8" w:tplc="0809001B" w:tentative="1">
+      <w:start w:val="1"/>
+      <w:numFmt w:val="lowerRoman"/>
+      <w:lvlText w:val="%9."/>
+      <w:lvlJc w:val="right"/>
+      <w:pPr>
+        <w:ind w:left="6480" w:hanging="180"/>
+      </w:pPr>
+    </w:lvl>
+  </w:abstractNum>
+  <w:abstractNum w:abstractNumId="16" w15:restartNumberingAfterBreak="0">
     <w:nsid w:val="266A7A59"/>
     <w:multiLevelType w:val="multilevel"/>
     <w:tmpl w:val="0409001D"/>
@@ -5197,7 +6133,256 @@
       </w:pPr>
     </w:lvl>
   </w:abstractNum>
-  <w:abstractNum w:abstractNumId="14" w15:restartNumberingAfterBreak="0">
+  <w:abstractNum w:abstractNumId="17" w15:restartNumberingAfterBreak="0">
+    <w:nsid w:val="286727A2"/>
+    <w:multiLevelType w:val="multilevel"/>
+    <w:tmpl w:val="080E7BC2"/>
+    <w:lvl w:ilvl="0">
+      <w:start w:val="1"/>
+      <w:numFmt w:val="decimal"/>
+      <w:lvlText w:val="%1."/>
+      <w:lvlJc w:val="left"/>
+      <w:pPr>
+        <w:ind w:left="360" w:hanging="360"/>
+      </w:pPr>
+      <w:rPr>
+        <w:rFonts w:hint="default"/>
+      </w:rPr>
+    </w:lvl>
+    <w:lvl w:ilvl="1">
+      <w:start w:val="1"/>
+      <w:numFmt w:val="decimal"/>
+      <w:isLgl/>
+      <w:lvlText w:val="%1.%2."/>
+      <w:lvlJc w:val="left"/>
+      <w:pPr>
+        <w:ind w:left="360" w:hanging="360"/>
+      </w:pPr>
+      <w:rPr>
+        <w:rFonts w:hint="default"/>
+        <w:i/>
+        <w:iCs/>
+      </w:rPr>
+    </w:lvl>
+    <w:lvl w:ilvl="2">
+      <w:start w:val="1"/>
+      <w:numFmt w:val="decimal"/>
+      <w:isLgl/>
+      <w:lvlText w:val="%1.%2.%3."/>
+      <w:lvlJc w:val="left"/>
+      <w:pPr>
+        <w:ind w:left="720" w:hanging="720"/>
+      </w:pPr>
+      <w:rPr>
+        <w:rFonts w:hint="default"/>
+        <w:b w:val="0"/>
+        <w:bCs w:val="0"/>
+        <w:i/>
+        <w:iCs/>
+      </w:rPr>
+    </w:lvl>
+    <w:lvl w:ilvl="3">
+      <w:start w:val="1"/>
+      <w:numFmt w:val="decimal"/>
+      <w:isLgl/>
+      <w:lvlText w:val="%1.%2.%3.%4."/>
+      <w:lvlJc w:val="left"/>
+      <w:pPr>
+        <w:ind w:left="720" w:hanging="720"/>
+      </w:pPr>
+      <w:rPr>
+        <w:rFonts w:hint="default"/>
+      </w:rPr>
+    </w:lvl>
+    <w:lvl w:ilvl="4">
+      <w:start w:val="1"/>
+      <w:numFmt w:val="decimal"/>
+      <w:isLgl/>
+      <w:lvlText w:val="%1.%2.%3.%4.%5."/>
+      <w:lvlJc w:val="left"/>
+      <w:pPr>
+        <w:ind w:left="720" w:hanging="720"/>
+      </w:pPr>
+      <w:rPr>
+        <w:rFonts w:hint="default"/>
+      </w:rPr>
+    </w:lvl>
+    <w:lvl w:ilvl="5">
+      <w:start w:val="1"/>
+      <w:numFmt w:val="decimal"/>
+      <w:isLgl/>
+      <w:lvlText w:val="%1.%2.%3.%4.%5.%6."/>
+      <w:lvlJc w:val="left"/>
+      <w:pPr>
+        <w:ind w:left="1080" w:hanging="1080"/>
+      </w:pPr>
+      <w:rPr>
+        <w:rFonts w:hint="default"/>
+      </w:rPr>
+    </w:lvl>
+    <w:lvl w:ilvl="6">
+      <w:start w:val="1"/>
+      <w:numFmt w:val="decimal"/>
+      <w:isLgl/>
+      <w:lvlText w:val="%1.%2.%3.%4.%5.%6.%7."/>
+      <w:lvlJc w:val="left"/>
+      <w:pPr>
+        <w:ind w:left="1080" w:hanging="1080"/>
+      </w:pPr>
+      <w:rPr>
+        <w:rFonts w:hint="default"/>
+      </w:rPr>
+    </w:lvl>
+    <w:lvl w:ilvl="7">
+      <w:start w:val="1"/>
+      <w:numFmt w:val="decimal"/>
+      <w:isLgl/>
+      <w:lvlText w:val="%1.%2.%3.%4.%5.%6.%7.%8."/>
+      <w:lvlJc w:val="left"/>
+      <w:pPr>
+        <w:ind w:left="1080" w:hanging="1080"/>
+      </w:pPr>
+      <w:rPr>
+        <w:rFonts w:hint="default"/>
+      </w:rPr>
+    </w:lvl>
+    <w:lvl w:ilvl="8">
+      <w:start w:val="1"/>
+      <w:numFmt w:val="decimal"/>
+      <w:isLgl/>
+      <w:lvlText w:val="%1.%2.%3.%4.%5.%6.%7.%8.%9."/>
+      <w:lvlJc w:val="left"/>
+      <w:pPr>
+        <w:ind w:left="1440" w:hanging="1440"/>
+      </w:pPr>
+      <w:rPr>
+        <w:rFonts w:hint="default"/>
+      </w:rPr>
+    </w:lvl>
+  </w:abstractNum>
+  <w:abstractNum w:abstractNumId="18" w15:restartNumberingAfterBreak="0">
+    <w:nsid w:val="2BA8171B"/>
+    <w:multiLevelType w:val="multilevel"/>
+    <w:tmpl w:val="3654BE12"/>
+    <w:lvl w:ilvl="0">
+      <w:start w:val="1"/>
+      <w:numFmt w:val="decimal"/>
+      <w:lvlText w:val="%1"/>
+      <w:lvlJc w:val="left"/>
+      <w:pPr>
+        <w:ind w:left="360" w:hanging="360"/>
+      </w:pPr>
+      <w:rPr>
+        <w:rFonts w:hint="default"/>
+        <w:i/>
+      </w:rPr>
+    </w:lvl>
+    <w:lvl w:ilvl="1">
+      <w:start w:val="2"/>
+      <w:numFmt w:val="decimal"/>
+      <w:lvlText w:val="%1.%2"/>
+      <w:lvlJc w:val="left"/>
+      <w:pPr>
+        <w:ind w:left="360" w:hanging="360"/>
+      </w:pPr>
+      <w:rPr>
+        <w:rFonts w:hint="default"/>
+        <w:i/>
+      </w:rPr>
+    </w:lvl>
+    <w:lvl w:ilvl="2">
+      <w:start w:val="1"/>
+      <w:numFmt w:val="decimal"/>
+      <w:lvlText w:val="%1.%2.%3"/>
+      <w:lvlJc w:val="left"/>
+      <w:pPr>
+        <w:ind w:left="360" w:hanging="360"/>
+      </w:pPr>
+      <w:rPr>
+        <w:rFonts w:hint="default"/>
+        <w:i/>
+      </w:rPr>
+    </w:lvl>
+    <w:lvl w:ilvl="3">
+      <w:start w:val="1"/>
+      <w:numFmt w:val="decimal"/>
+      <w:lvlText w:val="%1.%2.%3.%4"/>
+      <w:lvlJc w:val="left"/>
+      <w:pPr>
+        <w:ind w:left="720" w:hanging="720"/>
+      </w:pPr>
+      <w:rPr>
+        <w:rFonts w:hint="default"/>
+        <w:i/>
+      </w:rPr>
+    </w:lvl>
+    <w:lvl w:ilvl="4">
+      <w:start w:val="1"/>
+      <w:numFmt w:val="decimal"/>
+      <w:lvlText w:val="%1.%2.%3.%4.%5"/>
+      <w:lvlJc w:val="left"/>
+      <w:pPr>
+        <w:ind w:left="720" w:hanging="720"/>
+      </w:pPr>
+      <w:rPr>
+        <w:rFonts w:hint="default"/>
+        <w:i/>
+      </w:rPr>
+    </w:lvl>
+    <w:lvl w:ilvl="5">
+      <w:start w:val="1"/>
+      <w:numFmt w:val="decimal"/>
+      <w:lvlText w:val="%1.%2.%3.%4.%5.%6"/>
+      <w:lvlJc w:val="left"/>
+      <w:pPr>
+        <w:ind w:left="1080" w:hanging="1080"/>
+      </w:pPr>
+      <w:rPr>
+        <w:rFonts w:hint="default"/>
+        <w:i/>
+      </w:rPr>
+    </w:lvl>
+    <w:lvl w:ilvl="6">
+      <w:start w:val="1"/>
+      <w:numFmt w:val="decimal"/>
+      <w:lvlText w:val="%1.%2.%3.%4.%5.%6.%7"/>
+      <w:lvlJc w:val="left"/>
+      <w:pPr>
+        <w:ind w:left="1080" w:hanging="1080"/>
+      </w:pPr>
+      <w:rPr>
+        <w:rFonts w:hint="default"/>
+        <w:i/>
+      </w:rPr>
+    </w:lvl>
+    <w:lvl w:ilvl="7">
+      <w:start w:val="1"/>
+      <w:numFmt w:val="decimal"/>
+      <w:lvlText w:val="%1.%2.%3.%4.%5.%6.%7.%8"/>
+      <w:lvlJc w:val="left"/>
+      <w:pPr>
+        <w:ind w:left="1080" w:hanging="1080"/>
+      </w:pPr>
+      <w:rPr>
+        <w:rFonts w:hint="default"/>
+        <w:i/>
+      </w:rPr>
+    </w:lvl>
+    <w:lvl w:ilvl="8">
+      <w:start w:val="1"/>
+      <w:numFmt w:val="decimal"/>
+      <w:lvlText w:val="%1.%2.%3.%4.%5.%6.%7.%8.%9"/>
+      <w:lvlJc w:val="left"/>
+      <w:pPr>
+        <w:ind w:left="1440" w:hanging="1440"/>
+      </w:pPr>
+      <w:rPr>
+        <w:rFonts w:hint="default"/>
+        <w:i/>
+      </w:rPr>
+    </w:lvl>
+  </w:abstractNum>
+  <w:abstractNum w:abstractNumId="19" w15:restartNumberingAfterBreak="0">
     <w:nsid w:val="2D170EA7"/>
     <w:multiLevelType w:val="multilevel"/>
     <w:tmpl w:val="09B48B1C"/>
@@ -5332,7 +6517,7 @@
       </w:rPr>
     </w:lvl>
   </w:abstractNum>
-  <w:abstractNum w:abstractNumId="15" w15:restartNumberingAfterBreak="0">
+  <w:abstractNum w:abstractNumId="20" w15:restartNumberingAfterBreak="0">
     <w:nsid w:val="34BF3E54"/>
     <w:multiLevelType w:val="multilevel"/>
     <w:tmpl w:val="BAFE31E0"/>
@@ -5473,7 +6658,129 @@
       </w:rPr>
     </w:lvl>
   </w:abstractNum>
-  <w:abstractNum w:abstractNumId="16" w15:restartNumberingAfterBreak="0">
+  <w:abstractNum w:abstractNumId="21" w15:restartNumberingAfterBreak="0">
+    <w:nsid w:val="35AA6975"/>
+    <w:multiLevelType w:val="multilevel"/>
+    <w:tmpl w:val="EF82D950"/>
+    <w:lvl w:ilvl="0">
+      <w:start w:val="1"/>
+      <w:numFmt w:val="decimal"/>
+      <w:lvlText w:val="%1."/>
+      <w:lvlJc w:val="left"/>
+      <w:pPr>
+        <w:ind w:left="360" w:hanging="360"/>
+      </w:pPr>
+      <w:rPr>
+        <w:rFonts w:hint="default"/>
+        <w:i/>
+      </w:rPr>
+    </w:lvl>
+    <w:lvl w:ilvl="1">
+      <w:start w:val="1"/>
+      <w:numFmt w:val="decimal"/>
+      <w:lvlText w:val="%1.%2."/>
+      <w:lvlJc w:val="left"/>
+      <w:pPr>
+        <w:ind w:left="360" w:hanging="360"/>
+      </w:pPr>
+      <w:rPr>
+        <w:rFonts w:hint="default"/>
+        <w:i/>
+      </w:rPr>
+    </w:lvl>
+    <w:lvl w:ilvl="2">
+      <w:start w:val="1"/>
+      <w:numFmt w:val="decimal"/>
+      <w:lvlText w:val="%1.%2.%3."/>
+      <w:lvlJc w:val="left"/>
+      <w:pPr>
+        <w:ind w:left="720" w:hanging="720"/>
+      </w:pPr>
+      <w:rPr>
+        <w:rFonts w:hint="default"/>
+        <w:i/>
+      </w:rPr>
+    </w:lvl>
+    <w:lvl w:ilvl="3">
+      <w:start w:val="1"/>
+      <w:numFmt w:val="decimal"/>
+      <w:lvlText w:val="%1.%2.%3.%4."/>
+      <w:lvlJc w:val="left"/>
+      <w:pPr>
+        <w:ind w:left="720" w:hanging="720"/>
+      </w:pPr>
+      <w:rPr>
+        <w:rFonts w:hint="default"/>
+        <w:i/>
+      </w:rPr>
+    </w:lvl>
+    <w:lvl w:ilvl="4">
+      <w:start w:val="1"/>
+      <w:numFmt w:val="decimal"/>
+      <w:lvlText w:val="%1.%2.%3.%4.%5."/>
+      <w:lvlJc w:val="left"/>
+      <w:pPr>
+        <w:ind w:left="720" w:hanging="720"/>
+      </w:pPr>
+      <w:rPr>
+        <w:rFonts w:hint="default"/>
+        <w:i/>
+      </w:rPr>
+    </w:lvl>
+    <w:lvl w:ilvl="5">
+      <w:start w:val="1"/>
+      <w:numFmt w:val="decimal"/>
+      <w:lvlText w:val="%1.%2.%3.%4.%5.%6."/>
+      <w:lvlJc w:val="left"/>
+      <w:pPr>
+        <w:ind w:left="1080" w:hanging="1080"/>
+      </w:pPr>
+      <w:rPr>
+        <w:rFonts w:hint="default"/>
+        <w:i/>
+      </w:rPr>
+    </w:lvl>
+    <w:lvl w:ilvl="6">
+      <w:start w:val="1"/>
+      <w:numFmt w:val="decimal"/>
+      <w:lvlText w:val="%1.%2.%3.%4.%5.%6.%7."/>
+      <w:lvlJc w:val="left"/>
+      <w:pPr>
+        <w:ind w:left="1080" w:hanging="1080"/>
+      </w:pPr>
+      <w:rPr>
+        <w:rFonts w:hint="default"/>
+        <w:i/>
+      </w:rPr>
+    </w:lvl>
+    <w:lvl w:ilvl="7">
+      <w:start w:val="1"/>
+      <w:numFmt w:val="decimal"/>
+      <w:lvlText w:val="%1.%2.%3.%4.%5.%6.%7.%8."/>
+      <w:lvlJc w:val="left"/>
+      <w:pPr>
+        <w:ind w:left="1080" w:hanging="1080"/>
+      </w:pPr>
+      <w:rPr>
+        <w:rFonts w:hint="default"/>
+        <w:i/>
+      </w:rPr>
+    </w:lvl>
+    <w:lvl w:ilvl="8">
+      <w:start w:val="1"/>
+      <w:numFmt w:val="decimal"/>
+      <w:lvlText w:val="%1.%2.%3.%4.%5.%6.%7.%8.%9."/>
+      <w:lvlJc w:val="left"/>
+      <w:pPr>
+        <w:ind w:left="1440" w:hanging="1440"/>
+      </w:pPr>
+      <w:rPr>
+        <w:rFonts w:hint="default"/>
+        <w:i/>
+      </w:rPr>
+    </w:lvl>
+  </w:abstractNum>
+  <w:abstractNum w:abstractNumId="22" w15:restartNumberingAfterBreak="0">
     <w:nsid w:val="3939095C"/>
     <w:multiLevelType w:val="hybridMultilevel"/>
     <w:tmpl w:val="3B0C83F2"/>
@@ -5562,7 +6869,7 @@
       </w:pPr>
     </w:lvl>
   </w:abstractNum>
-  <w:abstractNum w:abstractNumId="17" w15:restartNumberingAfterBreak="0">
+  <w:abstractNum w:abstractNumId="23" w15:restartNumberingAfterBreak="0">
     <w:nsid w:val="3E35302A"/>
     <w:multiLevelType w:val="multilevel"/>
     <w:tmpl w:val="D2D257EA"/>
@@ -5675,7 +6982,7 @@
       </w:pPr>
     </w:lvl>
   </w:abstractNum>
-  <w:abstractNum w:abstractNumId="18" w15:restartNumberingAfterBreak="0">
+  <w:abstractNum w:abstractNumId="24" w15:restartNumberingAfterBreak="0">
     <w:nsid w:val="40733874"/>
     <w:multiLevelType w:val="hybridMultilevel"/>
     <w:tmpl w:val="F8B865E2"/>
@@ -5761,7 +7068,120 @@
       </w:pPr>
     </w:lvl>
   </w:abstractNum>
-  <w:abstractNum w:abstractNumId="19" w15:restartNumberingAfterBreak="0">
+  <w:abstractNum w:abstractNumId="25" w15:restartNumberingAfterBreak="0">
+    <w:nsid w:val="45825E2C"/>
+    <w:multiLevelType w:val="multilevel"/>
+    <w:tmpl w:val="2A70536C"/>
+    <w:lvl w:ilvl="0">
+      <w:start w:val="1"/>
+      <w:numFmt w:val="decimal"/>
+      <w:lvlText w:val="%1."/>
+      <w:lvlJc w:val="left"/>
+      <w:pPr>
+        <w:ind w:left="360" w:hanging="360"/>
+      </w:pPr>
+      <w:rPr>
+        <w:rFonts w:hint="default"/>
+      </w:rPr>
+    </w:lvl>
+    <w:lvl w:ilvl="1">
+      <w:start w:val="1"/>
+      <w:numFmt w:val="decimal"/>
+      <w:lvlText w:val="%1.%2."/>
+      <w:lvlJc w:val="left"/>
+      <w:pPr>
+        <w:ind w:left="360" w:hanging="360"/>
+      </w:pPr>
+      <w:rPr>
+        <w:rFonts w:hint="default"/>
+      </w:rPr>
+    </w:lvl>
+    <w:lvl w:ilvl="2">
+      <w:start w:val="1"/>
+      <w:numFmt w:val="decimal"/>
+      <w:lvlText w:val="%1.%2.%3."/>
+      <w:lvlJc w:val="left"/>
+      <w:pPr>
+        <w:ind w:left="720" w:hanging="720"/>
+      </w:pPr>
+      <w:rPr>
+        <w:rFonts w:hint="default"/>
+      </w:rPr>
+    </w:lvl>
+    <w:lvl w:ilvl="3">
+      <w:start w:val="1"/>
+      <w:numFmt w:val="decimal"/>
+      <w:lvlText w:val="%1.%2.%3.%4."/>
+      <w:lvlJc w:val="left"/>
+      <w:pPr>
+        <w:ind w:left="720" w:hanging="720"/>
+      </w:pPr>
+      <w:rPr>
+        <w:rFonts w:hint="default"/>
+      </w:rPr>
+    </w:lvl>
+    <w:lvl w:ilvl="4">
+      <w:start w:val="1"/>
+      <w:numFmt w:val="decimal"/>
+      <w:lvlText w:val="%1.%2.%3.%4.%5."/>
+      <w:lvlJc w:val="left"/>
+      <w:pPr>
+        <w:ind w:left="720" w:hanging="720"/>
+      </w:pPr>
+      <w:rPr>
+        <w:rFonts w:hint="default"/>
+      </w:rPr>
+    </w:lvl>
+    <w:lvl w:ilvl="5">
+      <w:start w:val="1"/>
+      <w:numFmt w:val="decimal"/>
+      <w:lvlText w:val="%1.%2.%3.%4.%5.%6."/>
+      <w:lvlJc w:val="left"/>
+      <w:pPr>
+        <w:ind w:left="1080" w:hanging="1080"/>
+      </w:pPr>
+      <w:rPr>
+        <w:rFonts w:hint="default"/>
+      </w:rPr>
+    </w:lvl>
+    <w:lvl w:ilvl="6">
+      <w:start w:val="1"/>
+      <w:numFmt w:val="decimal"/>
+      <w:lvlText w:val="%1.%2.%3.%4.%5.%6.%7."/>
+      <w:lvlJc w:val="left"/>
+      <w:pPr>
+        <w:ind w:left="1080" w:hanging="1080"/>
+      </w:pPr>
+      <w:rPr>
+        <w:rFonts w:hint="default"/>
+      </w:rPr>
+    </w:lvl>
+    <w:lvl w:ilvl="7">
+      <w:start w:val="1"/>
+      <w:numFmt w:val="decimal"/>
+      <w:lvlText w:val="%1.%2.%3.%4.%5.%6.%7.%8."/>
+      <w:lvlJc w:val="left"/>
+      <w:pPr>
+        <w:ind w:left="1080" w:hanging="1080"/>
+      </w:pPr>
+      <w:rPr>
+        <w:rFonts w:hint="default"/>
+      </w:rPr>
+    </w:lvl>
+    <w:lvl w:ilvl="8">
+      <w:start w:val="1"/>
+      <w:numFmt w:val="decimal"/>
+      <w:lvlText w:val="%1.%2.%3.%4.%5.%6.%7.%8.%9."/>
+      <w:lvlJc w:val="left"/>
+      <w:pPr>
+        <w:ind w:left="1440" w:hanging="1440"/>
+      </w:pPr>
+      <w:rPr>
+        <w:rFonts w:hint="default"/>
+      </w:rPr>
+    </w:lvl>
+  </w:abstractNum>
+  <w:abstractNum w:abstractNumId="26" w15:restartNumberingAfterBreak="0">
     <w:nsid w:val="46876897"/>
     <w:multiLevelType w:val="hybridMultilevel"/>
     <w:tmpl w:val="9284396A"/>
@@ -5878,7 +7298,7 @@
       </w:pPr>
     </w:lvl>
   </w:abstractNum>
-  <w:abstractNum w:abstractNumId="20" w15:restartNumberingAfterBreak="0">
+  <w:abstractNum w:abstractNumId="27" w15:restartNumberingAfterBreak="0">
     <w:nsid w:val="52CA544A"/>
     <w:multiLevelType w:val="singleLevel"/>
     <w:tmpl w:val="AED6D67E"/>
@@ -5905,7 +7325,7 @@
       </w:rPr>
     </w:lvl>
   </w:abstractNum>
-  <w:abstractNum w:abstractNumId="21" w15:restartNumberingAfterBreak="0">
+  <w:abstractNum w:abstractNumId="28" w15:restartNumberingAfterBreak="0">
     <w:nsid w:val="554B53A5"/>
     <w:multiLevelType w:val="multilevel"/>
     <w:tmpl w:val="1A2C5E10"/>
@@ -6046,7 +7466,7 @@
       </w:rPr>
     </w:lvl>
   </w:abstractNum>
-  <w:abstractNum w:abstractNumId="22" w15:restartNumberingAfterBreak="0">
+  <w:abstractNum w:abstractNumId="29" w15:restartNumberingAfterBreak="0">
     <w:nsid w:val="60560767"/>
     <w:multiLevelType w:val="multilevel"/>
     <w:tmpl w:val="0409001D"/>
@@ -6132,7 +7552,7 @@
       </w:pPr>
     </w:lvl>
   </w:abstractNum>
-  <w:abstractNum w:abstractNumId="23" w15:restartNumberingAfterBreak="0">
+  <w:abstractNum w:abstractNumId="30" w15:restartNumberingAfterBreak="0">
     <w:nsid w:val="612D4DC5"/>
     <w:multiLevelType w:val="hybridMultilevel"/>
     <w:tmpl w:val="C13A82DE"/>
@@ -6246,7 +7666,7 @@
       </w:rPr>
     </w:lvl>
   </w:abstractNum>
-  <w:abstractNum w:abstractNumId="24" w15:restartNumberingAfterBreak="0">
+  <w:abstractNum w:abstractNumId="31" w15:restartNumberingAfterBreak="0">
     <w:nsid w:val="6204797A"/>
     <w:multiLevelType w:val="hybridMultilevel"/>
     <w:tmpl w:val="E97A8A70"/>
@@ -6363,7 +7783,7 @@
       </w:pPr>
     </w:lvl>
   </w:abstractNum>
-  <w:abstractNum w:abstractNumId="25" w15:restartNumberingAfterBreak="0">
+  <w:abstractNum w:abstractNumId="32" w15:restartNumberingAfterBreak="0">
     <w:nsid w:val="67445E99"/>
     <w:multiLevelType w:val="multilevel"/>
     <w:tmpl w:val="9F46EC34"/>
@@ -6504,7 +7924,96 @@
       </w:rPr>
     </w:lvl>
   </w:abstractNum>
-  <w:abstractNum w:abstractNumId="26" w15:restartNumberingAfterBreak="0">
+  <w:abstractNum w:abstractNumId="33" w15:restartNumberingAfterBreak="0">
+    <w:nsid w:val="69070407"/>
+    <w:multiLevelType w:val="hybridMultilevel"/>
+    <w:tmpl w:val="6EB6C1EA"/>
+    <w:lvl w:ilvl="0" w:tplc="0809000F">
+      <w:start w:val="1"/>
+      <w:numFmt w:val="decimal"/>
+      <w:lvlText w:val="%1."/>
+      <w:lvlJc w:val="left"/>
+      <w:pPr>
+        <w:ind w:left="720" w:hanging="360"/>
+      </w:pPr>
+      <w:rPr>
+        <w:rFonts w:hint="default"/>
+      </w:rPr>
+    </w:lvl>
+    <w:lvl w:ilvl="1" w:tplc="08090019" w:tentative="1">
+      <w:start w:val="1"/>
+      <w:numFmt w:val="lowerLetter"/>
+      <w:lvlText w:val="%2."/>
+      <w:lvlJc w:val="left"/>
+      <w:pPr>
+        <w:ind w:left="1440" w:hanging="360"/>
+      </w:pPr>
+    </w:lvl>
+    <w:lvl w:ilvl="2" w:tplc="0809001B" w:tentative="1">
+      <w:start w:val="1"/>
+      <w:numFmt w:val="lowerRoman"/>
+      <w:lvlText w:val="%3."/>
+      <w:lvlJc w:val="right"/>
+      <w:pPr>
+        <w:ind w:left="2160" w:hanging="180"/>
+      </w:pPr>
+    </w:lvl>
+    <w:lvl w:ilvl="3" w:tplc="0809000F" w:tentative="1">
+      <w:start w:val="1"/>
+      <w:numFmt w:val="decimal"/>
+      <w:lvlText w:val="%4."/>
+      <w:lvlJc w:val="left"/>
+      <w:pPr>
+        <w:ind w:left="2880" w:hanging="360"/>
+      </w:pPr>
+    </w:lvl>
+    <w:lvl w:ilvl="4" w:tplc="08090019" w:tentative="1">
+      <w:start w:val="1"/>
+      <w:numFmt w:val="lowerLetter"/>
+      <w:lvlText w:val="%5."/>
+      <w:lvlJc w:val="left"/>
+      <w:pPr>
+        <w:ind w:left="3600" w:hanging="360"/>
+      </w:pPr>
+    </w:lvl>
+    <w:lvl w:ilvl="5" w:tplc="0809001B" w:tentative="1">
+      <w:start w:val="1"/>
+      <w:numFmt w:val="lowerRoman"/>
+      <w:lvlText w:val="%6."/>
+      <w:lvlJc w:val="right"/>
+      <w:pPr>
+        <w:ind w:left="4320" w:hanging="180"/>
+      </w:pPr>
+    </w:lvl>
+    <w:lvl w:ilvl="6" w:tplc="0809000F" w:tentative="1">
+      <w:start w:val="1"/>
+      <w:numFmt w:val="decimal"/>
+      <w:lvlText w:val="%7."/>
+      <w:lvlJc w:val="left"/>
+      <w:pPr>
+        <w:ind w:left="5040" w:hanging="360"/>
+      </w:pPr>
+    </w:lvl>
+    <w:lvl w:ilvl="7" w:tplc="08090019" w:tentative="1">
+      <w:start w:val="1"/>
+      <w:numFmt w:val="lowerLetter"/>
+      <w:lvlText w:val="%8."/>
+      <w:lvlJc w:val="left"/>
+      <w:pPr>
+        <w:ind w:left="5760" w:hanging="360"/>
+      </w:pPr>
+    </w:lvl>
+    <w:lvl w:ilvl="8" w:tplc="0809001B" w:tentative="1">
+      <w:start w:val="1"/>
+      <w:numFmt w:val="lowerRoman"/>
+      <w:lvlText w:val="%9."/>
+      <w:lvlJc w:val="right"/>
+      <w:pPr>
+        <w:ind w:left="6480" w:hanging="180"/>
+      </w:pPr>
+    </w:lvl>
+  </w:abstractNum>
+  <w:abstractNum w:abstractNumId="34" w15:restartNumberingAfterBreak="0">
     <w:nsid w:val="6B415F8A"/>
     <w:multiLevelType w:val="multilevel"/>
     <w:tmpl w:val="0409001D"/>
@@ -6590,7 +8099,7 @@
       </w:pPr>
     </w:lvl>
   </w:abstractNum>
-  <w:abstractNum w:abstractNumId="27" w15:restartNumberingAfterBreak="0">
+  <w:abstractNum w:abstractNumId="35" w15:restartNumberingAfterBreak="0">
     <w:nsid w:val="6B8E7CF9"/>
     <w:multiLevelType w:val="hybridMultilevel"/>
     <w:tmpl w:val="4E7C556E"/>
@@ -6707,7 +8216,7 @@
       </w:pPr>
     </w:lvl>
   </w:abstractNum>
-  <w:abstractNum w:abstractNumId="28" w15:restartNumberingAfterBreak="0">
+  <w:abstractNum w:abstractNumId="36" w15:restartNumberingAfterBreak="0">
     <w:nsid w:val="799051AC"/>
     <w:multiLevelType w:val="multilevel"/>
     <w:tmpl w:val="04090023"/>
@@ -6798,7 +8307,7 @@
       </w:pPr>
     </w:lvl>
   </w:abstractNum>
-  <w:abstractNum w:abstractNumId="29" w15:restartNumberingAfterBreak="0">
+  <w:abstractNum w:abstractNumId="37" w15:restartNumberingAfterBreak="0">
     <w:nsid w:val="7E7B01F4"/>
     <w:multiLevelType w:val="hybridMultilevel"/>
     <w:tmpl w:val="4EF20644"/>
@@ -6911,31 +8420,31 @@
     </w:lvl>
   </w:abstractNum>
   <w:num w:numId="1" w16cid:durableId="1814133422">
-    <w:abstractNumId w:val="28"/>
+    <w:abstractNumId w:val="36"/>
   </w:num>
   <w:num w:numId="2" w16cid:durableId="1447507665">
-    <w:abstractNumId w:val="14"/>
+    <w:abstractNumId w:val="19"/>
   </w:num>
   <w:num w:numId="3" w16cid:durableId="895819069">
     <w:abstractNumId w:val="10"/>
   </w:num>
   <w:num w:numId="4" w16cid:durableId="1947225447">
-    <w:abstractNumId w:val="27"/>
+    <w:abstractNumId w:val="35"/>
   </w:num>
   <w:num w:numId="5" w16cid:durableId="289634108">
-    <w:abstractNumId w:val="19"/>
+    <w:abstractNumId w:val="26"/>
   </w:num>
   <w:num w:numId="6" w16cid:durableId="2078281395">
-    <w:abstractNumId w:val="15"/>
+    <w:abstractNumId w:val="20"/>
   </w:num>
   <w:num w:numId="7" w16cid:durableId="93213235">
-    <w:abstractNumId w:val="25"/>
+    <w:abstractNumId w:val="32"/>
   </w:num>
   <w:num w:numId="8" w16cid:durableId="445392205">
-    <w:abstractNumId w:val="21"/>
+    <w:abstractNumId w:val="28"/>
   </w:num>
   <w:num w:numId="9" w16cid:durableId="1913390952">
-    <w:abstractNumId w:val="24"/>
+    <w:abstractNumId w:val="31"/>
   </w:num>
   <w:num w:numId="10" w16cid:durableId="1255944510">
     <w:abstractNumId w:val="9"/>
@@ -6968,28 +8477,28 @@
     <w:abstractNumId w:val="0"/>
   </w:num>
   <w:num w:numId="20" w16cid:durableId="2128697843">
-    <w:abstractNumId w:val="20"/>
+    <w:abstractNumId w:val="27"/>
   </w:num>
   <w:num w:numId="21" w16cid:durableId="1650011244">
-    <w:abstractNumId w:val="23"/>
+    <w:abstractNumId w:val="30"/>
   </w:num>
   <w:num w:numId="22" w16cid:durableId="734814000">
+    <w:abstractNumId w:val="37"/>
+  </w:num>
+  <w:num w:numId="23" w16cid:durableId="408188619">
+    <w:abstractNumId w:val="16"/>
+  </w:num>
+  <w:num w:numId="24" w16cid:durableId="288557621">
+    <w:abstractNumId w:val="34"/>
+  </w:num>
+  <w:num w:numId="25" w16cid:durableId="693305754">
     <w:abstractNumId w:val="29"/>
   </w:num>
-  <w:num w:numId="23" w16cid:durableId="408188619">
-    <w:abstractNumId w:val="13"/>
-  </w:num>
-  <w:num w:numId="24" w16cid:durableId="288557621">
-    <w:abstractNumId w:val="26"/>
-  </w:num>
-  <w:num w:numId="25" w16cid:durableId="693305754">
+  <w:num w:numId="26" w16cid:durableId="1576862465">
     <w:abstractNumId w:val="22"/>
   </w:num>
-  <w:num w:numId="26" w16cid:durableId="1576862465">
-    <w:abstractNumId w:val="16"/>
-  </w:num>
   <w:num w:numId="27" w16cid:durableId="97528755">
-    <w:abstractNumId w:val="18"/>
+    <w:abstractNumId w:val="24"/>
     <w:lvlOverride w:ilvl="0">
       <w:startOverride w:val="1"/>
     </w:lvlOverride>
@@ -7019,7 +8528,7 @@
     </w:lvlOverride>
   </w:num>
   <w:num w:numId="28" w16cid:durableId="204022824">
-    <w:abstractNumId w:val="16"/>
+    <w:abstractNumId w:val="22"/>
     <w:lvlOverride w:ilvl="0">
       <w:startOverride w:val="1"/>
     </w:lvlOverride>
@@ -7047,13 +8556,37 @@
     </w:lvlOverride>
   </w:num>
   <w:num w:numId="29" w16cid:durableId="1051929243">
+    <w:abstractNumId w:val="23"/>
+  </w:num>
+  <w:num w:numId="30" w16cid:durableId="1921983916">
+    <w:abstractNumId w:val="14"/>
+  </w:num>
+  <w:num w:numId="31" w16cid:durableId="1101685099">
+    <w:abstractNumId w:val="12"/>
+  </w:num>
+  <w:num w:numId="32" w16cid:durableId="1868565158">
+    <w:abstractNumId w:val="15"/>
+  </w:num>
+  <w:num w:numId="33" w16cid:durableId="94792782">
+    <w:abstractNumId w:val="33"/>
+  </w:num>
+  <w:num w:numId="34" w16cid:durableId="1384062336">
+    <w:abstractNumId w:val="13"/>
+  </w:num>
+  <w:num w:numId="35" w16cid:durableId="1922910721">
+    <w:abstractNumId w:val="25"/>
+  </w:num>
+  <w:num w:numId="36" w16cid:durableId="1339697819">
+    <w:abstractNumId w:val="11"/>
+  </w:num>
+  <w:num w:numId="37" w16cid:durableId="711805709">
+    <w:abstractNumId w:val="21"/>
+  </w:num>
+  <w:num w:numId="38" w16cid:durableId="149291472">
     <w:abstractNumId w:val="17"/>
   </w:num>
-  <w:num w:numId="30" w16cid:durableId="1921983916">
-    <w:abstractNumId w:val="12"/>
-  </w:num>
-  <w:num w:numId="31" w16cid:durableId="1101685099">
-    <w:abstractNumId w:val="11"/>
+  <w:num w:numId="39" w16cid:durableId="731391207">
+    <w:abstractNumId w:val="18"/>
   </w:num>
   <w:numIdMacAtCleanup w:val="22"/>
 </w:numbering>

</xml_diff>

<commit_message>
Add - Doc Changes
</commit_message>
<xml_diff>
--- a/Docs/Progress_Report_Jainesh_Pathak.docx
+++ b/Docs/Progress_Report_Jainesh_Pathak.docx
@@ -10,9 +10,8 @@
           <w14:ligatures w14:val="standard"/>
         </w:rPr>
         <w:sectPr>
-          <w:headerReference w:type="default" r:id="rId9"/>
-          <w:footerReference w:type="even" r:id="rId10"/>
-          <w:footerReference w:type="default" r:id="rId11"/>
+          <w:footerReference w:type="even" r:id="rId9"/>
+          <w:footerReference w:type="default" r:id="rId10"/>
           <w:endnotePr>
             <w:numFmt w:val="decimal"/>
           </w:endnotePr>
@@ -397,7 +396,14 @@
           <w:lang w:eastAsia="it-IT"/>
           <w14:ligatures w14:val="standard"/>
         </w:rPr>
-        <w:t>; Realism</w:t>
+        <w:t xml:space="preserve">; </w:t>
+      </w:r>
+      <w:r>
+        <w:rPr>
+          <w:lang w:eastAsia="it-IT"/>
+          <w14:ligatures w14:val="standard"/>
+        </w:rPr>
+        <w:t>Shading</w:t>
       </w:r>
     </w:p>
     <w:p>
@@ -917,7 +923,7 @@
                     </pic:cNvPicPr>
                   </pic:nvPicPr>
                   <pic:blipFill>
-                    <a:blip r:embed="rId12">
+                    <a:blip r:embed="rId11">
                       <a:extLst>
                         <a:ext uri="{28A0092B-C50C-407E-A947-70E740481C1C}">
                           <a14:useLocalDpi xmlns:a14="http://schemas.microsoft.com/office/drawing/2010/main" val="0"/>
@@ -1226,6 +1232,12 @@
           <w14:ligatures w14:val="standard"/>
         </w:rPr>
       </w:pPr>
+      <w:r>
+        <w:rPr>
+          <w14:ligatures w14:val="standard"/>
+        </w:rPr>
+        <w:t>In real life, when a light falls onto an object, some of it get bounced or reflected and some get absorbed by the surface. The light which gets reflected leaves a white shining effect depending on the object’s shininess. This shining effect is called Specular highlights.</w:t>
+      </w:r>
     </w:p>
     <w:p>
       <w:pPr>
@@ -1238,101 +1250,41 @@
         <w:rPr>
           <w14:ligatures w14:val="standard"/>
         </w:rPr>
-        <w:t>For accuracy check of the structured paper</w:t>
-      </w:r>
-      <w:r>
-        <w:rPr>
-          <w14:ligatures w14:val="standard"/>
-        </w:rPr>
-        <w:t>,</w:t>
-      </w:r>
-      <w:r>
-        <w:rPr>
-          <w14:ligatures w14:val="standard"/>
-        </w:rPr>
-        <w:t xml:space="preserve"> user can run </w:t>
-      </w:r>
-      <w:r>
-        <w:rPr>
-          <w14:ligatures w14:val="standard"/>
-        </w:rPr>
-        <w:t xml:space="preserve">the </w:t>
-      </w:r>
-      <w:r>
-        <w:rPr>
-          <w14:ligatures w14:val="standard"/>
-        </w:rPr>
-        <w:t xml:space="preserve">option </w:t>
-      </w:r>
-      <w:r>
-        <w:rPr>
-          <w:b/>
-          <w14:ligatures w14:val="standard"/>
-        </w:rPr>
-        <w:t>Manuscript Validation</w:t>
-      </w:r>
-      <w:r>
-        <w:rPr>
-          <w14:ligatures w14:val="standard"/>
-        </w:rPr>
-        <w:t>. It inform</w:t>
-      </w:r>
-      <w:r>
-        <w:rPr>
-          <w14:ligatures w14:val="standard"/>
-        </w:rPr>
-        <w:t>s the user of</w:t>
-      </w:r>
-      <w:r>
-        <w:rPr>
-          <w14:ligatures w14:val="standard"/>
-        </w:rPr>
-        <w:t xml:space="preserve"> the wrong or missing values </w:t>
-      </w:r>
-      <w:r>
-        <w:rPr>
-          <w14:ligatures w14:val="standard"/>
-        </w:rPr>
-        <w:t>in</w:t>
-      </w:r>
-      <w:r>
-        <w:rPr>
-          <w14:ligatures w14:val="standard"/>
-        </w:rPr>
-        <w:t xml:space="preserve"> the paper. </w:t>
-      </w:r>
-      <w:r>
-        <w:rPr>
-          <w14:ligatures w14:val="standard"/>
-        </w:rPr>
-        <w:t>The u</w:t>
-      </w:r>
-      <w:r>
-        <w:rPr>
-          <w14:ligatures w14:val="standard"/>
-        </w:rPr>
-        <w:t xml:space="preserve">ser must correct the paper as per validation messages and rerun </w:t>
-      </w:r>
-      <w:r>
-        <w:rPr>
-          <w:b/>
-          <w14:ligatures w14:val="standard"/>
-        </w:rPr>
-        <w:t xml:space="preserve">Manuscript </w:t>
-      </w:r>
-      <w:r>
-        <w:rPr>
-          <w:b/>
-          <w14:ligatures w14:val="standard"/>
-        </w:rPr>
-        <w:t>V</w:t>
-      </w:r>
-      <w:r>
-        <w:rPr>
-          <w:b/>
-          <w14:ligatures w14:val="standard"/>
-        </w:rPr>
-        <w:t>alidation</w:t>
+        <w:t xml:space="preserve">In computer graphics, the most popular shading model for specular highlights in the </w:t>
+      </w:r>
+      <w:proofErr w:type="spellStart"/>
+      <w:r>
+        <w:rPr>
+          <w14:ligatures w14:val="standard"/>
+        </w:rPr>
+        <w:t>Phong</w:t>
+      </w:r>
+      <w:proofErr w:type="spellEnd"/>
+      <w:r>
+        <w:rPr>
+          <w14:ligatures w14:val="standard"/>
+        </w:rPr>
+        <w:t xml:space="preserve"> shading model which he has explained in detail [2]. His work is influenced from previous shading model such that of Warnock’s [3] and Newell, Newell, </w:t>
+      </w:r>
+      <w:proofErr w:type="spellStart"/>
+      <w:r>
+        <w:rPr>
+          <w14:ligatures w14:val="standard"/>
+        </w:rPr>
+        <w:t>Sancha’s</w:t>
+      </w:r>
+      <w:proofErr w:type="spellEnd"/>
+      <w:r>
+        <w:rPr>
+          <w14:ligatures w14:val="standard"/>
+        </w:rPr>
+        <w:t xml:space="preserve"> shading model [4]</w:t>
+      </w:r>
+      <w:r>
+        <w:rPr>
+          <w14:ligatures w14:val="standard"/>
+        </w:rPr>
+        <w:t xml:space="preserve"> and Gouraud shading model which needs to be explained first</w:t>
       </w:r>
       <w:r>
         <w:rPr>
@@ -1344,116 +1296,23 @@
     <w:p>
       <w:pPr>
         <w:pStyle w:val="Abstract"/>
-        <w:rPr>
-          <w14:ligatures w14:val="standard"/>
-        </w:rPr>
-      </w:pPr>
-      <w:r>
-        <w:rPr>
-          <w14:ligatures w14:val="standard"/>
-        </w:rPr>
-        <w:t xml:space="preserve">Now, to generate </w:t>
-      </w:r>
-      <w:r>
-        <w:rPr>
-          <w14:ligatures w14:val="standard"/>
-        </w:rPr>
-        <w:t>the</w:t>
-      </w:r>
-      <w:r>
-        <w:rPr>
-          <w14:ligatures w14:val="standard"/>
-        </w:rPr>
-        <w:t xml:space="preserve"> required layout of the paper</w:t>
-      </w:r>
-      <w:r>
-        <w:rPr>
-          <w14:ligatures w14:val="standard"/>
-        </w:rPr>
-        <w:t>,</w:t>
-      </w:r>
-      <w:r>
-        <w:rPr>
-          <w14:ligatures w14:val="standard"/>
-        </w:rPr>
-        <w:t xml:space="preserve"> </w:t>
-      </w:r>
-      <w:r>
-        <w:rPr>
-          <w14:ligatures w14:val="standard"/>
-        </w:rPr>
-        <w:t xml:space="preserve">the </w:t>
-      </w:r>
-      <w:r>
-        <w:rPr>
-          <w14:ligatures w14:val="standard"/>
-        </w:rPr>
-        <w:t>user should select one of the template style</w:t>
-      </w:r>
-      <w:r>
-        <w:rPr>
-          <w14:ligatures w14:val="standard"/>
-        </w:rPr>
-        <w:t>s</w:t>
-      </w:r>
-      <w:r>
-        <w:rPr>
-          <w14:ligatures w14:val="standard"/>
-        </w:rPr>
-        <w:t xml:space="preserve"> under the Define Template Style </w:t>
-      </w:r>
-      <w:r>
-        <w:rPr>
-          <w14:ligatures w14:val="standard"/>
-        </w:rPr>
-        <w:t xml:space="preserve">option </w:t>
-      </w:r>
-      <w:r>
-        <w:rPr>
-          <w14:ligatures w14:val="standard"/>
-        </w:rPr>
-        <w:t>(</w:t>
-      </w:r>
-      <w:r>
-        <w:rPr>
-          <w:u w:val="single"/>
-          <w14:ligatures w14:val="standard"/>
-        </w:rPr>
-        <w:t>choose the re</w:t>
-      </w:r>
-      <w:r>
-        <w:rPr>
-          <w:u w:val="single"/>
-          <w14:ligatures w14:val="standard"/>
-        </w:rPr>
-        <w:t>quired</w:t>
-      </w:r>
-      <w:r>
-        <w:rPr>
-          <w:u w:val="single"/>
-          <w14:ligatures w14:val="standard"/>
-        </w:rPr>
-        <w:t xml:space="preserve"> layout design</w:t>
-      </w:r>
-      <w:r>
-        <w:rPr>
-          <w:u w:val="single"/>
-          <w14:ligatures w14:val="standard"/>
-        </w:rPr>
-        <w:t>,</w:t>
-      </w:r>
-      <w:r>
-        <w:rPr>
-          <w:u w:val="single"/>
-          <w14:ligatures w14:val="standard"/>
-        </w:rPr>
-        <w:t xml:space="preserve"> i.e. choose between Journals and Proceedings</w:t>
-      </w:r>
-      <w:r>
-        <w:rPr>
-          <w14:ligatures w14:val="standard"/>
-        </w:rPr>
-        <w:t>).</w:t>
+        <w:numPr>
+          <w:ilvl w:val="1"/>
+          <w:numId w:val="38"/>
+        </w:numPr>
+        <w:rPr>
+          <w:i/>
+          <w:iCs/>
+          <w14:ligatures w14:val="standard"/>
+        </w:rPr>
+      </w:pPr>
+      <w:r>
+        <w:rPr>
+          <w:i/>
+          <w:iCs/>
+          <w14:ligatures w14:val="standard"/>
+        </w:rPr>
+        <w:t>Warnock’s Shading:</w:t>
       </w:r>
     </w:p>
     <w:p>
@@ -1467,237 +1326,13 @@
         <w:rPr>
           <w14:ligatures w14:val="standard"/>
         </w:rPr>
-        <w:t>S</w:t>
-      </w:r>
-      <w:r>
-        <w:rPr>
-          <w14:ligatures w14:val="standard"/>
-        </w:rPr>
-        <w:t xml:space="preserve">ome specific values are required to create a standard layout </w:t>
-      </w:r>
-      <w:r>
-        <w:rPr>
-          <w14:ligatures w14:val="standard"/>
-        </w:rPr>
-        <w:t>by choosing a</w:t>
-      </w:r>
-      <w:r>
-        <w:rPr>
-          <w14:ligatures w14:val="standard"/>
-        </w:rPr>
-        <w:t xml:space="preserve"> template for the journals or proceedings. So once </w:t>
-      </w:r>
-      <w:r>
-        <w:rPr>
-          <w14:ligatures w14:val="standard"/>
-        </w:rPr>
-        <w:t xml:space="preserve">the </w:t>
-      </w:r>
-      <w:r>
-        <w:rPr>
-          <w14:ligatures w14:val="standard"/>
-        </w:rPr>
-        <w:t>user choose</w:t>
-      </w:r>
-      <w:r>
-        <w:rPr>
-          <w14:ligatures w14:val="standard"/>
-        </w:rPr>
-        <w:t>s</w:t>
-      </w:r>
-      <w:r>
-        <w:rPr>
-          <w14:ligatures w14:val="standard"/>
-        </w:rPr>
-        <w:t xml:space="preserve"> </w:t>
-      </w:r>
-      <w:r>
-        <w:rPr>
-          <w14:ligatures w14:val="standard"/>
-        </w:rPr>
-        <w:t>one of the template layout style</w:t>
-      </w:r>
-      <w:r>
-        <w:rPr>
-          <w14:ligatures w14:val="standard"/>
-        </w:rPr>
-        <w:t>s</w:t>
-      </w:r>
-      <w:r>
-        <w:rPr>
-          <w14:ligatures w14:val="standard"/>
-        </w:rPr>
-        <w:t>,</w:t>
-      </w:r>
-      <w:r>
-        <w:rPr>
-          <w14:ligatures w14:val="standard"/>
-        </w:rPr>
-        <w:t xml:space="preserve"> the respective Journal </w:t>
-      </w:r>
-      <w:r>
-        <w:rPr>
-          <w14:ligatures w14:val="standard"/>
-        </w:rPr>
-        <w:t>or</w:t>
-      </w:r>
-      <w:r>
-        <w:rPr>
-          <w14:ligatures w14:val="standard"/>
-        </w:rPr>
-        <w:t xml:space="preserve"> Conference details dialog box</w:t>
-      </w:r>
-      <w:r>
-        <w:rPr>
-          <w14:ligatures w14:val="standard"/>
-        </w:rPr>
-        <w:t xml:space="preserve"> (i.e. </w:t>
-      </w:r>
-      <w:r>
-        <w:rPr>
-          <w:b/>
-          <w14:ligatures w14:val="standard"/>
-        </w:rPr>
-        <w:t xml:space="preserve">journal/conference </w:t>
-      </w:r>
-      <w:r>
-        <w:rPr>
-          <w:b/>
-          <w14:ligatures w14:val="standard"/>
-        </w:rPr>
-        <w:t>acronym</w:t>
-      </w:r>
-      <w:r>
-        <w:rPr>
-          <w:b/>
-          <w14:ligatures w14:val="standard"/>
-        </w:rPr>
-        <w:t xml:space="preserve">, </w:t>
-      </w:r>
-      <w:r>
-        <w:rPr>
-          <w:b/>
-          <w14:ligatures w14:val="standard"/>
-        </w:rPr>
-        <w:t>DOI</w:t>
-      </w:r>
-      <w:r>
-        <w:rPr>
-          <w:b/>
-          <w14:ligatures w14:val="standard"/>
-        </w:rPr>
-        <w:t xml:space="preserve">, </w:t>
-      </w:r>
-      <w:r>
-        <w:rPr>
-          <w:b/>
-          <w14:ligatures w14:val="standard"/>
-        </w:rPr>
-        <w:t>ISBN</w:t>
-      </w:r>
-      <w:r>
-        <w:rPr>
-          <w:b/>
-          <w14:ligatures w14:val="standard"/>
-        </w:rPr>
-        <w:t>,</w:t>
-      </w:r>
-      <w:r>
-        <w:rPr>
-          <w:b/>
-          <w14:ligatures w14:val="standard"/>
-        </w:rPr>
-        <w:t xml:space="preserve"> copyright</w:t>
-      </w:r>
-      <w:r>
-        <w:rPr>
-          <w:b/>
-          <w14:ligatures w14:val="standard"/>
-        </w:rPr>
-        <w:t>,</w:t>
-      </w:r>
-      <w:r>
-        <w:rPr>
-          <w:b/>
-          <w14:ligatures w14:val="standard"/>
-        </w:rPr>
-        <w:t xml:space="preserve"> </w:t>
-      </w:r>
-      <w:r>
-        <w:rPr>
-          <w:b/>
-          <w14:ligatures w14:val="standard"/>
-        </w:rPr>
-        <w:t>year</w:t>
-      </w:r>
-      <w:r>
-        <w:rPr>
-          <w:b/>
-          <w14:ligatures w14:val="standard"/>
-        </w:rPr>
-        <w:t>,</w:t>
-      </w:r>
-      <w:r>
-        <w:rPr>
-          <w:b/>
-          <w14:ligatures w14:val="standard"/>
-        </w:rPr>
-        <w:t xml:space="preserve"> </w:t>
-      </w:r>
-      <w:r>
-        <w:rPr>
-          <w:b/>
-          <w14:ligatures w14:val="standard"/>
-        </w:rPr>
-        <w:t>etc.</w:t>
-      </w:r>
-      <w:r>
-        <w:rPr>
-          <w14:ligatures w14:val="standard"/>
-        </w:rPr>
-        <w:t>)</w:t>
-      </w:r>
-      <w:r>
-        <w:rPr>
-          <w14:ligatures w14:val="standard"/>
-        </w:rPr>
-        <w:t xml:space="preserve"> </w:t>
-      </w:r>
-      <w:r>
-        <w:rPr>
-          <w14:ligatures w14:val="standard"/>
-        </w:rPr>
-        <w:t>will appear as a</w:t>
-      </w:r>
-      <w:r>
-        <w:rPr>
-          <w14:ligatures w14:val="standard"/>
-        </w:rPr>
-        <w:t xml:space="preserve"> prompt during </w:t>
-      </w:r>
-      <w:r>
-        <w:rPr>
-          <w14:ligatures w14:val="standard"/>
-        </w:rPr>
-        <w:t xml:space="preserve">the </w:t>
-      </w:r>
-      <w:r>
-        <w:rPr>
-          <w14:ligatures w14:val="standard"/>
-        </w:rPr>
-        <w:t xml:space="preserve">Define </w:t>
-      </w:r>
-      <w:r>
-        <w:rPr>
-          <w14:ligatures w14:val="standard"/>
-        </w:rPr>
-        <w:t>Template Style</w:t>
-      </w:r>
-      <w:r>
-        <w:rPr>
-          <w14:ligatures w14:val="standard"/>
-        </w:rPr>
-        <w:t xml:space="preserve"> functionality</w:t>
+        <w:t>Light source and camera position are placed at the same position and function returns the sum of two terms: Normal and Specular reflection. Surfaces facing towards the light source are always bright compared to its adjacent</w:t>
+      </w:r>
+      <w:r>
+        <w:rPr>
+          <w14:ligatures w14:val="standard"/>
+        </w:rPr>
+        <w:t xml:space="preserve"> which were shaded with different light intensities</w:t>
       </w:r>
       <w:r>
         <w:rPr>
@@ -1709,370 +1344,1785 @@
         <w:rPr>
           <w14:ligatures w14:val="standard"/>
         </w:rPr>
-        <w:t>The user should fill these values</w:t>
-      </w:r>
-      <w:r>
-        <w:rPr>
-          <w14:ligatures w14:val="standard"/>
-        </w:rPr>
-        <w:t>,</w:t>
-      </w:r>
-      <w:r>
-        <w:rPr>
-          <w14:ligatures w14:val="standard"/>
-        </w:rPr>
-        <w:t xml:space="preserve"> </w:t>
-      </w:r>
-      <w:r>
-        <w:rPr>
-          <w14:ligatures w14:val="standard"/>
-        </w:rPr>
-        <w:t>after</w:t>
-      </w:r>
-      <w:r>
-        <w:rPr>
-          <w14:ligatures w14:val="standard"/>
-        </w:rPr>
-        <w:t xml:space="preserve"> </w:t>
-      </w:r>
-      <w:r>
-        <w:rPr>
-          <w14:ligatures w14:val="standard"/>
-        </w:rPr>
-        <w:t>which the</w:t>
-      </w:r>
-      <w:r>
-        <w:rPr>
-          <w14:ligatures w14:val="standard"/>
-        </w:rPr>
-        <w:t xml:space="preserve"> template creates </w:t>
-      </w:r>
-      <w:r>
-        <w:rPr>
-          <w14:ligatures w14:val="standard"/>
-        </w:rPr>
-        <w:t>the</w:t>
-      </w:r>
-      <w:r>
-        <w:rPr>
-          <w14:ligatures w14:val="standard"/>
-        </w:rPr>
-        <w:t xml:space="preserve"> desired layout of the paper. </w:t>
-      </w:r>
-      <w:r>
-        <w:rPr>
-          <w14:ligatures w14:val="standard"/>
-        </w:rPr>
-        <w:t>The u</w:t>
-      </w:r>
-      <w:r>
-        <w:rPr>
-          <w14:ligatures w14:val="standard"/>
-        </w:rPr>
-        <w:t>ser can now</w:t>
-      </w:r>
-      <w:r>
-        <w:rPr>
-          <w14:ligatures w14:val="standard"/>
-        </w:rPr>
-        <w:t xml:space="preserve"> create </w:t>
-      </w:r>
-      <w:r>
-        <w:rPr>
-          <w14:ligatures w14:val="standard"/>
-        </w:rPr>
-        <w:t xml:space="preserve">a </w:t>
-      </w:r>
-      <w:r>
-        <w:rPr>
-          <w14:ligatures w14:val="standard"/>
-        </w:rPr>
-        <w:t xml:space="preserve">PDF of </w:t>
-      </w:r>
-      <w:r>
-        <w:rPr>
-          <w14:ligatures w14:val="standard"/>
-        </w:rPr>
-        <w:t>his/her</w:t>
-      </w:r>
-      <w:r>
-        <w:rPr>
-          <w14:ligatures w14:val="standard"/>
-        </w:rPr>
-        <w:t xml:space="preserve"> manuscript using </w:t>
-      </w:r>
-      <w:r>
-        <w:rPr>
-          <w14:ligatures w14:val="standard"/>
-        </w:rPr>
-        <w:t xml:space="preserve">the </w:t>
-      </w:r>
-      <w:r>
-        <w:rPr>
-          <w14:ligatures w14:val="standard"/>
-        </w:rPr>
-        <w:t>“</w:t>
-      </w:r>
-      <w:r>
-        <w:rPr>
-          <w:i/>
-          <w14:ligatures w14:val="standard"/>
-        </w:rPr>
-        <w:t>Save as PDF</w:t>
-      </w:r>
-      <w:r>
-        <w:rPr>
-          <w14:ligatures w14:val="standard"/>
-        </w:rPr>
-        <w:t>” option.</w:t>
+        <w:t>Also, discontinuity can be easily seen on curved surfaces as seen in Figure 2.</w:t>
       </w:r>
     </w:p>
     <w:p>
       <w:pPr>
         <w:pStyle w:val="Abstract"/>
-        <w:rPr>
-          <w:lang w:val="en-GB" w:eastAsia="ja-JP"/>
-          <w14:ligatures w14:val="standard"/>
-        </w:rPr>
-      </w:pPr>
-      <w:r>
-        <w:rPr>
-          <w:rFonts w:eastAsia="Verdana"/>
-          <w14:ligatures w14:val="standard"/>
-        </w:rPr>
-        <w:t>If</w:t>
-      </w:r>
-      <w:r>
-        <w:rPr>
+        <w:numPr>
+          <w:ilvl w:val="1"/>
+          <w:numId w:val="38"/>
+        </w:numPr>
+        <w:rPr>
+          <w:i/>
+          <w:iCs/>
+          <w14:ligatures w14:val="standard"/>
+        </w:rPr>
+      </w:pPr>
+      <w:r>
+        <w:rPr>
+          <w:i/>
+          <w:iCs/>
+          <w14:ligatures w14:val="standard"/>
+        </w:rPr>
+        <w:t xml:space="preserve">Newell, Newell, </w:t>
+      </w:r>
+      <w:proofErr w:type="spellStart"/>
+      <w:r>
+        <w:rPr>
+          <w:i/>
+          <w:iCs/>
+          <w14:ligatures w14:val="standard"/>
+        </w:rPr>
+        <w:t>Sancha’s</w:t>
+      </w:r>
+      <w:proofErr w:type="spellEnd"/>
+      <w:r>
+        <w:rPr>
+          <w:i/>
+          <w:iCs/>
           <w14:ligatures w14:val="standard"/>
         </w:rPr>
         <w:t xml:space="preserve"> </w:t>
       </w:r>
       <w:r>
         <w:rPr>
-          <w14:ligatures w14:val="standard"/>
-        </w:rPr>
-        <w:t xml:space="preserve">the </w:t>
-      </w:r>
-      <w:r>
-        <w:rPr>
-          <w14:ligatures w14:val="standard"/>
-        </w:rPr>
-        <w:t>user</w:t>
-      </w:r>
-      <w:r>
-        <w:rPr>
-          <w14:ligatures w14:val="standard"/>
-        </w:rPr>
-        <w:t xml:space="preserve"> </w:t>
-      </w:r>
-      <w:r>
-        <w:rPr>
-          <w14:ligatures w14:val="standard"/>
-        </w:rPr>
-        <w:t>is</w:t>
-      </w:r>
-      <w:r>
-        <w:rPr>
-          <w14:ligatures w14:val="standard"/>
-        </w:rPr>
-        <w:t xml:space="preserve"> adding any new data, </w:t>
-      </w:r>
-      <w:r>
-        <w:rPr>
-          <w14:ligatures w14:val="standard"/>
-        </w:rPr>
-        <w:t>they should</w:t>
-      </w:r>
-      <w:r>
-        <w:rPr>
-          <w14:ligatures w14:val="standard"/>
-        </w:rPr>
-        <w:t xml:space="preserve"> make sure to style it as per the instructions provided in previous sections. Carry out the steps for Cross-linking, Fundref data, adding Document History (specific to</w:t>
-      </w:r>
-      <w:r>
-        <w:rPr>
-          <w14:ligatures w14:val="standard"/>
-        </w:rPr>
-        <w:t xml:space="preserve"> jour</w:t>
-      </w:r>
-      <w:r>
-        <w:rPr>
-          <w14:ligatures w14:val="standard"/>
-        </w:rPr>
-        <w:t>nal submission)</w:t>
-      </w:r>
-      <w:r>
-        <w:rPr>
-          <w14:ligatures w14:val="standard"/>
-        </w:rPr>
-        <w:t>,</w:t>
-      </w:r>
-      <w:r>
-        <w:rPr>
-          <w14:ligatures w14:val="standard"/>
-        </w:rPr>
-        <w:t xml:space="preserve"> and finally</w:t>
-      </w:r>
-      <w:r>
-        <w:rPr>
-          <w14:ligatures w14:val="standard"/>
-        </w:rPr>
-        <w:t>,</w:t>
-      </w:r>
-      <w:r>
-        <w:rPr>
-          <w14:ligatures w14:val="standard"/>
-        </w:rPr>
-        <w:t xml:space="preserve"> Manuscript validation </w:t>
-      </w:r>
-      <w:r>
-        <w:rPr>
-          <w14:ligatures w14:val="standard"/>
-        </w:rPr>
-        <w:t>and placing the respective metadata (</w:t>
-      </w:r>
-      <w:proofErr w:type="spellStart"/>
-      <w:r>
-        <w:rPr>
-          <w14:ligatures w14:val="standard"/>
-        </w:rPr>
-        <w:t>Bibstrip</w:t>
-      </w:r>
-      <w:proofErr w:type="spellEnd"/>
-      <w:r>
-        <w:rPr>
-          <w14:ligatures w14:val="standard"/>
-        </w:rPr>
-        <w:t>/copyright text)</w:t>
-      </w:r>
-      <w:r>
-        <w:rPr>
-          <w:rStyle w:val="FootnoteReference"/>
-          <w14:ligatures w14:val="standard"/>
-        </w:rPr>
-        <w:footnoteReference w:id="2"/>
-      </w:r>
-      <w:r>
-        <w:rPr>
-          <w14:ligatures w14:val="standard"/>
-        </w:rPr>
-        <w:t xml:space="preserve"> while applying the required template.</w:t>
+          <w:i/>
+          <w:iCs/>
+          <w14:ligatures w14:val="standard"/>
+        </w:rPr>
+        <w:t>S</w:t>
+      </w:r>
+      <w:r>
+        <w:rPr>
+          <w:i/>
+          <w:iCs/>
+          <w14:ligatures w14:val="standard"/>
+        </w:rPr>
+        <w:t>hading</w:t>
+      </w:r>
+      <w:r>
+        <w:rPr>
+          <w:i/>
+          <w:iCs/>
+          <w14:ligatures w14:val="standard"/>
+        </w:rPr>
+        <w:t>:</w:t>
       </w:r>
     </w:p>
     <w:p>
       <w:pPr>
-        <w:pStyle w:val="CCSHead"/>
-        <w:rPr>
-          <w:lang w:eastAsia="it-IT"/>
-          <w14:ligatures w14:val="standard"/>
-        </w:rPr>
-      </w:pPr>
-      <w:r>
-        <w:rPr>
-          <w:lang w:eastAsia="it-IT"/>
-          <w14:ligatures w14:val="standard"/>
-        </w:rPr>
-        <w:t>CCS CONCEPTS</w:t>
+        <w:pStyle w:val="Abstract"/>
+        <w:rPr>
+          <w14:ligatures w14:val="standard"/>
+        </w:rPr>
+      </w:pPr>
+      <w:r>
+        <w:rPr>
+          <w14:ligatures w14:val="standard"/>
+        </w:rPr>
+        <w:t xml:space="preserve">These people showcased an idea for creating specular highlights on transparent object. From experiments in real world, they found out that specular highlights are not created from a light source, but also from other objects as which is highly depends on if the object has high reflective surfaces or transparent like glass. The application of this type of shading unfortunately is highly limited to transparent </w:t>
+      </w:r>
+      <w:r>
+        <w:rPr>
+          <w14:ligatures w14:val="standard"/>
+        </w:rPr>
+        <w:t>object and the specular highlights created on glass is like Warnock’s shading as it can be seen in Figure 3.</w:t>
       </w:r>
     </w:p>
     <w:p>
       <w:pPr>
-        <w:pStyle w:val="CCSDescription"/>
-        <w:rPr>
-          <w:rFonts w:cs="Linux Libertine"/>
-          <w14:ligatures w14:val="standard"/>
-        </w:rPr>
-      </w:pPr>
-      <w:r>
-        <w:rPr>
-          <w14:ligatures w14:val="standard"/>
-        </w:rPr>
-        <w:t>• </w:t>
-      </w:r>
-      <w:r>
-        <w:rPr>
-          <w:lang w:eastAsia="it-IT"/>
-          <w14:ligatures w14:val="standard"/>
-        </w:rPr>
-        <w:t>Insert CCS text</w:t>
-      </w:r>
-      <w:r>
-        <w:rPr>
-          <w14:ligatures w14:val="standard"/>
-        </w:rPr>
-        <w:t> </w:t>
-      </w:r>
-      <w:r>
-        <w:rPr>
-          <w14:ligatures w14:val="standard"/>
-        </w:rPr>
-        <w:t>here</w:t>
-      </w:r>
-      <w:r>
-        <w:rPr>
-          <w14:ligatures w14:val="standard"/>
-        </w:rPr>
-        <w:t xml:space="preserve"> • </w:t>
-      </w:r>
-      <w:r>
-        <w:rPr>
-          <w:lang w:eastAsia="it-IT"/>
-          <w14:ligatures w14:val="standard"/>
-        </w:rPr>
-        <w:t>Insert CCS text</w:t>
-      </w:r>
-      <w:r>
-        <w:rPr>
-          <w14:ligatures w14:val="standard"/>
-        </w:rPr>
-        <w:t> here</w:t>
-      </w:r>
-      <w:r>
-        <w:rPr>
-          <w14:ligatures w14:val="standard"/>
-        </w:rPr>
-        <w:t>   • </w:t>
-      </w:r>
-      <w:r>
-        <w:rPr>
-          <w:lang w:eastAsia="it-IT"/>
-          <w14:ligatures w14:val="standard"/>
-        </w:rPr>
-        <w:t>Insert CCS text</w:t>
-      </w:r>
-      <w:r>
-        <w:rPr>
-          <w14:ligatures w14:val="standard"/>
-        </w:rPr>
-        <w:t> here</w:t>
+        <w:pStyle w:val="Abstract"/>
+        <w:jc w:val="center"/>
+        <w:rPr>
+          <w14:ligatures w14:val="standard"/>
+        </w:rPr>
+      </w:pPr>
+      <w:r>
+        <w:rPr>
+          <w:noProof/>
+        </w:rPr>
+        <w:drawing>
+          <wp:inline distT="0" distB="0" distL="0" distR="0" wp14:anchorId="073F9C87" wp14:editId="0E809EB2">
+            <wp:extent cx="1244746" cy="1324099"/>
+            <wp:effectExtent l="0" t="0" r="0" b="0"/>
+            <wp:docPr id="2" name="Picture 2"/>
+            <wp:cNvGraphicFramePr>
+              <a:graphicFrameLocks xmlns:a="http://schemas.openxmlformats.org/drawingml/2006/main" noChangeAspect="1"/>
+            </wp:cNvGraphicFramePr>
+            <a:graphic xmlns:a="http://schemas.openxmlformats.org/drawingml/2006/main">
+              <a:graphicData uri="http://schemas.openxmlformats.org/drawingml/2006/picture">
+                <pic:pic xmlns:pic="http://schemas.openxmlformats.org/drawingml/2006/picture">
+                  <pic:nvPicPr>
+                    <pic:cNvPr id="1" name=""/>
+                    <pic:cNvPicPr/>
+                  </pic:nvPicPr>
+                  <pic:blipFill>
+                    <a:blip r:embed="rId12"/>
+                    <a:stretch>
+                      <a:fillRect/>
+                    </a:stretch>
+                  </pic:blipFill>
+                  <pic:spPr>
+                    <a:xfrm>
+                      <a:off x="0" y="0"/>
+                      <a:ext cx="1244746" cy="1324099"/>
+                    </a:xfrm>
+                    <a:prstGeom prst="rect">
+                      <a:avLst/>
+                    </a:prstGeom>
+                  </pic:spPr>
+                </pic:pic>
+              </a:graphicData>
+            </a:graphic>
+          </wp:inline>
+        </w:drawing>
       </w:r>
     </w:p>
     <w:p>
       <w:pPr>
-        <w:pStyle w:val="KeyWords"/>
-        <w:rPr>
-          <w:lang w:eastAsia="it-IT"/>
-          <w14:ligatures w14:val="standard"/>
-        </w:rPr>
-      </w:pPr>
+        <w:pStyle w:val="Abstract"/>
+        <w:jc w:val="center"/>
+        <w:rPr>
+          <w:b/>
+          <w:bCs/>
+          <w14:ligatures w14:val="standard"/>
+        </w:rPr>
+      </w:pPr>
+      <w:r>
+        <w:rPr>
+          <w:b/>
+          <w:bCs/>
+          <w14:ligatures w14:val="standard"/>
+        </w:rPr>
+        <w:t>Figure 2: Warnock’s Shading</w:t>
+      </w:r>
+      <w:r>
+        <w:rPr>
+          <w:b/>
+          <w:bCs/>
+          <w14:ligatures w14:val="standard"/>
+        </w:rPr>
+        <w:t xml:space="preserve"> destroys smoothness on curved surfaces</w:t>
+      </w:r>
     </w:p>
     <w:p>
       <w:pPr>
-        <w:pStyle w:val="RefFormatHead"/>
-        <w:rPr>
-          <w14:ligatures w14:val="standard"/>
-        </w:rPr>
-      </w:pPr>
-      <w:r>
-        <w:rPr>
-          <w14:ligatures w14:val="standard"/>
-        </w:rPr>
-        <w:t>ACM Reference format:</w:t>
+        <w:pStyle w:val="Abstract"/>
+        <w:jc w:val="center"/>
+        <w:rPr>
+          <w14:ligatures w14:val="standard"/>
+        </w:rPr>
+      </w:pPr>
+      <w:r>
+        <w:rPr>
+          <w:noProof/>
+        </w:rPr>
+        <w:drawing>
+          <wp:inline distT="0" distB="0" distL="0" distR="0" wp14:anchorId="166F16CF" wp14:editId="12DB79A9">
+            <wp:extent cx="1206000" cy="1238400"/>
+            <wp:effectExtent l="0" t="0" r="0" b="0"/>
+            <wp:docPr id="3" name="Picture 3"/>
+            <wp:cNvGraphicFramePr>
+              <a:graphicFrameLocks xmlns:a="http://schemas.openxmlformats.org/drawingml/2006/main" noChangeAspect="1"/>
+            </wp:cNvGraphicFramePr>
+            <a:graphic xmlns:a="http://schemas.openxmlformats.org/drawingml/2006/main">
+              <a:graphicData uri="http://schemas.openxmlformats.org/drawingml/2006/picture">
+                <pic:pic xmlns:pic="http://schemas.openxmlformats.org/drawingml/2006/picture">
+                  <pic:nvPicPr>
+                    <pic:cNvPr id="1" name=""/>
+                    <pic:cNvPicPr/>
+                  </pic:nvPicPr>
+                  <pic:blipFill>
+                    <a:blip r:embed="rId13"/>
+                    <a:stretch>
+                      <a:fillRect/>
+                    </a:stretch>
+                  </pic:blipFill>
+                  <pic:spPr>
+                    <a:xfrm>
+                      <a:off x="0" y="0"/>
+                      <a:ext cx="1206000" cy="1238400"/>
+                    </a:xfrm>
+                    <a:prstGeom prst="rect">
+                      <a:avLst/>
+                    </a:prstGeom>
+                  </pic:spPr>
+                </pic:pic>
+              </a:graphicData>
+            </a:graphic>
+          </wp:inline>
+        </w:drawing>
       </w:r>
     </w:p>
     <w:p>
       <w:pPr>
+        <w:pStyle w:val="Abstract"/>
+        <w:jc w:val="center"/>
+        <w:rPr>
+          <w:b/>
+          <w:bCs/>
+          <w14:ligatures w14:val="standard"/>
+        </w:rPr>
+      </w:pPr>
+      <w:r>
+        <w:rPr>
+          <w:b/>
+          <w:bCs/>
+          <w14:ligatures w14:val="standard"/>
+        </w:rPr>
+        <w:t xml:space="preserve">Figure 3: </w:t>
+      </w:r>
+      <w:r>
+        <w:rPr>
+          <w:b/>
+          <w:bCs/>
+          <w14:ligatures w14:val="standard"/>
+        </w:rPr>
+        <w:t xml:space="preserve">Newell, Newell, </w:t>
+      </w:r>
+      <w:proofErr w:type="spellStart"/>
+      <w:r>
+        <w:rPr>
+          <w:b/>
+          <w:bCs/>
+          <w14:ligatures w14:val="standard"/>
+        </w:rPr>
+        <w:t>Sancha’s</w:t>
+      </w:r>
+      <w:proofErr w:type="spellEnd"/>
+      <w:r>
+        <w:rPr>
+          <w:b/>
+          <w:bCs/>
+          <w14:ligatures w14:val="standard"/>
+        </w:rPr>
+        <w:t xml:space="preserve"> Shading</w:t>
+      </w:r>
+      <w:r>
+        <w:rPr>
+          <w:b/>
+          <w:bCs/>
+          <w14:ligatures w14:val="standard"/>
+        </w:rPr>
+        <w:t xml:space="preserve"> showing highlights on transparent object</w:t>
+      </w:r>
+    </w:p>
+    <w:p>
+      <w:pPr>
+        <w:pStyle w:val="Abstract"/>
+        <w:numPr>
+          <w:ilvl w:val="1"/>
+          <w:numId w:val="38"/>
+        </w:numPr>
+        <w:rPr>
+          <w:i/>
+          <w:iCs/>
+          <w14:ligatures w14:val="standard"/>
+        </w:rPr>
+      </w:pPr>
+      <w:r>
+        <w:rPr>
+          <w:i/>
+          <w:iCs/>
+          <w14:ligatures w14:val="standard"/>
+        </w:rPr>
+        <w:t>Gouraud Shading:</w:t>
+      </w:r>
+    </w:p>
+    <w:p>
+      <w:pPr>
+        <w:pStyle w:val="Abstract"/>
+        <w:rPr>
+          <w14:ligatures w14:val="standard"/>
+        </w:rPr>
+      </w:pPr>
+      <w:r>
+        <w:rPr>
+          <w14:ligatures w14:val="standard"/>
+        </w:rPr>
+        <w:t>Gouraud [5] developed an algorithm which computes the specular highlights on curved surfaces of each vertex of the triangle. From the surface’s curvature, reflection intensity is calculated and is linearly interpolated</w:t>
+      </w:r>
+      <w:r>
+        <w:rPr>
+          <w14:ligatures w14:val="standard"/>
+        </w:rPr>
+        <w:t xml:space="preserve"> towards zero</w:t>
+      </w:r>
+      <w:r>
+        <w:rPr>
+          <w14:ligatures w14:val="standard"/>
+        </w:rPr>
+        <w:t xml:space="preserve"> </w:t>
+      </w:r>
+      <w:r>
+        <w:rPr>
+          <w14:ligatures w14:val="standard"/>
+        </w:rPr>
+        <w:t xml:space="preserve">between its edges connecting the </w:t>
+      </w:r>
+      <w:proofErr w:type="spellStart"/>
+      <w:r>
+        <w:rPr>
+          <w14:ligatures w14:val="standard"/>
+        </w:rPr>
+        <w:t>neighbour</w:t>
+      </w:r>
+      <w:proofErr w:type="spellEnd"/>
+      <w:r>
+        <w:rPr>
+          <w14:ligatures w14:val="standard"/>
+        </w:rPr>
+        <w:t xml:space="preserve"> surfaces. This generated visually appealing shading effect and retained the smoothness of curved surfaces as it can be seen in Figure 4.</w:t>
+      </w:r>
+    </w:p>
+    <w:p>
+      <w:pPr>
+        <w:pStyle w:val="Abstract"/>
+        <w:jc w:val="center"/>
+        <w:rPr>
+          <w14:ligatures w14:val="standard"/>
+        </w:rPr>
+      </w:pPr>
+      <w:r>
+        <w:rPr>
+          <w:noProof/>
+        </w:rPr>
+        <w:drawing>
+          <wp:inline distT="0" distB="0" distL="0" distR="0" wp14:anchorId="103777DF" wp14:editId="01D82458">
+            <wp:extent cx="1206000" cy="1285200"/>
+            <wp:effectExtent l="0" t="0" r="0" b="0"/>
+            <wp:docPr id="5" name="Picture 5"/>
+            <wp:cNvGraphicFramePr>
+              <a:graphicFrameLocks xmlns:a="http://schemas.openxmlformats.org/drawingml/2006/main" noChangeAspect="1"/>
+            </wp:cNvGraphicFramePr>
+            <a:graphic xmlns:a="http://schemas.openxmlformats.org/drawingml/2006/main">
+              <a:graphicData uri="http://schemas.openxmlformats.org/drawingml/2006/picture">
+                <pic:pic xmlns:pic="http://schemas.openxmlformats.org/drawingml/2006/picture">
+                  <pic:nvPicPr>
+                    <pic:cNvPr id="1" name=""/>
+                    <pic:cNvPicPr/>
+                  </pic:nvPicPr>
+                  <pic:blipFill>
+                    <a:blip r:embed="rId14"/>
+                    <a:stretch>
+                      <a:fillRect/>
+                    </a:stretch>
+                  </pic:blipFill>
+                  <pic:spPr>
+                    <a:xfrm>
+                      <a:off x="0" y="0"/>
+                      <a:ext cx="1206000" cy="1285200"/>
+                    </a:xfrm>
+                    <a:prstGeom prst="rect">
+                      <a:avLst/>
+                    </a:prstGeom>
+                  </pic:spPr>
+                </pic:pic>
+              </a:graphicData>
+            </a:graphic>
+          </wp:inline>
+        </w:drawing>
+      </w:r>
+    </w:p>
+    <w:p>
+      <w:pPr>
+        <w:pStyle w:val="Abstract"/>
+        <w:jc w:val="center"/>
+        <w:rPr>
+          <w:b/>
+          <w:bCs/>
+          <w14:ligatures w14:val="standard"/>
+        </w:rPr>
+      </w:pPr>
+      <w:r>
+        <w:rPr>
+          <w:b/>
+          <w:bCs/>
+          <w14:ligatures w14:val="standard"/>
+        </w:rPr>
+        <w:t xml:space="preserve">Figure </w:t>
+      </w:r>
+      <w:r>
+        <w:rPr>
+          <w:b/>
+          <w:bCs/>
+          <w14:ligatures w14:val="standard"/>
+        </w:rPr>
+        <w:t>4</w:t>
+      </w:r>
+      <w:r>
+        <w:rPr>
+          <w:b/>
+          <w:bCs/>
+          <w14:ligatures w14:val="standard"/>
+        </w:rPr>
+        <w:t xml:space="preserve">: </w:t>
+      </w:r>
+      <w:r>
+        <w:rPr>
+          <w:b/>
+          <w:bCs/>
+          <w14:ligatures w14:val="standard"/>
+        </w:rPr>
+        <w:t>Gouraud Shading effect on low-polygon cone</w:t>
+      </w:r>
+    </w:p>
+    <w:p>
+      <w:pPr>
+        <w:pStyle w:val="Abstract"/>
+        <w:rPr>
+          <w14:ligatures w14:val="standard"/>
+        </w:rPr>
+      </w:pPr>
+      <w:r>
+        <w:rPr>
+          <w14:ligatures w14:val="standard"/>
+        </w:rPr>
+        <w:t xml:space="preserve">Unfortunately, the algorithm was still not </w:t>
+      </w:r>
+      <w:r>
+        <w:rPr>
+          <w14:ligatures w14:val="standard"/>
+        </w:rPr>
+        <w:t>perfect,</w:t>
+      </w:r>
+      <w:r>
+        <w:rPr>
+          <w14:ligatures w14:val="standard"/>
+        </w:rPr>
+        <w:t xml:space="preserve"> and it still created same discontinuity</w:t>
+      </w:r>
+      <w:r>
+        <w:rPr>
+          <w14:ligatures w14:val="standard"/>
+        </w:rPr>
+        <w:t xml:space="preserve"> issue if the object has low polygons. If the surface of the object contains high amount of specular reflection, then the highlights are often irregularly shaped because it depends on the shape of the polygons approximate curved surface and not the curved surface of object. In computer generated films, the </w:t>
+      </w:r>
+      <w:r>
+        <w:rPr>
+          <w14:ligatures w14:val="standard"/>
+        </w:rPr>
+        <w:t>frame-by-frame</w:t>
+      </w:r>
+      <w:r>
+        <w:rPr>
+          <w14:ligatures w14:val="standard"/>
+        </w:rPr>
+        <w:t xml:space="preserve"> discontinuities can be seen even more when the object is in motion,</w:t>
+      </w:r>
+      <w:r>
+        <w:rPr>
+          <w14:ligatures w14:val="standard"/>
+        </w:rPr>
+        <w:t xml:space="preserve"> in one frame</w:t>
+      </w:r>
+      <w:r>
+        <w:rPr>
+          <w14:ligatures w14:val="standard"/>
+        </w:rPr>
+        <w:t xml:space="preserve"> the faces which are orthogonal to direction of light ray takes a uniform shade</w:t>
+      </w:r>
+      <w:r>
+        <w:rPr>
+          <w14:ligatures w14:val="standard"/>
+        </w:rPr>
+        <w:t xml:space="preserve"> and in the next frame, </w:t>
+      </w:r>
+      <w:r>
+        <w:rPr>
+          <w14:ligatures w14:val="standard"/>
+        </w:rPr>
+        <w:lastRenderedPageBreak/>
+        <w:t>those same faces are in different orientation towards the light source. This same effect happens, when the object’s orientation is changed.</w:t>
+      </w:r>
+    </w:p>
+    <w:p>
+      <w:pPr>
+        <w:pStyle w:val="Abstract"/>
+        <w:rPr>
+          <w14:ligatures w14:val="standard"/>
+        </w:rPr>
+      </w:pPr>
+      <w:r>
+        <w:rPr>
+          <w14:ligatures w14:val="standard"/>
+        </w:rPr>
+        <w:t>This problem can be solved if the number of polygons is increased, but this is not an efficient solution, because of high memory amount required.</w:t>
+      </w:r>
+      <w:r>
+        <w:rPr>
+          <w14:ligatures w14:val="standard"/>
+        </w:rPr>
+        <w:t xml:space="preserve"> Here’s where enters the </w:t>
+      </w:r>
+      <w:proofErr w:type="spellStart"/>
+      <w:r>
+        <w:rPr>
+          <w14:ligatures w14:val="standard"/>
+        </w:rPr>
+        <w:t>Phong</w:t>
+      </w:r>
+      <w:proofErr w:type="spellEnd"/>
+      <w:r>
+        <w:rPr>
+          <w14:ligatures w14:val="standard"/>
+        </w:rPr>
+        <w:t xml:space="preserve"> shading model.</w:t>
+      </w:r>
+    </w:p>
+    <w:p>
+      <w:pPr>
+        <w:pStyle w:val="Abstract"/>
+        <w:numPr>
+          <w:ilvl w:val="1"/>
+          <w:numId w:val="38"/>
+        </w:numPr>
+        <w:rPr>
+          <w:i/>
+          <w:iCs/>
+          <w14:ligatures w14:val="standard"/>
+        </w:rPr>
+      </w:pPr>
+      <w:proofErr w:type="spellStart"/>
+      <w:r>
+        <w:rPr>
+          <w:i/>
+          <w:iCs/>
+          <w14:ligatures w14:val="standard"/>
+        </w:rPr>
+        <w:t>Phong</w:t>
+      </w:r>
+      <w:proofErr w:type="spellEnd"/>
+      <w:r>
+        <w:rPr>
+          <w:i/>
+          <w:iCs/>
+          <w14:ligatures w14:val="standard"/>
+        </w:rPr>
+        <w:t xml:space="preserve"> Shading:</w:t>
+      </w:r>
+    </w:p>
+    <w:p>
+      <w:pPr>
+        <w:pStyle w:val="Abstract"/>
+        <w:rPr>
+          <w14:ligatures w14:val="standard"/>
+        </w:rPr>
+      </w:pPr>
+      <w:r>
+        <w:rPr>
+          <w14:ligatures w14:val="standard"/>
+        </w:rPr>
+        <w:t xml:space="preserve">Bui </w:t>
+      </w:r>
+      <w:proofErr w:type="spellStart"/>
+      <w:r>
+        <w:rPr>
+          <w14:ligatures w14:val="standard"/>
+        </w:rPr>
+        <w:t>Tuong</w:t>
+      </w:r>
+      <w:proofErr w:type="spellEnd"/>
+      <w:r>
+        <w:rPr>
+          <w14:ligatures w14:val="standard"/>
+        </w:rPr>
+        <w:t xml:space="preserve"> </w:t>
+      </w:r>
+      <w:proofErr w:type="spellStart"/>
+      <w:r>
+        <w:rPr>
+          <w14:ligatures w14:val="standard"/>
+        </w:rPr>
+        <w:t>Phong</w:t>
+      </w:r>
+      <w:proofErr w:type="spellEnd"/>
+      <w:r>
+        <w:rPr>
+          <w14:ligatures w14:val="standard"/>
+        </w:rPr>
+        <w:t xml:space="preserve"> [6] introduced new shading model based on the Gouraud shading. It consists of three components</w:t>
+      </w:r>
+      <w:r>
+        <w:rPr>
+          <w14:ligatures w14:val="standard"/>
+        </w:rPr>
+        <w:t xml:space="preserve"> viz. Ambient, Diffuse and Specular. </w:t>
+      </w:r>
+    </w:p>
+    <w:p>
+      <w:pPr>
+        <w:pStyle w:val="Abstract"/>
+        <w:rPr>
+          <w14:ligatures w14:val="standard"/>
+        </w:rPr>
+      </w:pPr>
+      <w:r>
+        <w:rPr>
+          <w14:ligatures w14:val="standard"/>
+        </w:rPr>
+        <w:t xml:space="preserve">Ambient lighting is where </w:t>
+      </w:r>
+      <w:r>
+        <w:rPr>
+          <w14:ligatures w14:val="standard"/>
+        </w:rPr>
+        <w:t>Object is never dark, there is still some amount light in the world</w:t>
+      </w:r>
+      <w:r>
+        <w:rPr>
+          <w14:ligatures w14:val="standard"/>
+        </w:rPr>
+        <w:t>.</w:t>
+      </w:r>
+      <w:r>
+        <w:rPr>
+          <w14:ligatures w14:val="standard"/>
+        </w:rPr>
+        <w:t xml:space="preserve"> It is a simple constant value that is added to object’s surface color. In simple term, Ambient light is omni-present even when there is not a single light source.</w:t>
+      </w:r>
+    </w:p>
+    <w:p>
+      <w:pPr>
+        <w:pStyle w:val="Abstract"/>
+        <w:rPr>
+          <w14:ligatures w14:val="standard"/>
+        </w:rPr>
+      </w:pPr>
+      <w:r>
+        <w:rPr>
+          <w14:ligatures w14:val="standard"/>
+        </w:rPr>
+        <w:t xml:space="preserve">Diffuse lighting is an important which directly simulates the light ray on the object’s surface. Surfaces that face the light source are brighter than the ones that </w:t>
+      </w:r>
+      <w:r>
+        <w:rPr>
+          <w14:ligatures w14:val="standard"/>
+        </w:rPr>
+        <w:t>are</w:t>
+      </w:r>
+      <w:r>
+        <w:rPr>
+          <w14:ligatures w14:val="standard"/>
+        </w:rPr>
+        <w:t xml:space="preserve"> not</w:t>
+      </w:r>
+      <w:r>
+        <w:rPr>
+          <w14:ligatures w14:val="standard"/>
+        </w:rPr>
+        <w:t xml:space="preserve"> facing</w:t>
+      </w:r>
+      <w:r>
+        <w:rPr>
+          <w14:ligatures w14:val="standard"/>
+        </w:rPr>
+        <w:t>.</w:t>
+      </w:r>
+    </w:p>
+    <w:p>
+      <w:pPr>
+        <w:pStyle w:val="Abstract"/>
+        <w:jc w:val="center"/>
+        <w:rPr>
+          <w14:ligatures w14:val="standard"/>
+        </w:rPr>
+      </w:pPr>
+      <w:r>
+        <w:rPr>
+          <w:noProof/>
+        </w:rPr>
+        <w:drawing>
+          <wp:inline distT="0" distB="0" distL="0" distR="0" wp14:anchorId="4ED19F2D" wp14:editId="19201807">
+            <wp:extent cx="2030680" cy="1464205"/>
+            <wp:effectExtent l="0" t="0" r="0" b="3175"/>
+            <wp:docPr id="8" name="Picture 8"/>
+            <wp:cNvGraphicFramePr>
+              <a:graphicFrameLocks xmlns:a="http://schemas.openxmlformats.org/drawingml/2006/main" noChangeAspect="1"/>
+            </wp:cNvGraphicFramePr>
+            <a:graphic xmlns:a="http://schemas.openxmlformats.org/drawingml/2006/main">
+              <a:graphicData uri="http://schemas.openxmlformats.org/drawingml/2006/picture">
+                <pic:pic xmlns:pic="http://schemas.openxmlformats.org/drawingml/2006/picture">
+                  <pic:nvPicPr>
+                    <pic:cNvPr id="0" name="Picture 7"/>
+                    <pic:cNvPicPr>
+                      <a:picLocks noChangeAspect="1" noChangeArrowheads="1"/>
+                    </pic:cNvPicPr>
+                  </pic:nvPicPr>
+                  <pic:blipFill>
+                    <a:blip r:embed="rId15">
+                      <a:extLst>
+                        <a:ext uri="{28A0092B-C50C-407E-A947-70E740481C1C}">
+                          <a14:useLocalDpi xmlns:a14="http://schemas.microsoft.com/office/drawing/2010/main" val="0"/>
+                        </a:ext>
+                      </a:extLst>
+                    </a:blip>
+                    <a:srcRect/>
+                    <a:stretch>
+                      <a:fillRect/>
+                    </a:stretch>
+                  </pic:blipFill>
+                  <pic:spPr bwMode="auto">
+                    <a:xfrm>
+                      <a:off x="0" y="0"/>
+                      <a:ext cx="2050780" cy="1478698"/>
+                    </a:xfrm>
+                    <a:prstGeom prst="rect">
+                      <a:avLst/>
+                    </a:prstGeom>
+                    <a:noFill/>
+                    <a:ln>
+                      <a:noFill/>
+                    </a:ln>
+                  </pic:spPr>
+                </pic:pic>
+              </a:graphicData>
+            </a:graphic>
+          </wp:inline>
+        </w:drawing>
+      </w:r>
+    </w:p>
+    <w:p>
+      <w:pPr>
+        <w:pStyle w:val="Abstract"/>
+        <w:jc w:val="center"/>
+        <w:rPr>
+          <w:b/>
+          <w:bCs/>
+          <w14:ligatures w14:val="standard"/>
+        </w:rPr>
+      </w:pPr>
+      <w:r>
+        <w:rPr>
+          <w:b/>
+          <w:bCs/>
+          <w14:ligatures w14:val="standard"/>
+        </w:rPr>
+        <w:t>Figure 5: Diffuse Light Ray and surface normal N used to calculate the</w:t>
+      </w:r>
+      <w:r>
+        <w:rPr>
+          <w:b/>
+          <w:bCs/>
+          <w14:ligatures w14:val="standard"/>
+        </w:rPr>
+        <w:t xml:space="preserve"> cosine</w:t>
+      </w:r>
+      <w:r>
+        <w:rPr>
+          <w:b/>
+          <w:bCs/>
+          <w14:ligatures w14:val="standard"/>
+        </w:rPr>
+        <w:t xml:space="preserve"> angle</w:t>
+      </w:r>
+    </w:p>
+    <w:p>
+      <w:pPr>
+        <w:pStyle w:val="Abstract"/>
+        <w:rPr>
+          <w14:ligatures w14:val="standard"/>
+        </w:rPr>
+      </w:pPr>
+      <w:r>
+        <w:rPr>
+          <w14:ligatures w14:val="standard"/>
+        </w:rPr>
+        <w:t>It is calculated by taking an incident ray or light ray direction vector, the normal vector which perpendicular to the object’s surface and thereby calculating the dot product or the cosine angle of these two vectors. If the angle is greater than zero means the surface of object is facing the light source and vice versa. That is why it is best to check if dot product is always greater than zero before</w:t>
+      </w:r>
+      <w:r>
+        <w:rPr>
+          <w14:ligatures w14:val="standard"/>
+        </w:rPr>
+        <w:t>hand.</w:t>
+      </w:r>
+    </w:p>
+    <w:p>
+      <w:pPr>
+        <w:pStyle w:val="Abstract"/>
+        <w:rPr>
+          <w14:ligatures w14:val="standard"/>
+        </w:rPr>
+      </w:pPr>
+      <w:r>
+        <w:rPr>
+          <w14:ligatures w14:val="standard"/>
+        </w:rPr>
+        <w:t>To calculate light ray direction is simple by subtracting the light’s position and surface position and normalizing it.</w:t>
+      </w:r>
+    </w:p>
+    <w:p>
+      <w:pPr>
+        <w:pStyle w:val="Abstract"/>
+        <w:rPr>
+          <w14:ligatures w14:val="standard"/>
+        </w:rPr>
+      </w:pPr>
+      <w:r>
+        <w:rPr>
+          <w14:ligatures w14:val="standard"/>
+        </w:rPr>
+        <w:t>The normal vector is calculated from a triangle of a mesh. It is stored with the mesh data file as it is not required to calculate it every frame. To calculate the normal vector, we first take a difference vector from the two vertices to the one vertex and normalizing it and taking the cross product of those difference vectors gives the normal vector.</w:t>
+      </w:r>
+    </w:p>
+    <w:p>
+      <w:pPr>
+        <w:pStyle w:val="Abstract"/>
+        <w:rPr>
+          <w14:ligatures w14:val="standard"/>
+        </w:rPr>
+      </w:pPr>
+      <w:r>
+        <w:rPr>
+          <w14:ligatures w14:val="standard"/>
+        </w:rPr>
+        <w:t>Once the angle is retrieved, it is simply multiplied with the light color and lastly added with the ambient component to create a believable image. This can be seen in Figure 6.</w:t>
+      </w:r>
+    </w:p>
+    <w:p>
+      <w:pPr>
+        <w:pStyle w:val="Abstract"/>
+        <w:jc w:val="center"/>
+        <w:rPr>
+          <w14:ligatures w14:val="standard"/>
+        </w:rPr>
+      </w:pPr>
+      <w:r>
+        <w:rPr>
+          <w:noProof/>
+        </w:rPr>
+        <w:drawing>
+          <wp:inline distT="0" distB="0" distL="0" distR="0" wp14:anchorId="04384E82" wp14:editId="4AA7BE65">
+            <wp:extent cx="1840676" cy="1808081"/>
+            <wp:effectExtent l="0" t="0" r="7620" b="1905"/>
+            <wp:docPr id="9" name="Picture 9"/>
+            <wp:cNvGraphicFramePr>
+              <a:graphicFrameLocks xmlns:a="http://schemas.openxmlformats.org/drawingml/2006/main" noChangeAspect="1"/>
+            </wp:cNvGraphicFramePr>
+            <a:graphic xmlns:a="http://schemas.openxmlformats.org/drawingml/2006/main">
+              <a:graphicData uri="http://schemas.openxmlformats.org/drawingml/2006/picture">
+                <pic:pic xmlns:pic="http://schemas.openxmlformats.org/drawingml/2006/picture">
+                  <pic:nvPicPr>
+                    <pic:cNvPr id="1" name=""/>
+                    <pic:cNvPicPr/>
+                  </pic:nvPicPr>
+                  <pic:blipFill>
+                    <a:blip r:embed="rId16"/>
+                    <a:stretch>
+                      <a:fillRect/>
+                    </a:stretch>
+                  </pic:blipFill>
+                  <pic:spPr>
+                    <a:xfrm>
+                      <a:off x="0" y="0"/>
+                      <a:ext cx="1864463" cy="1831447"/>
+                    </a:xfrm>
+                    <a:prstGeom prst="rect">
+                      <a:avLst/>
+                    </a:prstGeom>
+                  </pic:spPr>
+                </pic:pic>
+              </a:graphicData>
+            </a:graphic>
+          </wp:inline>
+        </w:drawing>
+      </w:r>
+    </w:p>
+    <w:p>
+      <w:pPr>
+        <w:pStyle w:val="Abstract"/>
+        <w:jc w:val="center"/>
+        <w:rPr>
+          <w:b/>
+          <w:bCs/>
+          <w14:ligatures w14:val="standard"/>
+        </w:rPr>
+      </w:pPr>
+      <w:r>
+        <w:rPr>
+          <w:b/>
+          <w:bCs/>
+          <w14:ligatures w14:val="standard"/>
+        </w:rPr>
+        <w:t xml:space="preserve">Figure 6: </w:t>
+      </w:r>
+      <w:r>
+        <w:rPr>
+          <w:b/>
+          <w:bCs/>
+          <w14:ligatures w14:val="standard"/>
+        </w:rPr>
+        <w:t>Diffuse Lighting on the mesh</w:t>
+      </w:r>
+    </w:p>
+    <w:p>
+      <w:pPr>
+        <w:pStyle w:val="Abstract"/>
+        <w:rPr>
+          <w14:ligatures w14:val="standard"/>
+        </w:rPr>
+      </w:pPr>
+      <w:r>
+        <w:rPr>
+          <w14:ligatures w14:val="standard"/>
+        </w:rPr>
+        <w:t xml:space="preserve">Specular lighting computes the bright spot </w:t>
+      </w:r>
+      <w:r>
+        <w:rPr>
+          <w14:ligatures w14:val="standard"/>
+        </w:rPr>
+        <w:t xml:space="preserve">on the surface </w:t>
+      </w:r>
+      <w:r>
+        <w:rPr>
+          <w14:ligatures w14:val="standard"/>
+        </w:rPr>
+        <w:t>of the object when it shiny.</w:t>
+      </w:r>
+    </w:p>
+    <w:p>
+      <w:pPr>
+        <w:pStyle w:val="Abstract"/>
+        <w:rPr>
+          <w14:ligatures w14:val="standard"/>
+        </w:rPr>
+      </w:pPr>
+      <w:r>
+        <w:rPr>
+          <w14:ligatures w14:val="standard"/>
+        </w:rPr>
+        <w:t>For accuracy check of the structured paper</w:t>
+      </w:r>
+      <w:r>
+        <w:rPr>
+          <w14:ligatures w14:val="standard"/>
+        </w:rPr>
+        <w:t>,</w:t>
+      </w:r>
+      <w:r>
+        <w:rPr>
+          <w14:ligatures w14:val="standard"/>
+        </w:rPr>
+        <w:t xml:space="preserve"> user can run </w:t>
+      </w:r>
+      <w:r>
+        <w:rPr>
+          <w14:ligatures w14:val="standard"/>
+        </w:rPr>
+        <w:t xml:space="preserve">the </w:t>
+      </w:r>
+      <w:r>
+        <w:rPr>
+          <w14:ligatures w14:val="standard"/>
+        </w:rPr>
+        <w:t xml:space="preserve">option </w:t>
+      </w:r>
+      <w:r>
+        <w:rPr>
+          <w:b/>
+          <w14:ligatures w14:val="standard"/>
+        </w:rPr>
+        <w:t>Manuscript Validation</w:t>
+      </w:r>
+      <w:r>
+        <w:rPr>
+          <w14:ligatures w14:val="standard"/>
+        </w:rPr>
+        <w:t>. It inform</w:t>
+      </w:r>
+      <w:r>
+        <w:rPr>
+          <w14:ligatures w14:val="standard"/>
+        </w:rPr>
+        <w:t>s the user of</w:t>
+      </w:r>
+      <w:r>
+        <w:rPr>
+          <w14:ligatures w14:val="standard"/>
+        </w:rPr>
+        <w:t xml:space="preserve"> the wrong or missing values </w:t>
+      </w:r>
+      <w:r>
+        <w:rPr>
+          <w14:ligatures w14:val="standard"/>
+        </w:rPr>
+        <w:t>in</w:t>
+      </w:r>
+      <w:r>
+        <w:rPr>
+          <w14:ligatures w14:val="standard"/>
+        </w:rPr>
+        <w:t xml:space="preserve"> the paper. </w:t>
+      </w:r>
+      <w:r>
+        <w:rPr>
+          <w14:ligatures w14:val="standard"/>
+        </w:rPr>
+        <w:t>The u</w:t>
+      </w:r>
+      <w:r>
+        <w:rPr>
+          <w14:ligatures w14:val="standard"/>
+        </w:rPr>
+        <w:t xml:space="preserve">ser must correct the paper as per validation messages and rerun </w:t>
+      </w:r>
+      <w:r>
+        <w:rPr>
+          <w:b/>
+          <w14:ligatures w14:val="standard"/>
+        </w:rPr>
+        <w:t xml:space="preserve">Manuscript </w:t>
+      </w:r>
+      <w:r>
+        <w:rPr>
+          <w:b/>
+          <w14:ligatures w14:val="standard"/>
+        </w:rPr>
+        <w:t>V</w:t>
+      </w:r>
+      <w:r>
+        <w:rPr>
+          <w:b/>
+          <w14:ligatures w14:val="standard"/>
+        </w:rPr>
+        <w:t>alidation</w:t>
+      </w:r>
+      <w:r>
+        <w:rPr>
+          <w14:ligatures w14:val="standard"/>
+        </w:rPr>
+        <w:t>.</w:t>
+      </w:r>
+    </w:p>
+    <w:p>
+      <w:pPr>
+        <w:pStyle w:val="Abstract"/>
+        <w:rPr>
+          <w14:ligatures w14:val="standard"/>
+        </w:rPr>
+      </w:pPr>
+      <w:r>
+        <w:rPr>
+          <w14:ligatures w14:val="standard"/>
+        </w:rPr>
+        <w:t xml:space="preserve">Now, to generate </w:t>
+      </w:r>
+      <w:r>
+        <w:rPr>
+          <w14:ligatures w14:val="standard"/>
+        </w:rPr>
+        <w:t>the</w:t>
+      </w:r>
+      <w:r>
+        <w:rPr>
+          <w14:ligatures w14:val="standard"/>
+        </w:rPr>
+        <w:t xml:space="preserve"> required layout of the paper</w:t>
+      </w:r>
+      <w:r>
+        <w:rPr>
+          <w14:ligatures w14:val="standard"/>
+        </w:rPr>
+        <w:t>,</w:t>
+      </w:r>
+      <w:r>
+        <w:rPr>
+          <w14:ligatures w14:val="standard"/>
+        </w:rPr>
+        <w:t xml:space="preserve"> </w:t>
+      </w:r>
+      <w:r>
+        <w:rPr>
+          <w14:ligatures w14:val="standard"/>
+        </w:rPr>
+        <w:t xml:space="preserve">the </w:t>
+      </w:r>
+      <w:r>
+        <w:rPr>
+          <w14:ligatures w14:val="standard"/>
+        </w:rPr>
+        <w:t>user should select one of the template style</w:t>
+      </w:r>
+      <w:r>
+        <w:rPr>
+          <w14:ligatures w14:val="standard"/>
+        </w:rPr>
+        <w:t>s</w:t>
+      </w:r>
+      <w:r>
+        <w:rPr>
+          <w14:ligatures w14:val="standard"/>
+        </w:rPr>
+        <w:t xml:space="preserve"> under the Define Template Style </w:t>
+      </w:r>
+      <w:r>
+        <w:rPr>
+          <w14:ligatures w14:val="standard"/>
+        </w:rPr>
+        <w:t xml:space="preserve">option </w:t>
+      </w:r>
+      <w:r>
+        <w:rPr>
+          <w14:ligatures w14:val="standard"/>
+        </w:rPr>
+        <w:t>(</w:t>
+      </w:r>
+      <w:r>
+        <w:rPr>
+          <w:u w:val="single"/>
+          <w14:ligatures w14:val="standard"/>
+        </w:rPr>
+        <w:t>choose the re</w:t>
+      </w:r>
+      <w:r>
+        <w:rPr>
+          <w:u w:val="single"/>
+          <w14:ligatures w14:val="standard"/>
+        </w:rPr>
+        <w:t>quired</w:t>
+      </w:r>
+      <w:r>
+        <w:rPr>
+          <w:u w:val="single"/>
+          <w14:ligatures w14:val="standard"/>
+        </w:rPr>
+        <w:t xml:space="preserve"> layout design</w:t>
+      </w:r>
+      <w:r>
+        <w:rPr>
+          <w:u w:val="single"/>
+          <w14:ligatures w14:val="standard"/>
+        </w:rPr>
+        <w:t>,</w:t>
+      </w:r>
+      <w:r>
+        <w:rPr>
+          <w:u w:val="single"/>
+          <w14:ligatures w14:val="standard"/>
+        </w:rPr>
+        <w:t xml:space="preserve"> i.e. choose between Journals and Proceedings</w:t>
+      </w:r>
+      <w:r>
+        <w:rPr>
+          <w14:ligatures w14:val="standard"/>
+        </w:rPr>
+        <w:t>).</w:t>
+      </w:r>
+    </w:p>
+    <w:p>
+      <w:pPr>
+        <w:pStyle w:val="Abstract"/>
+        <w:rPr>
+          <w14:ligatures w14:val="standard"/>
+        </w:rPr>
+      </w:pPr>
+      <w:r>
+        <w:rPr>
+          <w14:ligatures w14:val="standard"/>
+        </w:rPr>
+        <w:t>S</w:t>
+      </w:r>
+      <w:r>
+        <w:rPr>
+          <w14:ligatures w14:val="standard"/>
+        </w:rPr>
+        <w:t xml:space="preserve">ome specific values are required to create a standard layout </w:t>
+      </w:r>
+      <w:r>
+        <w:rPr>
+          <w14:ligatures w14:val="standard"/>
+        </w:rPr>
+        <w:t>by choosing a</w:t>
+      </w:r>
+      <w:r>
+        <w:rPr>
+          <w14:ligatures w14:val="standard"/>
+        </w:rPr>
+        <w:t xml:space="preserve"> template for the journals or proceedings. So once </w:t>
+      </w:r>
+      <w:r>
+        <w:rPr>
+          <w14:ligatures w14:val="standard"/>
+        </w:rPr>
+        <w:t xml:space="preserve">the </w:t>
+      </w:r>
+      <w:r>
+        <w:rPr>
+          <w14:ligatures w14:val="standard"/>
+        </w:rPr>
+        <w:t>user choose</w:t>
+      </w:r>
+      <w:r>
+        <w:rPr>
+          <w14:ligatures w14:val="standard"/>
+        </w:rPr>
+        <w:t>s</w:t>
+      </w:r>
+      <w:r>
+        <w:rPr>
+          <w14:ligatures w14:val="standard"/>
+        </w:rPr>
+        <w:t xml:space="preserve"> </w:t>
+      </w:r>
+      <w:r>
+        <w:rPr>
+          <w14:ligatures w14:val="standard"/>
+        </w:rPr>
+        <w:t>one of the template layout style</w:t>
+      </w:r>
+      <w:r>
+        <w:rPr>
+          <w14:ligatures w14:val="standard"/>
+        </w:rPr>
+        <w:t>s</w:t>
+      </w:r>
+      <w:r>
+        <w:rPr>
+          <w14:ligatures w14:val="standard"/>
+        </w:rPr>
+        <w:t>,</w:t>
+      </w:r>
+      <w:r>
+        <w:rPr>
+          <w14:ligatures w14:val="standard"/>
+        </w:rPr>
+        <w:t xml:space="preserve"> the respective Journal </w:t>
+      </w:r>
+      <w:r>
+        <w:rPr>
+          <w14:ligatures w14:val="standard"/>
+        </w:rPr>
+        <w:t>or</w:t>
+      </w:r>
+      <w:r>
+        <w:rPr>
+          <w14:ligatures w14:val="standard"/>
+        </w:rPr>
+        <w:t xml:space="preserve"> Conference details dialog box</w:t>
+      </w:r>
+      <w:r>
+        <w:rPr>
+          <w14:ligatures w14:val="standard"/>
+        </w:rPr>
+        <w:t xml:space="preserve"> (i.e. </w:t>
+      </w:r>
+      <w:r>
+        <w:rPr>
+          <w:b/>
+          <w14:ligatures w14:val="standard"/>
+        </w:rPr>
+        <w:t xml:space="preserve">journal/conference </w:t>
+      </w:r>
+      <w:r>
+        <w:rPr>
+          <w:b/>
+          <w14:ligatures w14:val="standard"/>
+        </w:rPr>
+        <w:t>acronym</w:t>
+      </w:r>
+      <w:r>
+        <w:rPr>
+          <w:b/>
+          <w14:ligatures w14:val="standard"/>
+        </w:rPr>
+        <w:t xml:space="preserve">, </w:t>
+      </w:r>
+      <w:r>
+        <w:rPr>
+          <w:b/>
+          <w14:ligatures w14:val="standard"/>
+        </w:rPr>
+        <w:t>DOI</w:t>
+      </w:r>
+      <w:r>
+        <w:rPr>
+          <w:b/>
+          <w14:ligatures w14:val="standard"/>
+        </w:rPr>
+        <w:t xml:space="preserve">, </w:t>
+      </w:r>
+      <w:r>
+        <w:rPr>
+          <w:b/>
+          <w14:ligatures w14:val="standard"/>
+        </w:rPr>
+        <w:t>ISBN</w:t>
+      </w:r>
+      <w:r>
+        <w:rPr>
+          <w:b/>
+          <w14:ligatures w14:val="standard"/>
+        </w:rPr>
+        <w:t>,</w:t>
+      </w:r>
+      <w:r>
+        <w:rPr>
+          <w:b/>
+          <w14:ligatures w14:val="standard"/>
+        </w:rPr>
+        <w:t xml:space="preserve"> copyright</w:t>
+      </w:r>
+      <w:r>
+        <w:rPr>
+          <w:b/>
+          <w14:ligatures w14:val="standard"/>
+        </w:rPr>
+        <w:t>,</w:t>
+      </w:r>
+      <w:r>
+        <w:rPr>
+          <w:b/>
+          <w14:ligatures w14:val="standard"/>
+        </w:rPr>
+        <w:t xml:space="preserve"> </w:t>
+      </w:r>
+      <w:r>
+        <w:rPr>
+          <w:b/>
+          <w14:ligatures w14:val="standard"/>
+        </w:rPr>
+        <w:t>year</w:t>
+      </w:r>
+      <w:r>
+        <w:rPr>
+          <w:b/>
+          <w14:ligatures w14:val="standard"/>
+        </w:rPr>
+        <w:t>,</w:t>
+      </w:r>
+      <w:r>
+        <w:rPr>
+          <w:b/>
+          <w14:ligatures w14:val="standard"/>
+        </w:rPr>
+        <w:t xml:space="preserve"> </w:t>
+      </w:r>
+      <w:r>
+        <w:rPr>
+          <w:b/>
+          <w14:ligatures w14:val="standard"/>
+        </w:rPr>
+        <w:t>etc.</w:t>
+      </w:r>
+      <w:r>
+        <w:rPr>
+          <w14:ligatures w14:val="standard"/>
+        </w:rPr>
+        <w:t>)</w:t>
+      </w:r>
+      <w:r>
+        <w:rPr>
+          <w14:ligatures w14:val="standard"/>
+        </w:rPr>
+        <w:t xml:space="preserve"> </w:t>
+      </w:r>
+      <w:r>
+        <w:rPr>
+          <w14:ligatures w14:val="standard"/>
+        </w:rPr>
+        <w:t>will appear as a</w:t>
+      </w:r>
+      <w:r>
+        <w:rPr>
+          <w14:ligatures w14:val="standard"/>
+        </w:rPr>
+        <w:t xml:space="preserve"> prompt during </w:t>
+      </w:r>
+      <w:r>
+        <w:rPr>
+          <w14:ligatures w14:val="standard"/>
+        </w:rPr>
+        <w:t xml:space="preserve">the </w:t>
+      </w:r>
+      <w:r>
+        <w:rPr>
+          <w14:ligatures w14:val="standard"/>
+        </w:rPr>
+        <w:t xml:space="preserve">Define </w:t>
+      </w:r>
+      <w:r>
+        <w:rPr>
+          <w14:ligatures w14:val="standard"/>
+        </w:rPr>
+        <w:t>Template Style</w:t>
+      </w:r>
+      <w:r>
+        <w:rPr>
+          <w14:ligatures w14:val="standard"/>
+        </w:rPr>
+        <w:t xml:space="preserve"> functionality</w:t>
+      </w:r>
+      <w:r>
+        <w:rPr>
+          <w14:ligatures w14:val="standard"/>
+        </w:rPr>
+        <w:t xml:space="preserve">. </w:t>
+      </w:r>
+      <w:r>
+        <w:rPr>
+          <w14:ligatures w14:val="standard"/>
+        </w:rPr>
+        <w:t>The user should fill these values</w:t>
+      </w:r>
+      <w:r>
+        <w:rPr>
+          <w14:ligatures w14:val="standard"/>
+        </w:rPr>
+        <w:t>,</w:t>
+      </w:r>
+      <w:r>
+        <w:rPr>
+          <w14:ligatures w14:val="standard"/>
+        </w:rPr>
+        <w:t xml:space="preserve"> </w:t>
+      </w:r>
+      <w:r>
+        <w:rPr>
+          <w14:ligatures w14:val="standard"/>
+        </w:rPr>
+        <w:t>after</w:t>
+      </w:r>
+      <w:r>
+        <w:rPr>
+          <w14:ligatures w14:val="standard"/>
+        </w:rPr>
+        <w:t xml:space="preserve"> </w:t>
+      </w:r>
+      <w:r>
+        <w:rPr>
+          <w14:ligatures w14:val="standard"/>
+        </w:rPr>
+        <w:t>which the</w:t>
+      </w:r>
+      <w:r>
+        <w:rPr>
+          <w14:ligatures w14:val="standard"/>
+        </w:rPr>
+        <w:t xml:space="preserve"> template creates </w:t>
+      </w:r>
+      <w:r>
+        <w:rPr>
+          <w14:ligatures w14:val="standard"/>
+        </w:rPr>
+        <w:t>the</w:t>
+      </w:r>
+      <w:r>
+        <w:rPr>
+          <w14:ligatures w14:val="standard"/>
+        </w:rPr>
+        <w:t xml:space="preserve"> desired layout of the paper. </w:t>
+      </w:r>
+      <w:r>
+        <w:rPr>
+          <w14:ligatures w14:val="standard"/>
+        </w:rPr>
+        <w:t>The u</w:t>
+      </w:r>
+      <w:r>
+        <w:rPr>
+          <w14:ligatures w14:val="standard"/>
+        </w:rPr>
+        <w:t>ser can now</w:t>
+      </w:r>
+      <w:r>
+        <w:rPr>
+          <w14:ligatures w14:val="standard"/>
+        </w:rPr>
+        <w:t xml:space="preserve"> create </w:t>
+      </w:r>
+      <w:r>
+        <w:rPr>
+          <w14:ligatures w14:val="standard"/>
+        </w:rPr>
+        <w:t xml:space="preserve">a </w:t>
+      </w:r>
+      <w:r>
+        <w:rPr>
+          <w14:ligatures w14:val="standard"/>
+        </w:rPr>
+        <w:t xml:space="preserve">PDF of </w:t>
+      </w:r>
+      <w:r>
+        <w:rPr>
+          <w14:ligatures w14:val="standard"/>
+        </w:rPr>
+        <w:t>his/her</w:t>
+      </w:r>
+      <w:r>
+        <w:rPr>
+          <w14:ligatures w14:val="standard"/>
+        </w:rPr>
+        <w:t xml:space="preserve"> manuscript using </w:t>
+      </w:r>
+      <w:r>
+        <w:rPr>
+          <w14:ligatures w14:val="standard"/>
+        </w:rPr>
+        <w:t xml:space="preserve">the </w:t>
+      </w:r>
+      <w:r>
+        <w:rPr>
+          <w14:ligatures w14:val="standard"/>
+        </w:rPr>
+        <w:t>“</w:t>
+      </w:r>
+      <w:r>
+        <w:rPr>
+          <w:i/>
+          <w14:ligatures w14:val="standard"/>
+        </w:rPr>
+        <w:t>Save as PDF</w:t>
+      </w:r>
+      <w:r>
+        <w:rPr>
+          <w14:ligatures w14:val="standard"/>
+        </w:rPr>
+        <w:t>” option.</w:t>
+      </w:r>
+    </w:p>
+    <w:p>
+      <w:pPr>
+        <w:pStyle w:val="Abstract"/>
+        <w:rPr>
+          <w:lang w:val="en-GB" w:eastAsia="ja-JP"/>
+          <w14:ligatures w14:val="standard"/>
+        </w:rPr>
+      </w:pPr>
+      <w:r>
+        <w:rPr>
+          <w:rFonts w:eastAsia="Verdana"/>
+          <w14:ligatures w14:val="standard"/>
+        </w:rPr>
+        <w:t>If</w:t>
+      </w:r>
+      <w:r>
+        <w:rPr>
+          <w14:ligatures w14:val="standard"/>
+        </w:rPr>
+        <w:t xml:space="preserve"> </w:t>
+      </w:r>
+      <w:r>
+        <w:rPr>
+          <w14:ligatures w14:val="standard"/>
+        </w:rPr>
+        <w:t xml:space="preserve">the </w:t>
+      </w:r>
+      <w:r>
+        <w:rPr>
+          <w14:ligatures w14:val="standard"/>
+        </w:rPr>
+        <w:t>user</w:t>
+      </w:r>
+      <w:r>
+        <w:rPr>
+          <w14:ligatures w14:val="standard"/>
+        </w:rPr>
+        <w:t xml:space="preserve"> </w:t>
+      </w:r>
+      <w:r>
+        <w:rPr>
+          <w14:ligatures w14:val="standard"/>
+        </w:rPr>
+        <w:t>is</w:t>
+      </w:r>
+      <w:r>
+        <w:rPr>
+          <w14:ligatures w14:val="standard"/>
+        </w:rPr>
+        <w:t xml:space="preserve"> adding any new data, </w:t>
+      </w:r>
+      <w:r>
+        <w:rPr>
+          <w14:ligatures w14:val="standard"/>
+        </w:rPr>
+        <w:t>they should</w:t>
+      </w:r>
+      <w:r>
+        <w:rPr>
+          <w14:ligatures w14:val="standard"/>
+        </w:rPr>
+        <w:t xml:space="preserve"> make sure to style it as per the instructions provided in previous sections. Carry out the steps for Cross-linking, Fundref data, adding Document History (specific to</w:t>
+      </w:r>
+      <w:r>
+        <w:rPr>
+          <w14:ligatures w14:val="standard"/>
+        </w:rPr>
+        <w:t xml:space="preserve"> jour</w:t>
+      </w:r>
+      <w:r>
+        <w:rPr>
+          <w14:ligatures w14:val="standard"/>
+        </w:rPr>
+        <w:t>nal submission)</w:t>
+      </w:r>
+      <w:r>
+        <w:rPr>
+          <w14:ligatures w14:val="standard"/>
+        </w:rPr>
+        <w:t>,</w:t>
+      </w:r>
+      <w:r>
+        <w:rPr>
+          <w14:ligatures w14:val="standard"/>
+        </w:rPr>
+        <w:t xml:space="preserve"> and finally</w:t>
+      </w:r>
+      <w:r>
+        <w:rPr>
+          <w14:ligatures w14:val="standard"/>
+        </w:rPr>
+        <w:t>,</w:t>
+      </w:r>
+      <w:r>
+        <w:rPr>
+          <w14:ligatures w14:val="standard"/>
+        </w:rPr>
+        <w:t xml:space="preserve"> Manuscript validation and placing the respective metadata (</w:t>
+      </w:r>
+      <w:proofErr w:type="spellStart"/>
+      <w:r>
+        <w:rPr>
+          <w14:ligatures w14:val="standard"/>
+        </w:rPr>
+        <w:t>Bibstrip</w:t>
+      </w:r>
+      <w:proofErr w:type="spellEnd"/>
+      <w:r>
+        <w:rPr>
+          <w14:ligatures w14:val="standard"/>
+        </w:rPr>
+        <w:t>/copyright text)</w:t>
+      </w:r>
+      <w:r>
+        <w:rPr>
+          <w:rStyle w:val="FootnoteReference"/>
+          <w14:ligatures w14:val="standard"/>
+        </w:rPr>
+        <w:footnoteReference w:id="2"/>
+      </w:r>
+      <w:r>
+        <w:rPr>
+          <w14:ligatures w14:val="standard"/>
+        </w:rPr>
+        <w:t xml:space="preserve"> while applying the required template.</w:t>
+      </w:r>
+    </w:p>
+    <w:p>
+      <w:pPr>
+        <w:pStyle w:val="CCSHead"/>
+        <w:rPr>
+          <w:lang w:eastAsia="it-IT"/>
+          <w14:ligatures w14:val="standard"/>
+        </w:rPr>
+      </w:pPr>
+      <w:r>
+        <w:rPr>
+          <w:lang w:eastAsia="it-IT"/>
+          <w14:ligatures w14:val="standard"/>
+        </w:rPr>
+        <w:t>CCS CONCEPTS</w:t>
+      </w:r>
+    </w:p>
+    <w:p>
+      <w:pPr>
+        <w:pStyle w:val="CCSDescription"/>
+        <w:rPr>
+          <w:rFonts w:cs="Linux Libertine"/>
+          <w14:ligatures w14:val="standard"/>
+        </w:rPr>
+      </w:pPr>
+      <w:r>
+        <w:rPr>
+          <w14:ligatures w14:val="standard"/>
+        </w:rPr>
+        <w:t>• </w:t>
+      </w:r>
+      <w:r>
+        <w:rPr>
+          <w:lang w:eastAsia="it-IT"/>
+          <w14:ligatures w14:val="standard"/>
+        </w:rPr>
+        <w:t>Insert CCS text</w:t>
+      </w:r>
+      <w:r>
+        <w:rPr>
+          <w14:ligatures w14:val="standard"/>
+        </w:rPr>
+        <w:t> </w:t>
+      </w:r>
+      <w:r>
+        <w:rPr>
+          <w14:ligatures w14:val="standard"/>
+        </w:rPr>
+        <w:t>here</w:t>
+      </w:r>
+      <w:r>
+        <w:rPr>
+          <w14:ligatures w14:val="standard"/>
+        </w:rPr>
+        <w:t xml:space="preserve"> • </w:t>
+      </w:r>
+      <w:r>
+        <w:rPr>
+          <w:lang w:eastAsia="it-IT"/>
+          <w14:ligatures w14:val="standard"/>
+        </w:rPr>
+        <w:t>Insert CCS text</w:t>
+      </w:r>
+      <w:r>
+        <w:rPr>
+          <w14:ligatures w14:val="standard"/>
+        </w:rPr>
+        <w:t> here</w:t>
+      </w:r>
+      <w:r>
+        <w:rPr>
+          <w14:ligatures w14:val="standard"/>
+        </w:rPr>
+        <w:t>   • </w:t>
+      </w:r>
+      <w:r>
+        <w:rPr>
+          <w:lang w:eastAsia="it-IT"/>
+          <w14:ligatures w14:val="standard"/>
+        </w:rPr>
+        <w:t>Insert CCS text</w:t>
+      </w:r>
+      <w:r>
+        <w:rPr>
+          <w14:ligatures w14:val="standard"/>
+        </w:rPr>
+        <w:t> here</w:t>
+      </w:r>
+    </w:p>
+    <w:p>
+      <w:pPr>
+        <w:pStyle w:val="KeyWords"/>
+        <w:rPr>
+          <w:lang w:eastAsia="it-IT"/>
+          <w14:ligatures w14:val="standard"/>
+        </w:rPr>
+      </w:pPr>
+    </w:p>
+    <w:p>
+      <w:pPr>
+        <w:pStyle w:val="RefFormatHead"/>
+        <w:rPr>
+          <w14:ligatures w14:val="standard"/>
+        </w:rPr>
+      </w:pPr>
+      <w:r>
+        <w:rPr>
+          <w14:ligatures w14:val="standard"/>
+        </w:rPr>
+        <w:t>ACM Reference format:</w:t>
+      </w:r>
+    </w:p>
+    <w:p>
+      <w:pPr>
         <w:pStyle w:val="RefFormatPara"/>
         <w:rPr>
           <w14:ligatures w14:val="standard"/>
@@ -2135,6 +3185,7 @@
           <w:rStyle w:val="Label"/>
           <w14:ligatures w14:val="standard"/>
         </w:rPr>
+        <w:lastRenderedPageBreak/>
         <w:t>1</w:t>
       </w:r>
       <w:r>
@@ -2230,7 +3281,7 @@
         </w:rPr>
         <w:t xml:space="preserve">URL </w:t>
       </w:r>
-      <w:hyperlink r:id="rId13" w:history="1">
+      <w:hyperlink r:id="rId17" w:history="1">
         <w:r>
           <w:rPr>
             <w:rStyle w:val="Hyperlink"/>
@@ -2541,9 +3592,9 @@
             <o:lock v:ext="edit" aspectratio="t"/>
           </v:shapetype>
           <v:shape id="_x0000_i1025" type="#_x0000_t75" style="width:125.3pt;height:35.05pt" o:ole="">
-            <v:imagedata r:id="rId14" o:title=""/>
+            <v:imagedata r:id="rId18" o:title=""/>
           </v:shape>
-          <o:OLEObject Type="Embed" ProgID="Equation.DSMT4" ShapeID="_x0000_i1025" DrawAspect="Content" ObjectID="_1748709704" r:id="rId15"/>
+          <o:OLEObject Type="Embed" ProgID="Equation.DSMT4" ShapeID="_x0000_i1025" DrawAspect="Content" ObjectID="_1748788752" r:id="rId19"/>
         </w:object>
       </w:r>
       <w:r>
@@ -2806,9 +3857,9 @@
         </w:rPr>
         <w:object w:dxaOrig="2540" w:dyaOrig="700" w14:anchorId="28875246">
           <v:shape id="_x0000_i1026" type="#_x0000_t75" style="width:125.3pt;height:35.05pt" o:ole="">
-            <v:imagedata r:id="rId14" o:title=""/>
+            <v:imagedata r:id="rId18" o:title=""/>
           </v:shape>
-          <o:OLEObject Type="Embed" ProgID="Equation.DSMT4" ShapeID="_x0000_i1026" DrawAspect="Content" ObjectID="_1748709705" r:id="rId16"/>
+          <o:OLEObject Type="Embed" ProgID="Equation.DSMT4" ShapeID="_x0000_i1026" DrawAspect="Content" ObjectID="_1748788753" r:id="rId20"/>
         </w:object>
       </w:r>
     </w:p>
@@ -3018,7 +4069,6 @@
           <w:noProof/>
           <w14:ligatures w14:val="standard"/>
         </w:rPr>
-        <w:lastRenderedPageBreak/>
         <w:drawing>
           <wp:inline distT="0" distB="0" distL="0" distR="0" wp14:anchorId="6A6C0205" wp14:editId="4C967BAB">
             <wp:extent cx="2600325" cy="1752600"/>
@@ -3035,7 +4085,7 @@
                     <pic:cNvPicPr/>
                   </pic:nvPicPr>
                   <pic:blipFill>
-                    <a:blip r:embed="rId17">
+                    <a:blip r:embed="rId21">
                       <a:extLst>
                         <a:ext uri="{28A0092B-C50C-407E-A947-70E740481C1C}">
                           <a14:useLocalDpi xmlns:a14="http://schemas.microsoft.com/office/drawing/2010/main" val="0"/>
@@ -4651,7 +5701,7 @@
         </w:rPr>
         <w:t xml:space="preserve"> 36-44. DOI: </w:t>
       </w:r>
-      <w:hyperlink r:id="rId18" w:history="1">
+      <w:hyperlink r:id="rId22" w:history="1">
         <w:r>
           <w:rPr>
             <w:rStyle w:val="Hyperlink"/>
@@ -5174,78 +6224,6 @@
 </w:footnotes>
 </file>
 
-<file path=word/header1.xml><?xml version="1.0" encoding="utf-8"?>
-<w:hdr xmlns:wpc="http://schemas.microsoft.com/office/word/2010/wordprocessingCanvas" xmlns:cx="http://schemas.microsoft.com/office/drawing/2014/chartex" xmlns:cx1="http://schemas.microsoft.com/office/drawing/2015/9/8/chartex" xmlns:cx2="http://schemas.microsoft.com/office/drawing/2015/10/21/chartex" xmlns:cx3="http://schemas.microsoft.com/office/drawing/2016/5/9/chartex" xmlns:cx4="http://schemas.microsoft.com/office/drawing/2016/5/10/chartex" xmlns:cx5="http://schemas.microsoft.com/office/drawing/2016/5/11/chartex" xmlns:cx6="http://schemas.microsoft.com/office/drawing/2016/5/12/chartex" xmlns:cx7="http://schemas.microsoft.com/office/drawing/2016/5/13/chartex" xmlns:cx8="http://schemas.microsoft.com/office/drawing/2016/5/14/chartex" xmlns:mc="http://schemas.openxmlformats.org/markup-compatibility/2006" xmlns:aink="http://schemas.microsoft.com/office/drawing/2016/ink" xmlns:am3d="http://schemas.microsoft.com/office/drawing/2017/model3d" xmlns:o="urn:schemas-microsoft-com:office:office" xmlns:oel="http://schemas.microsoft.com/office/2019/extlst" xmlns:r="http://schemas.openxmlformats.org/officeDocument/2006/relationships" xmlns:m="http://schemas.openxmlformats.org/officeDocument/2006/math" xmlns:v="urn:schemas-microsoft-com:vml" xmlns:wp14="http://schemas.microsoft.com/office/word/2010/wordprocessingDrawing" xmlns:wp="http://schemas.openxmlformats.org/drawingml/2006/wordprocessingDrawing" xmlns:w10="urn:schemas-microsoft-com:office:word" xmlns:w="http://schemas.openxmlformats.org/wordprocessingml/2006/main" xmlns:w14="http://schemas.microsoft.com/office/word/2010/wordml" xmlns:w15="http://schemas.microsoft.com/office/word/2012/wordml" xmlns:w16cex="http://schemas.microsoft.com/office/word/2018/wordml/cex" xmlns:w16cid="http://schemas.microsoft.com/office/word/2016/wordml/cid" xmlns:w16="http://schemas.microsoft.com/office/word/2018/wordml" xmlns:w16sdtdh="http://schemas.microsoft.com/office/word/2020/wordml/sdtdatahash" xmlns:w16se="http://schemas.microsoft.com/office/word/2015/wordml/symex" xmlns:wpg="http://schemas.microsoft.com/office/word/2010/wordprocessingGroup" xmlns:wpi="http://schemas.microsoft.com/office/word/2010/wordprocessingInk" xmlns:wne="http://schemas.microsoft.com/office/word/2006/wordml" xmlns:wps="http://schemas.microsoft.com/office/word/2010/wordprocessingShape" mc:Ignorable="w14 w15 w16se w16cid w16 w16cex w16sdtdh wp14">
-  <w:tbl>
-    <w:tblPr>
-      <w:tblW w:w="5000" w:type="pct"/>
-      <w:tblLook w:val="0000" w:firstRow="0" w:lastRow="0" w:firstColumn="0" w:lastColumn="0" w:noHBand="0" w:noVBand="0"/>
-    </w:tblPr>
-    <w:tblGrid>
-      <w:gridCol w:w="5040"/>
-      <w:gridCol w:w="5040"/>
-    </w:tblGrid>
-    <w:tr>
-      <w:tc>
-        <w:tcPr>
-          <w:tcW w:w="2500" w:type="pct"/>
-          <w:vAlign w:val="center"/>
-        </w:tcPr>
-        <w:p>
-          <w:pPr>
-            <w:pStyle w:val="Header"/>
-            <w:tabs>
-              <w:tab w:val="clear" w:pos="4320"/>
-              <w:tab w:val="clear" w:pos="8640"/>
-            </w:tabs>
-            <w:jc w:val="left"/>
-            <w:rPr>
-              <w:rFonts w:ascii="Linux Biolinum" w:hAnsi="Linux Biolinum" w:cs="Linux Biolinum"/>
-            </w:rPr>
-          </w:pPr>
-          <w:r>
-            <w:rPr>
-              <w:rFonts w:ascii="Linux Biolinum" w:hAnsi="Linux Biolinum" w:cs="Linux Biolinum"/>
-            </w:rPr>
-            <w:t>Insert Your Title Here</w:t>
-          </w:r>
-        </w:p>
-      </w:tc>
-      <w:tc>
-        <w:tcPr>
-          <w:tcW w:w="2500" w:type="pct"/>
-          <w:vAlign w:val="center"/>
-        </w:tcPr>
-        <w:p>
-          <w:pPr>
-            <w:pStyle w:val="Header"/>
-            <w:tabs>
-              <w:tab w:val="clear" w:pos="4320"/>
-              <w:tab w:val="clear" w:pos="8640"/>
-            </w:tabs>
-            <w:jc w:val="right"/>
-            <w:rPr>
-              <w:rFonts w:ascii="Linux Biolinum" w:hAnsi="Linux Biolinum" w:cs="Linux Biolinum"/>
-            </w:rPr>
-          </w:pPr>
-          <w:r>
-            <w:rPr>
-              <w:rFonts w:ascii="Linux Biolinum" w:hAnsi="Linux Biolinum" w:cs="Linux Biolinum"/>
-            </w:rPr>
-            <w:t>WOODSTOCK’18, June, 2018, El Paso, Texas USA</w:t>
-          </w:r>
-        </w:p>
-      </w:tc>
-    </w:tr>
-  </w:tbl>
-  <w:p>
-    <w:pPr>
-      <w:pStyle w:val="Header"/>
-    </w:pPr>
-  </w:p>
-</w:hdr>
-</file>
-
 <file path=word/numbering.xml><?xml version="1.0" encoding="utf-8"?>
 <w:numbering xmlns:wpc="http://schemas.microsoft.com/office/word/2010/wordprocessingCanvas" xmlns:cx="http://schemas.microsoft.com/office/drawing/2014/chartex" xmlns:cx1="http://schemas.microsoft.com/office/drawing/2015/9/8/chartex" xmlns:cx2="http://schemas.microsoft.com/office/drawing/2015/10/21/chartex" xmlns:cx3="http://schemas.microsoft.com/office/drawing/2016/5/9/chartex" xmlns:cx4="http://schemas.microsoft.com/office/drawing/2016/5/10/chartex" xmlns:cx5="http://schemas.microsoft.com/office/drawing/2016/5/11/chartex" xmlns:cx6="http://schemas.microsoft.com/office/drawing/2016/5/12/chartex" xmlns:cx7="http://schemas.microsoft.com/office/drawing/2016/5/13/chartex" xmlns:cx8="http://schemas.microsoft.com/office/drawing/2016/5/14/chartex" xmlns:mc="http://schemas.openxmlformats.org/markup-compatibility/2006" xmlns:aink="http://schemas.microsoft.com/office/drawing/2016/ink" xmlns:am3d="http://schemas.microsoft.com/office/drawing/2017/model3d" xmlns:o="urn:schemas-microsoft-com:office:office" xmlns:oel="http://schemas.microsoft.com/office/2019/extlst" xmlns:r="http://schemas.openxmlformats.org/officeDocument/2006/relationships" xmlns:m="http://schemas.openxmlformats.org/officeDocument/2006/math" xmlns:v="urn:schemas-microsoft-com:vml" xmlns:wp14="http://schemas.microsoft.com/office/word/2010/wordprocessingDrawing" xmlns:wp="http://schemas.openxmlformats.org/drawingml/2006/wordprocessingDrawing" xmlns:w10="urn:schemas-microsoft-com:office:word" xmlns:w="http://schemas.openxmlformats.org/wordprocessingml/2006/main" xmlns:w14="http://schemas.microsoft.com/office/word/2010/wordml" xmlns:w15="http://schemas.microsoft.com/office/word/2012/wordml" xmlns:w16cex="http://schemas.microsoft.com/office/word/2018/wordml/cex" xmlns:w16cid="http://schemas.microsoft.com/office/word/2016/wordml/cid" xmlns:w16="http://schemas.microsoft.com/office/word/2018/wordml" xmlns:w16sdtdh="http://schemas.microsoft.com/office/word/2020/wordml/sdtdatahash" xmlns:w16se="http://schemas.microsoft.com/office/word/2015/wordml/symex" xmlns:wpg="http://schemas.microsoft.com/office/word/2010/wordprocessingGroup" xmlns:wpi="http://schemas.microsoft.com/office/word/2010/wordprocessingInk" xmlns:wne="http://schemas.microsoft.com/office/word/2006/wordml" xmlns:wps="http://schemas.microsoft.com/office/word/2010/wordprocessingShape" mc:Ignorable="w14 w15 w16se w16cid w16 w16cex w16sdtdh wp14">
   <w:abstractNum w:abstractNumId="0" w15:restartNumberingAfterBreak="0">
@@ -7553,6 +8531,119 @@
     </w:lvl>
   </w:abstractNum>
   <w:abstractNum w:abstractNumId="30" w15:restartNumberingAfterBreak="0">
+    <w:nsid w:val="60B71FA6"/>
+    <w:multiLevelType w:val="hybridMultilevel"/>
+    <w:tmpl w:val="CC0692EE"/>
+    <w:lvl w:ilvl="0" w:tplc="421EC346">
+      <w:start w:val="2"/>
+      <w:numFmt w:val="bullet"/>
+      <w:lvlText w:val="-"/>
+      <w:lvlJc w:val="left"/>
+      <w:pPr>
+        <w:ind w:left="720" w:hanging="360"/>
+      </w:pPr>
+      <w:rPr>
+        <w:rFonts w:ascii="Linux Libertine" w:eastAsiaTheme="minorHAnsi" w:hAnsi="Linux Libertine" w:cs="Linux Libertine" w:hint="default"/>
+      </w:rPr>
+    </w:lvl>
+    <w:lvl w:ilvl="1" w:tplc="08090003" w:tentative="1">
+      <w:start w:val="1"/>
+      <w:numFmt w:val="bullet"/>
+      <w:lvlText w:val="o"/>
+      <w:lvlJc w:val="left"/>
+      <w:pPr>
+        <w:ind w:left="1440" w:hanging="360"/>
+      </w:pPr>
+      <w:rPr>
+        <w:rFonts w:ascii="Courier New" w:hAnsi="Courier New" w:cs="Courier New" w:hint="default"/>
+      </w:rPr>
+    </w:lvl>
+    <w:lvl w:ilvl="2" w:tplc="08090005" w:tentative="1">
+      <w:start w:val="1"/>
+      <w:numFmt w:val="bullet"/>
+      <w:lvlText w:val=""/>
+      <w:lvlJc w:val="left"/>
+      <w:pPr>
+        <w:ind w:left="2160" w:hanging="360"/>
+      </w:pPr>
+      <w:rPr>
+        <w:rFonts w:ascii="Wingdings" w:hAnsi="Wingdings" w:hint="default"/>
+      </w:rPr>
+    </w:lvl>
+    <w:lvl w:ilvl="3" w:tplc="08090001" w:tentative="1">
+      <w:start w:val="1"/>
+      <w:numFmt w:val="bullet"/>
+      <w:lvlText w:val=""/>
+      <w:lvlJc w:val="left"/>
+      <w:pPr>
+        <w:ind w:left="2880" w:hanging="360"/>
+      </w:pPr>
+      <w:rPr>
+        <w:rFonts w:ascii="Symbol" w:hAnsi="Symbol" w:hint="default"/>
+      </w:rPr>
+    </w:lvl>
+    <w:lvl w:ilvl="4" w:tplc="08090003" w:tentative="1">
+      <w:start w:val="1"/>
+      <w:numFmt w:val="bullet"/>
+      <w:lvlText w:val="o"/>
+      <w:lvlJc w:val="left"/>
+      <w:pPr>
+        <w:ind w:left="3600" w:hanging="360"/>
+      </w:pPr>
+      <w:rPr>
+        <w:rFonts w:ascii="Courier New" w:hAnsi="Courier New" w:cs="Courier New" w:hint="default"/>
+      </w:rPr>
+    </w:lvl>
+    <w:lvl w:ilvl="5" w:tplc="08090005" w:tentative="1">
+      <w:start w:val="1"/>
+      <w:numFmt w:val="bullet"/>
+      <w:lvlText w:val=""/>
+      <w:lvlJc w:val="left"/>
+      <w:pPr>
+        <w:ind w:left="4320" w:hanging="360"/>
+      </w:pPr>
+      <w:rPr>
+        <w:rFonts w:ascii="Wingdings" w:hAnsi="Wingdings" w:hint="default"/>
+      </w:rPr>
+    </w:lvl>
+    <w:lvl w:ilvl="6" w:tplc="08090001" w:tentative="1">
+      <w:start w:val="1"/>
+      <w:numFmt w:val="bullet"/>
+      <w:lvlText w:val=""/>
+      <w:lvlJc w:val="left"/>
+      <w:pPr>
+        <w:ind w:left="5040" w:hanging="360"/>
+      </w:pPr>
+      <w:rPr>
+        <w:rFonts w:ascii="Symbol" w:hAnsi="Symbol" w:hint="default"/>
+      </w:rPr>
+    </w:lvl>
+    <w:lvl w:ilvl="7" w:tplc="08090003" w:tentative="1">
+      <w:start w:val="1"/>
+      <w:numFmt w:val="bullet"/>
+      <w:lvlText w:val="o"/>
+      <w:lvlJc w:val="left"/>
+      <w:pPr>
+        <w:ind w:left="5760" w:hanging="360"/>
+      </w:pPr>
+      <w:rPr>
+        <w:rFonts w:ascii="Courier New" w:hAnsi="Courier New" w:cs="Courier New" w:hint="default"/>
+      </w:rPr>
+    </w:lvl>
+    <w:lvl w:ilvl="8" w:tplc="08090005" w:tentative="1">
+      <w:start w:val="1"/>
+      <w:numFmt w:val="bullet"/>
+      <w:lvlText w:val=""/>
+      <w:lvlJc w:val="left"/>
+      <w:pPr>
+        <w:ind w:left="6480" w:hanging="360"/>
+      </w:pPr>
+      <w:rPr>
+        <w:rFonts w:ascii="Wingdings" w:hAnsi="Wingdings" w:hint="default"/>
+      </w:rPr>
+    </w:lvl>
+  </w:abstractNum>
+  <w:abstractNum w:abstractNumId="31" w15:restartNumberingAfterBreak="0">
     <w:nsid w:val="612D4DC5"/>
     <w:multiLevelType w:val="hybridMultilevel"/>
     <w:tmpl w:val="C13A82DE"/>
@@ -7666,7 +8757,7 @@
       </w:rPr>
     </w:lvl>
   </w:abstractNum>
-  <w:abstractNum w:abstractNumId="31" w15:restartNumberingAfterBreak="0">
+  <w:abstractNum w:abstractNumId="32" w15:restartNumberingAfterBreak="0">
     <w:nsid w:val="6204797A"/>
     <w:multiLevelType w:val="hybridMultilevel"/>
     <w:tmpl w:val="E97A8A70"/>
@@ -7783,7 +8874,7 @@
       </w:pPr>
     </w:lvl>
   </w:abstractNum>
-  <w:abstractNum w:abstractNumId="32" w15:restartNumberingAfterBreak="0">
+  <w:abstractNum w:abstractNumId="33" w15:restartNumberingAfterBreak="0">
     <w:nsid w:val="67445E99"/>
     <w:multiLevelType w:val="multilevel"/>
     <w:tmpl w:val="9F46EC34"/>
@@ -7924,7 +9015,7 @@
       </w:rPr>
     </w:lvl>
   </w:abstractNum>
-  <w:abstractNum w:abstractNumId="33" w15:restartNumberingAfterBreak="0">
+  <w:abstractNum w:abstractNumId="34" w15:restartNumberingAfterBreak="0">
     <w:nsid w:val="69070407"/>
     <w:multiLevelType w:val="hybridMultilevel"/>
     <w:tmpl w:val="6EB6C1EA"/>
@@ -8013,7 +9104,7 @@
       </w:pPr>
     </w:lvl>
   </w:abstractNum>
-  <w:abstractNum w:abstractNumId="34" w15:restartNumberingAfterBreak="0">
+  <w:abstractNum w:abstractNumId="35" w15:restartNumberingAfterBreak="0">
     <w:nsid w:val="6B415F8A"/>
     <w:multiLevelType w:val="multilevel"/>
     <w:tmpl w:val="0409001D"/>
@@ -8099,7 +9190,7 @@
       </w:pPr>
     </w:lvl>
   </w:abstractNum>
-  <w:abstractNum w:abstractNumId="35" w15:restartNumberingAfterBreak="0">
+  <w:abstractNum w:abstractNumId="36" w15:restartNumberingAfterBreak="0">
     <w:nsid w:val="6B8E7CF9"/>
     <w:multiLevelType w:val="hybridMultilevel"/>
     <w:tmpl w:val="4E7C556E"/>
@@ -8216,7 +9307,7 @@
       </w:pPr>
     </w:lvl>
   </w:abstractNum>
-  <w:abstractNum w:abstractNumId="36" w15:restartNumberingAfterBreak="0">
+  <w:abstractNum w:abstractNumId="37" w15:restartNumberingAfterBreak="0">
     <w:nsid w:val="799051AC"/>
     <w:multiLevelType w:val="multilevel"/>
     <w:tmpl w:val="04090023"/>
@@ -8307,7 +9398,7 @@
       </w:pPr>
     </w:lvl>
   </w:abstractNum>
-  <w:abstractNum w:abstractNumId="37" w15:restartNumberingAfterBreak="0">
+  <w:abstractNum w:abstractNumId="38" w15:restartNumberingAfterBreak="0">
     <w:nsid w:val="7E7B01F4"/>
     <w:multiLevelType w:val="hybridMultilevel"/>
     <w:tmpl w:val="4EF20644"/>
@@ -8420,7 +9511,7 @@
     </w:lvl>
   </w:abstractNum>
   <w:num w:numId="1" w16cid:durableId="1814133422">
-    <w:abstractNumId w:val="36"/>
+    <w:abstractNumId w:val="37"/>
   </w:num>
   <w:num w:numId="2" w16cid:durableId="1447507665">
     <w:abstractNumId w:val="19"/>
@@ -8429,7 +9520,7 @@
     <w:abstractNumId w:val="10"/>
   </w:num>
   <w:num w:numId="4" w16cid:durableId="1947225447">
-    <w:abstractNumId w:val="35"/>
+    <w:abstractNumId w:val="36"/>
   </w:num>
   <w:num w:numId="5" w16cid:durableId="289634108">
     <w:abstractNumId w:val="26"/>
@@ -8438,13 +9529,13 @@
     <w:abstractNumId w:val="20"/>
   </w:num>
   <w:num w:numId="7" w16cid:durableId="93213235">
-    <w:abstractNumId w:val="32"/>
+    <w:abstractNumId w:val="33"/>
   </w:num>
   <w:num w:numId="8" w16cid:durableId="445392205">
     <w:abstractNumId w:val="28"/>
   </w:num>
   <w:num w:numId="9" w16cid:durableId="1913390952">
-    <w:abstractNumId w:val="31"/>
+    <w:abstractNumId w:val="32"/>
   </w:num>
   <w:num w:numId="10" w16cid:durableId="1255944510">
     <w:abstractNumId w:val="9"/>
@@ -8480,16 +9571,16 @@
     <w:abstractNumId w:val="27"/>
   </w:num>
   <w:num w:numId="21" w16cid:durableId="1650011244">
-    <w:abstractNumId w:val="30"/>
+    <w:abstractNumId w:val="31"/>
   </w:num>
   <w:num w:numId="22" w16cid:durableId="734814000">
-    <w:abstractNumId w:val="37"/>
+    <w:abstractNumId w:val="38"/>
   </w:num>
   <w:num w:numId="23" w16cid:durableId="408188619">
     <w:abstractNumId w:val="16"/>
   </w:num>
   <w:num w:numId="24" w16cid:durableId="288557621">
-    <w:abstractNumId w:val="34"/>
+    <w:abstractNumId w:val="35"/>
   </w:num>
   <w:num w:numId="25" w16cid:durableId="693305754">
     <w:abstractNumId w:val="29"/>
@@ -8568,7 +9659,7 @@
     <w:abstractNumId w:val="15"/>
   </w:num>
   <w:num w:numId="33" w16cid:durableId="94792782">
-    <w:abstractNumId w:val="33"/>
+    <w:abstractNumId w:val="34"/>
   </w:num>
   <w:num w:numId="34" w16cid:durableId="1384062336">
     <w:abstractNumId w:val="13"/>
@@ -8587,6 +9678,9 @@
   </w:num>
   <w:num w:numId="39" w16cid:durableId="731391207">
     <w:abstractNumId w:val="18"/>
+  </w:num>
+  <w:num w:numId="40" w16cid:durableId="1787461544">
+    <w:abstractNumId w:val="30"/>
   </w:num>
   <w:numIdMacAtCleanup w:val="22"/>
 </w:numbering>

</xml_diff>